<commit_message>
EDIT: header.hpp, lab.cpp, main.cpp, otchet.docx
</commit_message>
<xml_diff>
--- a/OOP/4/otchet.docx
+++ b/OOP/4/otchet.docx
@@ -881,7 +881,17 @@
           <w:szCs w:val="28"/>
           <w:u w:val="single"/>
         </w:rPr>
-        <w:t>№3</w:t>
+        <w:t>№</w:t>
+      </w:r>
+      <w:r>
+        <w:rPr>
+          <w:rFonts w:ascii="Times New Roman" w:eastAsia="Times New Roman" w:hAnsi="Times New Roman" w:cs="Times New Roman"/>
+          <w:color w:val="000000"/>
+          <w:sz w:val="28"/>
+          <w:szCs w:val="28"/>
+          <w:u w:val="single"/>
+        </w:rPr>
+        <w:t>4</w:t>
       </w:r>
       <w:r>
         <w:rPr>
@@ -910,7 +920,7 @@
           <w:rFonts w:ascii="Times New Roman" w:hAnsi="Times New Roman" w:cs="Times New Roman"/>
           <w:sz w:val="28"/>
           <w:szCs w:val="28"/>
-          <w:lang w:eastAsia="ja-JP"/>
+          <w:lang w:val="en-US" w:eastAsia="ja-JP"/>
         </w:rPr>
       </w:pPr>
       <w:r>
@@ -952,15 +962,6 @@
           <w:szCs w:val="28"/>
         </w:rPr>
         <w:tab/>
-      </w:r>
-      <w:r>
-        <w:rPr>
-          <w:rFonts w:ascii="Times New Roman" w:eastAsia="Times New Roman" w:hAnsi="Times New Roman" w:cs="Times New Roman"/>
-          <w:sz w:val="28"/>
-          <w:szCs w:val="28"/>
-          <w:u w:val="single"/>
-        </w:rPr>
-        <w:t>10</w:t>
       </w:r>
       <w:r>
         <w:rPr>
@@ -971,6 +972,16 @@
           <w:lang w:eastAsia="ja-JP"/>
         </w:rPr>
         <w:t>А</w:t>
+      </w:r>
+      <w:r>
+        <w:rPr>
+          <w:rFonts w:ascii="Times New Roman" w:hAnsi="Times New Roman" w:cs="Times New Roman"/>
+          <w:sz w:val="28"/>
+          <w:szCs w:val="28"/>
+          <w:u w:val="single"/>
+          <w:lang w:val="en-US" w:eastAsia="ja-JP"/>
+        </w:rPr>
+        <w:t>08</w:t>
       </w:r>
     </w:p>
     <w:p>
@@ -2302,7 +2313,6 @@
           <w:bCs/>
           <w:sz w:val="28"/>
           <w:szCs w:val="28"/>
-          <w:lang w:val="en-US"/>
         </w:rPr>
       </w:pPr>
       <w:r>
@@ -2330,7 +2340,6 @@
           <w:bCs/>
           <w:sz w:val="28"/>
           <w:szCs w:val="28"/>
-          <w:lang w:val="en-US"/>
         </w:rPr>
         <w:t xml:space="preserve"> (</w:t>
       </w:r>
@@ -2342,35 +2351,80 @@
           <w:szCs w:val="28"/>
           <w:lang w:val="en-US"/>
         </w:rPr>
-        <w:t>const char *</w:t>
-      </w:r>
-      <w:r>
-        <w:rPr>
-          <w:rFonts w:ascii="Times New Roman" w:eastAsia="Times New Roman" w:hAnsi="Times New Roman" w:cs="Times New Roman"/>
-          <w:bCs/>
-          <w:sz w:val="28"/>
-          <w:szCs w:val="28"/>
-          <w:lang w:val="en-US"/>
-        </w:rPr>
-        <w:t xml:space="preserve">, </w:t>
-      </w:r>
-      <w:r>
-        <w:rPr>
-          <w:rFonts w:ascii="Times New Roman" w:eastAsia="Times New Roman" w:hAnsi="Times New Roman" w:cs="Times New Roman"/>
-          <w:bCs/>
-          <w:sz w:val="28"/>
-          <w:szCs w:val="28"/>
-          <w:lang w:val="en-US"/>
-        </w:rPr>
-        <w:t>const char *</w:t>
-      </w:r>
-      <w:r>
-        <w:rPr>
-          <w:rFonts w:ascii="Times New Roman" w:eastAsia="Times New Roman" w:hAnsi="Times New Roman" w:cs="Times New Roman"/>
-          <w:bCs/>
-          <w:sz w:val="28"/>
-          <w:szCs w:val="28"/>
-          <w:lang w:val="en-US"/>
+        <w:t>const</w:t>
+      </w:r>
+      <w:r>
+        <w:rPr>
+          <w:rFonts w:ascii="Times New Roman" w:eastAsia="Times New Roman" w:hAnsi="Times New Roman" w:cs="Times New Roman"/>
+          <w:bCs/>
+          <w:sz w:val="28"/>
+          <w:szCs w:val="28"/>
+        </w:rPr>
+        <w:t xml:space="preserve"> </w:t>
+      </w:r>
+      <w:r>
+        <w:rPr>
+          <w:rFonts w:ascii="Times New Roman" w:eastAsia="Times New Roman" w:hAnsi="Times New Roman" w:cs="Times New Roman"/>
+          <w:bCs/>
+          <w:sz w:val="28"/>
+          <w:szCs w:val="28"/>
+          <w:lang w:val="en-US"/>
+        </w:rPr>
+        <w:t>char</w:t>
+      </w:r>
+      <w:r>
+        <w:rPr>
+          <w:rFonts w:ascii="Times New Roman" w:eastAsia="Times New Roman" w:hAnsi="Times New Roman" w:cs="Times New Roman"/>
+          <w:bCs/>
+          <w:sz w:val="28"/>
+          <w:szCs w:val="28"/>
+        </w:rPr>
+        <w:t xml:space="preserve"> *, </w:t>
+      </w:r>
+      <w:r>
+        <w:rPr>
+          <w:rFonts w:ascii="Times New Roman" w:eastAsia="Times New Roman" w:hAnsi="Times New Roman" w:cs="Times New Roman"/>
+          <w:bCs/>
+          <w:sz w:val="28"/>
+          <w:szCs w:val="28"/>
+          <w:lang w:val="en-US"/>
+        </w:rPr>
+        <w:t>const</w:t>
+      </w:r>
+      <w:r>
+        <w:rPr>
+          <w:rFonts w:ascii="Times New Roman" w:eastAsia="Times New Roman" w:hAnsi="Times New Roman" w:cs="Times New Roman"/>
+          <w:bCs/>
+          <w:sz w:val="28"/>
+          <w:szCs w:val="28"/>
+        </w:rPr>
+        <w:t xml:space="preserve"> </w:t>
+      </w:r>
+      <w:r>
+        <w:rPr>
+          <w:rFonts w:ascii="Times New Roman" w:eastAsia="Times New Roman" w:hAnsi="Times New Roman" w:cs="Times New Roman"/>
+          <w:bCs/>
+          <w:sz w:val="28"/>
+          <w:szCs w:val="28"/>
+          <w:lang w:val="en-US"/>
+        </w:rPr>
+        <w:t>char</w:t>
+      </w:r>
+      <w:r>
+        <w:rPr>
+          <w:rFonts w:ascii="Times New Roman" w:eastAsia="Times New Roman" w:hAnsi="Times New Roman" w:cs="Times New Roman"/>
+          <w:bCs/>
+          <w:sz w:val="28"/>
+          <w:szCs w:val="28"/>
+        </w:rPr>
+        <w:t xml:space="preserve"> *</w:t>
+      </w:r>
+      <w:r>
+        <w:rPr>
+          <w:rFonts w:ascii="Times New Roman" w:eastAsia="Times New Roman" w:hAnsi="Times New Roman" w:cs="Times New Roman"/>
+          <w:bCs/>
+          <w:sz w:val="28"/>
+          <w:szCs w:val="28"/>
         </w:rPr>
         <w:t>)</w:t>
       </w:r>
@@ -2380,7 +2434,6 @@
           <w:bCs/>
           <w:sz w:val="28"/>
           <w:szCs w:val="28"/>
-          <w:lang w:val="en-US"/>
         </w:rPr>
         <w:t xml:space="preserve"> – </w:t>
       </w:r>
@@ -2399,7 +2452,6 @@
           <w:bCs/>
           <w:sz w:val="28"/>
           <w:szCs w:val="28"/>
-          <w:lang w:val="en-US"/>
         </w:rPr>
         <w:t xml:space="preserve"> </w:t>
       </w:r>
@@ -2428,7 +2480,6 @@
           <w:bCs/>
           <w:sz w:val="28"/>
           <w:szCs w:val="28"/>
-          <w:lang w:val="en-US"/>
         </w:rPr>
         <w:t>;</w:t>
       </w:r>
@@ -2450,7 +2501,6 @@
           <w:bCs/>
           <w:sz w:val="28"/>
           <w:szCs w:val="28"/>
-          <w:lang w:val="en-US"/>
         </w:rPr>
         <w:tab/>
       </w:r>
@@ -2911,17 +2961,7 @@
           <w:szCs w:val="28"/>
           <w:lang w:eastAsia="ja-JP"/>
         </w:rPr>
-        <w:t>)</w:t>
-      </w:r>
-      <w:r>
-        <w:rPr>
-          <w:rFonts w:ascii="Times New Roman" w:hAnsi="Times New Roman" w:cs="Times New Roman"/>
-          <w:bCs/>
-          <w:sz w:val="28"/>
-          <w:szCs w:val="28"/>
-          <w:lang w:eastAsia="ja-JP"/>
-        </w:rPr>
-        <w:t xml:space="preserve"> – </w:t>
+        <w:t xml:space="preserve">) – </w:t>
       </w:r>
       <w:r>
         <w:rPr>
@@ -3161,7 +3201,25 @@
           <w:szCs w:val="28"/>
           <w:lang w:eastAsia="ja-JP"/>
         </w:rPr>
-        <w:t>Проверяем количество аргументов командной строки. Если их меньше 3, то программа завершает работу с кодом возврата -1;</w:t>
+        <w:t xml:space="preserve">Проверяем количество аргументов командной строки. Если их меньше </w:t>
+      </w:r>
+      <w:r>
+        <w:rPr>
+          <w:rFonts w:ascii="Times New Roman" w:hAnsi="Times New Roman" w:cs="Times New Roman"/>
+          <w:sz w:val="28"/>
+          <w:szCs w:val="28"/>
+          <w:lang w:eastAsia="ja-JP"/>
+        </w:rPr>
+        <w:t>2</w:t>
+      </w:r>
+      <w:r>
+        <w:rPr>
+          <w:rFonts w:ascii="Times New Roman" w:hAnsi="Times New Roman" w:cs="Times New Roman"/>
+          <w:sz w:val="28"/>
+          <w:szCs w:val="28"/>
+          <w:lang w:eastAsia="ja-JP"/>
+        </w:rPr>
+        <w:t>, то программа завершает работу с кодом возврата -1;</w:t>
       </w:r>
     </w:p>
     <w:p>
@@ -3195,7 +3253,7 @@
           <w:szCs w:val="28"/>
           <w:lang w:eastAsia="ja-JP"/>
         </w:rPr>
-        <w:t>2</w:t>
+        <w:t>3</w:t>
       </w:r>
       <w:r>
         <w:rPr>
@@ -3238,9 +3296,18 @@
           <w:rFonts w:ascii="Times New Roman" w:hAnsi="Times New Roman" w:cs="Times New Roman"/>
           <w:sz w:val="28"/>
           <w:szCs w:val="28"/>
+          <w:lang w:val="en-US" w:eastAsia="ja-JP"/>
+        </w:rPr>
+        <w:t>tr</w:t>
+      </w:r>
+      <w:r>
+        <w:rPr>
+          <w:rFonts w:ascii="Times New Roman" w:hAnsi="Times New Roman" w:cs="Times New Roman"/>
+          <w:sz w:val="28"/>
+          <w:szCs w:val="28"/>
           <w:lang w:eastAsia="ja-JP"/>
         </w:rPr>
-        <w:t>1</w:t>
+        <w:t xml:space="preserve"> (</w:t>
       </w:r>
       <w:r>
         <w:rPr>
@@ -3249,6 +3316,170 @@
           <w:szCs w:val="28"/>
           <w:lang w:eastAsia="ja-JP"/>
         </w:rPr>
+        <w:t>битов</w:t>
+      </w:r>
+      <w:r>
+        <w:rPr>
+          <w:rFonts w:ascii="Times New Roman" w:hAnsi="Times New Roman" w:cs="Times New Roman"/>
+          <w:sz w:val="28"/>
+          <w:szCs w:val="28"/>
+          <w:lang w:eastAsia="ja-JP"/>
+        </w:rPr>
+        <w:t>ая</w:t>
+      </w:r>
+      <w:r>
+        <w:rPr>
+          <w:rFonts w:ascii="Times New Roman" w:hAnsi="Times New Roman" w:cs="Times New Roman"/>
+          <w:sz w:val="28"/>
+          <w:szCs w:val="28"/>
+          <w:lang w:eastAsia="ja-JP"/>
+        </w:rPr>
+        <w:t xml:space="preserve"> маск</w:t>
+      </w:r>
+      <w:r>
+        <w:rPr>
+          <w:rFonts w:ascii="Times New Roman" w:hAnsi="Times New Roman" w:cs="Times New Roman"/>
+          <w:sz w:val="28"/>
+          <w:szCs w:val="28"/>
+          <w:lang w:eastAsia="ja-JP"/>
+        </w:rPr>
+        <w:t>а</w:t>
+      </w:r>
+      <w:r>
+        <w:rPr>
+          <w:rFonts w:ascii="Times New Roman" w:hAnsi="Times New Roman" w:cs="Times New Roman"/>
+          <w:sz w:val="28"/>
+          <w:szCs w:val="28"/>
+          <w:lang w:eastAsia="ja-JP"/>
+        </w:rPr>
+        <w:t>, содержащ</w:t>
+      </w:r>
+      <w:r>
+        <w:rPr>
+          <w:rFonts w:ascii="Times New Roman" w:hAnsi="Times New Roman" w:cs="Times New Roman"/>
+          <w:sz w:val="28"/>
+          <w:szCs w:val="28"/>
+          <w:lang w:eastAsia="ja-JP"/>
+        </w:rPr>
+        <w:t>ая</w:t>
+      </w:r>
+      <w:r>
+        <w:rPr>
+          <w:rFonts w:ascii="Times New Roman" w:hAnsi="Times New Roman" w:cs="Times New Roman"/>
+          <w:sz w:val="28"/>
+          <w:szCs w:val="28"/>
+          <w:lang w:eastAsia="ja-JP"/>
+        </w:rPr>
+        <w:t xml:space="preserve"> буквы входной строки</w:t>
+      </w:r>
+      <w:r>
+        <w:rPr>
+          <w:rFonts w:ascii="Times New Roman" w:hAnsi="Times New Roman" w:cs="Times New Roman"/>
+          <w:sz w:val="28"/>
+          <w:szCs w:val="28"/>
+          <w:lang w:eastAsia="ja-JP"/>
+        </w:rPr>
+        <w:t>)</w:t>
+      </w:r>
+      <w:r>
+        <w:rPr>
+          <w:rFonts w:ascii="Times New Roman" w:hAnsi="Times New Roman" w:cs="Times New Roman"/>
+          <w:sz w:val="28"/>
+          <w:szCs w:val="28"/>
+          <w:lang w:eastAsia="ja-JP"/>
+        </w:rPr>
+        <w:t xml:space="preserve">, </w:t>
+      </w:r>
+      <w:proofErr w:type="spellStart"/>
+      <w:r>
+        <w:rPr>
+          <w:rFonts w:ascii="Times New Roman" w:hAnsi="Times New Roman" w:cs="Times New Roman"/>
+          <w:sz w:val="28"/>
+          <w:szCs w:val="28"/>
+          <w:lang w:val="en-US" w:eastAsia="ja-JP"/>
+        </w:rPr>
+        <w:t>s</w:t>
+      </w:r>
+      <w:r>
+        <w:rPr>
+          <w:rFonts w:ascii="Times New Roman" w:hAnsi="Times New Roman" w:cs="Times New Roman"/>
+          <w:sz w:val="28"/>
+          <w:szCs w:val="28"/>
+          <w:lang w:val="en-US" w:eastAsia="ja-JP"/>
+        </w:rPr>
+        <w:t>ogl</w:t>
+      </w:r>
+      <w:proofErr w:type="spellEnd"/>
+      <w:r>
+        <w:rPr>
+          <w:rFonts w:ascii="Times New Roman" w:hAnsi="Times New Roman" w:cs="Times New Roman"/>
+          <w:sz w:val="28"/>
+          <w:szCs w:val="28"/>
+          <w:lang w:eastAsia="ja-JP"/>
+        </w:rPr>
+        <w:t xml:space="preserve"> (</w:t>
+      </w:r>
+      <w:r>
+        <w:rPr>
+          <w:rFonts w:ascii="Times New Roman" w:hAnsi="Times New Roman" w:cs="Times New Roman"/>
+          <w:sz w:val="28"/>
+          <w:szCs w:val="28"/>
+          <w:lang w:eastAsia="ja-JP"/>
+        </w:rPr>
+        <w:t>битов</w:t>
+      </w:r>
+      <w:r>
+        <w:rPr>
+          <w:rFonts w:ascii="Times New Roman" w:hAnsi="Times New Roman" w:cs="Times New Roman"/>
+          <w:sz w:val="28"/>
+          <w:szCs w:val="28"/>
+          <w:lang w:eastAsia="ja-JP"/>
+        </w:rPr>
+        <w:t>ая</w:t>
+      </w:r>
+      <w:r>
+        <w:rPr>
+          <w:rFonts w:ascii="Times New Roman" w:hAnsi="Times New Roman" w:cs="Times New Roman"/>
+          <w:sz w:val="28"/>
+          <w:szCs w:val="28"/>
+          <w:lang w:eastAsia="ja-JP"/>
+        </w:rPr>
+        <w:t xml:space="preserve"> маск</w:t>
+      </w:r>
+      <w:r>
+        <w:rPr>
+          <w:rFonts w:ascii="Times New Roman" w:hAnsi="Times New Roman" w:cs="Times New Roman"/>
+          <w:sz w:val="28"/>
+          <w:szCs w:val="28"/>
+          <w:lang w:eastAsia="ja-JP"/>
+        </w:rPr>
+        <w:t>а</w:t>
+      </w:r>
+      <w:r>
+        <w:rPr>
+          <w:rFonts w:ascii="Times New Roman" w:hAnsi="Times New Roman" w:cs="Times New Roman"/>
+          <w:sz w:val="28"/>
+          <w:szCs w:val="28"/>
+          <w:lang w:eastAsia="ja-JP"/>
+        </w:rPr>
+        <w:t>, содержащ</w:t>
+      </w:r>
+      <w:r>
+        <w:rPr>
+          <w:rFonts w:ascii="Times New Roman" w:hAnsi="Times New Roman" w:cs="Times New Roman"/>
+          <w:sz w:val="28"/>
+          <w:szCs w:val="28"/>
+          <w:lang w:eastAsia="ja-JP"/>
+        </w:rPr>
+        <w:t>ая</w:t>
+      </w:r>
+      <w:r>
+        <w:rPr>
+          <w:rFonts w:ascii="Times New Roman" w:hAnsi="Times New Roman" w:cs="Times New Roman"/>
+          <w:sz w:val="28"/>
+          <w:szCs w:val="28"/>
+          <w:lang w:eastAsia="ja-JP"/>
+        </w:rPr>
         <w:t xml:space="preserve"> </w:t>
       </w:r>
       <w:r>
@@ -3258,7 +3489,34 @@
           <w:szCs w:val="28"/>
           <w:lang w:eastAsia="ja-JP"/>
         </w:rPr>
-        <w:t xml:space="preserve">и </w:t>
+        <w:t>все</w:t>
+      </w:r>
+      <w:r>
+        <w:rPr>
+          <w:rFonts w:ascii="Times New Roman" w:hAnsi="Times New Roman" w:cs="Times New Roman"/>
+          <w:sz w:val="28"/>
+          <w:szCs w:val="28"/>
+          <w:lang w:eastAsia="ja-JP"/>
+        </w:rPr>
+        <w:t xml:space="preserve"> согласные буквы</w:t>
+      </w:r>
+      <w:r>
+        <w:rPr>
+          <w:rFonts w:ascii="Times New Roman" w:hAnsi="Times New Roman" w:cs="Times New Roman"/>
+          <w:sz w:val="28"/>
+          <w:szCs w:val="28"/>
+          <w:lang w:eastAsia="ja-JP"/>
+        </w:rPr>
+        <w:t>)</w:t>
+      </w:r>
+      <w:r>
+        <w:rPr>
+          <w:rFonts w:ascii="Times New Roman" w:hAnsi="Times New Roman" w:cs="Times New Roman"/>
+          <w:sz w:val="28"/>
+          <w:szCs w:val="28"/>
+          <w:lang w:eastAsia="ja-JP"/>
+        </w:rPr>
+        <w:t xml:space="preserve">, </w:t>
       </w:r>
       <w:r>
         <w:rPr>
@@ -3267,7 +3525,7 @@
           <w:szCs w:val="28"/>
           <w:lang w:val="en-US" w:eastAsia="ja-JP"/>
         </w:rPr>
-        <w:t>s</w:t>
+        <w:t>H</w:t>
       </w:r>
       <w:r>
         <w:rPr>
@@ -3276,25 +3534,7 @@
           <w:szCs w:val="28"/>
           <w:lang w:eastAsia="ja-JP"/>
         </w:rPr>
-        <w:t>2</w:t>
-      </w:r>
-      <w:r>
-        <w:rPr>
-          <w:rFonts w:ascii="Times New Roman" w:hAnsi="Times New Roman" w:cs="Times New Roman"/>
-          <w:sz w:val="28"/>
-          <w:szCs w:val="28"/>
-          <w:lang w:eastAsia="ja-JP"/>
-        </w:rPr>
-        <w:t xml:space="preserve"> </w:t>
-      </w:r>
-      <w:r>
-        <w:rPr>
-          <w:rFonts w:ascii="Times New Roman" w:hAnsi="Times New Roman" w:cs="Times New Roman"/>
-          <w:sz w:val="28"/>
-          <w:szCs w:val="28"/>
-          <w:lang w:eastAsia="ja-JP"/>
-        </w:rPr>
-        <w:t>(представляют собой 32-битное число, где 1 означает наличие символа в строке</w:t>
+        <w:t xml:space="preserve"> (пустая битовая маска)</w:t>
       </w:r>
       <w:r>
         <w:rPr>
@@ -3337,7 +3577,7 @@
           <w:szCs w:val="28"/>
           <w:lang w:eastAsia="ja-JP"/>
         </w:rPr>
-        <w:t xml:space="preserve">Используя инвертирование и побитовое исключающее ИЛИ для класса </w:t>
+        <w:t xml:space="preserve">Используя побитовое И для класса </w:t>
       </w:r>
       <w:r>
         <w:rPr>
@@ -3355,7 +3595,7 @@
           <w:szCs w:val="28"/>
           <w:lang w:eastAsia="ja-JP"/>
         </w:rPr>
-        <w:t xml:space="preserve"> (с помощью перегруженных операторов «</w:t>
+        <w:t xml:space="preserve"> (с помощью перегружен</w:t>
       </w:r>
       <w:r>
         <w:rPr>
@@ -3364,7 +3604,7 @@
           <w:szCs w:val="28"/>
           <w:lang w:eastAsia="ja-JP"/>
         </w:rPr>
-        <w:t>~</w:t>
+        <w:t>ного</w:t>
       </w:r>
       <w:r>
         <w:rPr>
@@ -3373,7 +3613,7 @@
           <w:szCs w:val="28"/>
           <w:lang w:eastAsia="ja-JP"/>
         </w:rPr>
-        <w:t>» и «</w:t>
+        <w:t xml:space="preserve"> оператор</w:t>
       </w:r>
       <w:r>
         <w:rPr>
@@ -3382,7 +3622,7 @@
           <w:szCs w:val="28"/>
           <w:lang w:eastAsia="ja-JP"/>
         </w:rPr>
-        <w:t>^</w:t>
+        <w:t>а</w:t>
       </w:r>
       <w:r>
         <w:rPr>
@@ -3391,6 +3631,24 @@
           <w:szCs w:val="28"/>
           <w:lang w:eastAsia="ja-JP"/>
         </w:rPr>
+        <w:t xml:space="preserve"> «</w:t>
+      </w:r>
+      <w:r>
+        <w:rPr>
+          <w:rFonts w:ascii="Times New Roman" w:hAnsi="Times New Roman" w:cs="Times New Roman"/>
+          <w:sz w:val="28"/>
+          <w:szCs w:val="28"/>
+          <w:lang w:eastAsia="ja-JP"/>
+        </w:rPr>
+        <w:t>&amp;</w:t>
+      </w:r>
+      <w:r>
+        <w:rPr>
+          <w:rFonts w:ascii="Times New Roman" w:hAnsi="Times New Roman" w:cs="Times New Roman"/>
+          <w:sz w:val="28"/>
+          <w:szCs w:val="28"/>
+          <w:lang w:eastAsia="ja-JP"/>
+        </w:rPr>
         <w:t>»)</w:t>
       </w:r>
       <w:r>
@@ -3436,7 +3694,7 @@
           <w:szCs w:val="28"/>
           <w:lang w:val="en-US" w:eastAsia="ja-JP"/>
         </w:rPr>
-        <w:t>result</w:t>
+        <w:t>set</w:t>
       </w:r>
       <w:r>
         <w:rPr>
@@ -3445,17 +3703,29 @@
           <w:szCs w:val="28"/>
           <w:lang w:eastAsia="ja-JP"/>
         </w:rPr>
-        <w:t xml:space="preserve"> = </w:t>
-      </w:r>
-      <w:r>
-        <w:rPr>
-          <w:rFonts w:ascii="Times New Roman" w:hAnsi="Times New Roman" w:cs="Times New Roman" w:hint="eastAsia"/>
+        <w:t>_</w:t>
+      </w:r>
+      <w:proofErr w:type="spellStart"/>
+      <w:r>
+        <w:rPr>
+          <w:rFonts w:ascii="Times New Roman" w:hAnsi="Times New Roman" w:cs="Times New Roman"/>
+          <w:sz w:val="28"/>
+          <w:szCs w:val="28"/>
+          <w:lang w:val="en-US" w:eastAsia="ja-JP"/>
+        </w:rPr>
+        <w:t>sogl</w:t>
+      </w:r>
+      <w:proofErr w:type="spellEnd"/>
+      <w:r>
+        <w:rPr>
+          <w:rFonts w:ascii="Times New Roman" w:hAnsi="Times New Roman" w:cs="Times New Roman"/>
           <w:sz w:val="28"/>
           <w:szCs w:val="28"/>
           <w:lang w:eastAsia="ja-JP"/>
         </w:rPr>
-        <w:t>~</w:t>
-      </w:r>
+        <w:t xml:space="preserve"> </w:t>
+      </w:r>
+      <w:proofErr w:type="gramStart"/>
       <w:r>
         <w:rPr>
           <w:rFonts w:ascii="Times New Roman" w:hAnsi="Times New Roman" w:cs="Times New Roman"/>
@@ -3463,7 +3733,7 @@
           <w:szCs w:val="28"/>
           <w:lang w:eastAsia="ja-JP"/>
         </w:rPr>
-        <w:t xml:space="preserve"> </w:t>
+        <w:t xml:space="preserve">=  </w:t>
       </w:r>
       <w:r>
         <w:rPr>
@@ -3472,7 +3742,46 @@
           <w:szCs w:val="28"/>
           <w:lang w:eastAsia="ja-JP"/>
         </w:rPr>
-        <w:t>(s1 ^ s2);</w:t>
+        <w:t>s</w:t>
+      </w:r>
+      <w:r>
+        <w:rPr>
+          <w:rFonts w:ascii="Times New Roman" w:hAnsi="Times New Roman" w:cs="Times New Roman"/>
+          <w:sz w:val="28"/>
+          <w:szCs w:val="28"/>
+          <w:lang w:val="en-US" w:eastAsia="ja-JP"/>
+        </w:rPr>
+        <w:t>tr</w:t>
+      </w:r>
+      <w:proofErr w:type="gramEnd"/>
+      <w:r>
+        <w:rPr>
+          <w:rFonts w:ascii="Times New Roman" w:hAnsi="Times New Roman" w:cs="Times New Roman"/>
+          <w:sz w:val="28"/>
+          <w:szCs w:val="28"/>
+          <w:lang w:eastAsia="ja-JP"/>
+        </w:rPr>
+        <w:t xml:space="preserve"> ^ </w:t>
+      </w:r>
+      <w:proofErr w:type="spellStart"/>
+      <w:r>
+        <w:rPr>
+          <w:rFonts w:ascii="Times New Roman" w:hAnsi="Times New Roman" w:cs="Times New Roman"/>
+          <w:sz w:val="28"/>
+          <w:szCs w:val="28"/>
+          <w:lang w:val="en-US" w:eastAsia="ja-JP"/>
+        </w:rPr>
+        <w:t>sogl</w:t>
+      </w:r>
+      <w:proofErr w:type="spellEnd"/>
+      <w:r>
+        <w:rPr>
+          <w:rFonts w:ascii="Times New Roman" w:hAnsi="Times New Roman" w:cs="Times New Roman"/>
+          <w:sz w:val="28"/>
+          <w:szCs w:val="28"/>
+          <w:lang w:eastAsia="ja-JP"/>
+        </w:rPr>
+        <w:t>;</w:t>
       </w:r>
     </w:p>
     <w:p>
@@ -3497,6 +3806,128 @@
           <w:szCs w:val="28"/>
           <w:lang w:eastAsia="ja-JP"/>
         </w:rPr>
+        <w:t xml:space="preserve">Вычисляем расстояние Хэмминга между </w:t>
+      </w:r>
+      <w:r>
+        <w:rPr>
+          <w:rFonts w:ascii="Times New Roman" w:hAnsi="Times New Roman" w:cs="Times New Roman"/>
+          <w:sz w:val="28"/>
+          <w:szCs w:val="28"/>
+          <w:lang w:val="en-US" w:eastAsia="ja-JP"/>
+        </w:rPr>
+        <w:t>set</w:t>
+      </w:r>
+      <w:r>
+        <w:rPr>
+          <w:rFonts w:ascii="Times New Roman" w:hAnsi="Times New Roman" w:cs="Times New Roman"/>
+          <w:sz w:val="28"/>
+          <w:szCs w:val="28"/>
+          <w:lang w:eastAsia="ja-JP"/>
+        </w:rPr>
+        <w:t>_</w:t>
+      </w:r>
+      <w:proofErr w:type="spellStart"/>
+      <w:r>
+        <w:rPr>
+          <w:rFonts w:ascii="Times New Roman" w:hAnsi="Times New Roman" w:cs="Times New Roman"/>
+          <w:sz w:val="28"/>
+          <w:szCs w:val="28"/>
+          <w:lang w:val="en-US" w:eastAsia="ja-JP"/>
+        </w:rPr>
+        <w:t>sogl</w:t>
+      </w:r>
+      <w:proofErr w:type="spellEnd"/>
+      <w:r>
+        <w:rPr>
+          <w:rFonts w:ascii="Times New Roman" w:hAnsi="Times New Roman" w:cs="Times New Roman"/>
+          <w:sz w:val="28"/>
+          <w:szCs w:val="28"/>
+          <w:lang w:eastAsia="ja-JP"/>
+        </w:rPr>
+        <w:t xml:space="preserve"> </w:t>
+      </w:r>
+      <w:r>
+        <w:rPr>
+          <w:rFonts w:ascii="Times New Roman" w:hAnsi="Times New Roman" w:cs="Times New Roman"/>
+          <w:sz w:val="28"/>
+          <w:szCs w:val="28"/>
+          <w:lang w:eastAsia="ja-JP"/>
+        </w:rPr>
+        <w:t xml:space="preserve">и </w:t>
+      </w:r>
+      <w:proofErr w:type="spellStart"/>
+      <w:r>
+        <w:rPr>
+          <w:rFonts w:ascii="Times New Roman" w:hAnsi="Times New Roman" w:cs="Times New Roman"/>
+          <w:sz w:val="28"/>
+          <w:szCs w:val="28"/>
+          <w:lang w:val="en-US" w:eastAsia="ja-JP"/>
+        </w:rPr>
+        <w:t>sogl</w:t>
+      </w:r>
+      <w:proofErr w:type="spellEnd"/>
+      <w:r>
+        <w:rPr>
+          <w:rFonts w:ascii="Times New Roman" w:hAnsi="Times New Roman" w:cs="Times New Roman"/>
+          <w:sz w:val="28"/>
+          <w:szCs w:val="28"/>
+          <w:lang w:eastAsia="ja-JP"/>
+        </w:rPr>
+        <w:t xml:space="preserve"> </w:t>
+      </w:r>
+      <w:r>
+        <w:rPr>
+          <w:rFonts w:ascii="Times New Roman" w:hAnsi="Times New Roman" w:cs="Times New Roman"/>
+          <w:sz w:val="28"/>
+          <w:szCs w:val="28"/>
+          <w:lang w:eastAsia="ja-JP"/>
+        </w:rPr>
+        <w:t xml:space="preserve">(с помощью перегруженного оператора </w:t>
+      </w:r>
+      <w:proofErr w:type="gramStart"/>
+      <w:r>
+        <w:rPr>
+          <w:rFonts w:ascii="Times New Roman" w:hAnsi="Times New Roman" w:cs="Times New Roman"/>
+          <w:sz w:val="28"/>
+          <w:szCs w:val="28"/>
+          <w:lang w:eastAsia="ja-JP"/>
+        </w:rPr>
+        <w:t>«( )</w:t>
+      </w:r>
+      <w:proofErr w:type="gramEnd"/>
+      <w:r>
+        <w:rPr>
+          <w:rFonts w:ascii="Times New Roman" w:hAnsi="Times New Roman" w:cs="Times New Roman"/>
+          <w:sz w:val="28"/>
+          <w:szCs w:val="28"/>
+          <w:lang w:eastAsia="ja-JP"/>
+        </w:rPr>
+        <w:t xml:space="preserve">») </w:t>
+      </w:r>
+    </w:p>
+    <w:p>
+      <w:pPr>
+        <w:pStyle w:val="af1"/>
+        <w:numPr>
+          <w:ilvl w:val="0"/>
+          <w:numId w:val="7"/>
+        </w:numPr>
+        <w:spacing w:after="0" w:line="360" w:lineRule="auto"/>
+        <w:rPr>
+          <w:rFonts w:ascii="Times New Roman" w:hAnsi="Times New Roman" w:cs="Times New Roman"/>
+          <w:sz w:val="28"/>
+          <w:szCs w:val="28"/>
+          <w:lang w:eastAsia="ja-JP"/>
+        </w:rPr>
+      </w:pPr>
+      <w:r>
+        <w:rPr>
+          <w:rFonts w:ascii="Times New Roman" w:hAnsi="Times New Roman" w:cs="Times New Roman"/>
+          <w:sz w:val="28"/>
+          <w:szCs w:val="28"/>
+          <w:lang w:eastAsia="ja-JP"/>
+        </w:rPr>
+        <w:lastRenderedPageBreak/>
         <w:t xml:space="preserve"> Преобразовываем </w:t>
       </w:r>
       <w:r>
@@ -3506,7 +3937,7 @@
           <w:szCs w:val="28"/>
           <w:lang w:val="en-US" w:eastAsia="ja-JP"/>
         </w:rPr>
-        <w:t>result</w:t>
+        <w:t>str</w:t>
       </w:r>
       <w:r>
         <w:rPr>
@@ -3524,8 +3955,19 @@
           <w:szCs w:val="28"/>
           <w:lang w:eastAsia="ja-JP"/>
         </w:rPr>
-        <w:t>в строку и выводим в буфер стандартного вывода с помощью перегруженного оператора «</w:t>
-      </w:r>
+        <w:t xml:space="preserve">и </w:t>
+      </w:r>
+      <w:proofErr w:type="spellStart"/>
+      <w:r>
+        <w:rPr>
+          <w:rFonts w:ascii="Times New Roman" w:hAnsi="Times New Roman" w:cs="Times New Roman"/>
+          <w:sz w:val="28"/>
+          <w:szCs w:val="28"/>
+          <w:lang w:val="en-US" w:eastAsia="ja-JP"/>
+        </w:rPr>
+        <w:t>sogl</w:t>
+      </w:r>
+      <w:proofErr w:type="spellEnd"/>
       <w:r>
         <w:rPr>
           <w:rFonts w:ascii="Times New Roman" w:hAnsi="Times New Roman" w:cs="Times New Roman"/>
@@ -3533,7 +3975,7 @@
           <w:szCs w:val="28"/>
           <w:lang w:eastAsia="ja-JP"/>
         </w:rPr>
-        <w:t>&lt;&lt;</w:t>
+        <w:t xml:space="preserve"> </w:t>
       </w:r>
       <w:r>
         <w:rPr>
@@ -3542,7 +3984,7 @@
           <w:szCs w:val="28"/>
           <w:lang w:eastAsia="ja-JP"/>
         </w:rPr>
-        <w:t>»</w:t>
+        <w:t>в строк</w:t>
       </w:r>
       <w:r>
         <w:rPr>
@@ -3551,7 +3993,70 @@
           <w:szCs w:val="28"/>
           <w:lang w:eastAsia="ja-JP"/>
         </w:rPr>
-        <w:t>.</w:t>
+        <w:t xml:space="preserve">и, </w:t>
+      </w:r>
+      <w:r>
+        <w:rPr>
+          <w:rFonts w:ascii="Times New Roman" w:hAnsi="Times New Roman" w:cs="Times New Roman"/>
+          <w:sz w:val="28"/>
+          <w:szCs w:val="28"/>
+          <w:lang w:eastAsia="ja-JP"/>
+        </w:rPr>
+        <w:t xml:space="preserve">выводим </w:t>
+      </w:r>
+      <w:r>
+        <w:rPr>
+          <w:rFonts w:ascii="Times New Roman" w:hAnsi="Times New Roman" w:cs="Times New Roman"/>
+          <w:sz w:val="28"/>
+          <w:szCs w:val="28"/>
+          <w:lang w:eastAsia="ja-JP"/>
+        </w:rPr>
+        <w:t xml:space="preserve">их </w:t>
+      </w:r>
+      <w:r>
+        <w:rPr>
+          <w:rFonts w:ascii="Times New Roman" w:hAnsi="Times New Roman" w:cs="Times New Roman"/>
+          <w:sz w:val="28"/>
+          <w:szCs w:val="28"/>
+          <w:lang w:eastAsia="ja-JP"/>
+        </w:rPr>
+        <w:t xml:space="preserve">в буфер стандартного вывода с помощью перегруженного оператора </w:t>
+      </w:r>
+      <w:r>
+        <w:rPr>
+          <w:rFonts w:ascii="Times New Roman" w:hAnsi="Times New Roman" w:cs="Times New Roman"/>
+          <w:sz w:val="28"/>
+          <w:szCs w:val="28"/>
+          <w:lang w:eastAsia="ja-JP"/>
+        </w:rPr>
+        <w:t>(</w:t>
+      </w:r>
+      <w:r>
+        <w:rPr>
+          <w:rFonts w:ascii="Times New Roman" w:hAnsi="Times New Roman" w:cs="Times New Roman"/>
+          <w:sz w:val="28"/>
+          <w:szCs w:val="28"/>
+          <w:lang w:val="en-US" w:eastAsia="ja-JP"/>
+        </w:rPr>
+        <w:t>char</w:t>
+      </w:r>
+      <w:r>
+        <w:rPr>
+          <w:rFonts w:ascii="Times New Roman" w:hAnsi="Times New Roman" w:cs="Times New Roman"/>
+          <w:sz w:val="28"/>
+          <w:szCs w:val="28"/>
+          <w:lang w:eastAsia="ja-JP"/>
+        </w:rPr>
+        <w:t>*)</w:t>
+      </w:r>
+      <w:r>
+        <w:rPr>
+          <w:rFonts w:ascii="Times New Roman" w:hAnsi="Times New Roman" w:cs="Times New Roman"/>
+          <w:sz w:val="28"/>
+          <w:szCs w:val="28"/>
+          <w:lang w:eastAsia="ja-JP"/>
+        </w:rPr>
+        <w:t>. Также выведем на экран полученное расстояние Хэмминга.</w:t>
       </w:r>
     </w:p>
     <w:p>
@@ -4673,7 +5178,7 @@
           <w:lang w:val="en-US"/>
         </w:rPr>
         <w:tab/>
-        <w:t>Alpha (const char *, const char*);</w:t>
+        <w:t>Alpha (const char *);</w:t>
       </w:r>
     </w:p>
     <w:p>
@@ -4895,7 +5400,7 @@
           <w:szCs w:val="28"/>
           <w:lang w:val="en-US"/>
         </w:rPr>
-        <w:t>Alpha(const char *s, const char*c){</w:t>
+        <w:t>Alpha(const char *s){</w:t>
       </w:r>
     </w:p>
     <w:p>
@@ -4986,7 +5491,554 @@
           <w:lang w:val="en-US"/>
         </w:rPr>
         <w:tab/>
-        <w:t>if (</w:t>
+        <w:t>_bin|= (1 &lt;&lt; (</w:t>
+      </w:r>
+      <w:proofErr w:type="spellStart"/>
+      <w:r>
+        <w:rPr>
+          <w:rFonts w:ascii="Times New Roman" w:eastAsia="Times New Roman" w:hAnsi="Times New Roman" w:cs="Times New Roman"/>
+          <w:bCs/>
+          <w:sz w:val="28"/>
+          <w:szCs w:val="28"/>
+          <w:lang w:val="en-US"/>
+        </w:rPr>
+        <w:t>tolower</w:t>
+      </w:r>
+      <w:proofErr w:type="spellEnd"/>
+      <w:r>
+        <w:rPr>
+          <w:rFonts w:ascii="Times New Roman" w:eastAsia="Times New Roman" w:hAnsi="Times New Roman" w:cs="Times New Roman"/>
+          <w:bCs/>
+          <w:sz w:val="28"/>
+          <w:szCs w:val="28"/>
+          <w:lang w:val="en-US"/>
+        </w:rPr>
+        <w:t>(*s) - 'a'));</w:t>
+      </w:r>
+    </w:p>
+    <w:p>
+      <w:pPr>
+        <w:spacing w:after="0" w:line="360" w:lineRule="auto"/>
+        <w:rPr>
+          <w:rFonts w:ascii="Times New Roman" w:eastAsia="Times New Roman" w:hAnsi="Times New Roman" w:cs="Times New Roman"/>
+          <w:bCs/>
+          <w:sz w:val="28"/>
+          <w:szCs w:val="28"/>
+        </w:rPr>
+      </w:pPr>
+      <w:r>
+        <w:rPr>
+          <w:rFonts w:ascii="Times New Roman" w:eastAsia="Times New Roman" w:hAnsi="Times New Roman" w:cs="Times New Roman"/>
+          <w:bCs/>
+          <w:sz w:val="28"/>
+          <w:szCs w:val="28"/>
+          <w:lang w:val="en-US"/>
+        </w:rPr>
+        <w:tab/>
+      </w:r>
+      <w:r>
+        <w:rPr>
+          <w:rFonts w:ascii="Times New Roman" w:eastAsia="Times New Roman" w:hAnsi="Times New Roman" w:cs="Times New Roman"/>
+          <w:bCs/>
+          <w:sz w:val="28"/>
+          <w:szCs w:val="28"/>
+          <w:lang w:val="en-US"/>
+        </w:rPr>
+        <w:tab/>
+      </w:r>
+      <w:r>
+        <w:rPr>
+          <w:rFonts w:ascii="Times New Roman" w:eastAsia="Times New Roman" w:hAnsi="Times New Roman" w:cs="Times New Roman"/>
+          <w:bCs/>
+          <w:sz w:val="28"/>
+          <w:szCs w:val="28"/>
+        </w:rPr>
+        <w:t>s++;</w:t>
+      </w:r>
+    </w:p>
+    <w:p>
+      <w:pPr>
+        <w:spacing w:after="0" w:line="360" w:lineRule="auto"/>
+        <w:rPr>
+          <w:rFonts w:ascii="Times New Roman" w:eastAsia="Times New Roman" w:hAnsi="Times New Roman" w:cs="Times New Roman"/>
+          <w:bCs/>
+          <w:sz w:val="28"/>
+          <w:szCs w:val="28"/>
+        </w:rPr>
+      </w:pPr>
+      <w:r>
+        <w:rPr>
+          <w:rFonts w:ascii="Times New Roman" w:eastAsia="Times New Roman" w:hAnsi="Times New Roman" w:cs="Times New Roman"/>
+          <w:bCs/>
+          <w:sz w:val="28"/>
+          <w:szCs w:val="28"/>
+        </w:rPr>
+        <w:tab/>
+        <w:t>}</w:t>
+      </w:r>
+    </w:p>
+    <w:p>
+      <w:pPr>
+        <w:spacing w:after="0" w:line="360" w:lineRule="auto"/>
+        <w:rPr>
+          <w:rFonts w:ascii="Times New Roman" w:eastAsia="Times New Roman" w:hAnsi="Times New Roman" w:cs="Times New Roman"/>
+          <w:bCs/>
+          <w:sz w:val="28"/>
+          <w:szCs w:val="28"/>
+        </w:rPr>
+      </w:pPr>
+      <w:r>
+        <w:rPr>
+          <w:rFonts w:ascii="Times New Roman" w:eastAsia="Times New Roman" w:hAnsi="Times New Roman" w:cs="Times New Roman"/>
+          <w:bCs/>
+          <w:sz w:val="28"/>
+          <w:szCs w:val="28"/>
+        </w:rPr>
+        <w:t>}</w:t>
+      </w:r>
+    </w:p>
+    <w:p>
+      <w:pPr>
+        <w:spacing w:after="0" w:line="360" w:lineRule="auto"/>
+        <w:rPr>
+          <w:rFonts w:ascii="Times New Roman" w:eastAsia="Times New Roman" w:hAnsi="Times New Roman" w:cs="Times New Roman"/>
+          <w:bCs/>
+          <w:sz w:val="28"/>
+          <w:szCs w:val="28"/>
+        </w:rPr>
+      </w:pPr>
+    </w:p>
+    <w:p>
+      <w:pPr>
+        <w:spacing w:after="0" w:line="360" w:lineRule="auto"/>
+        <w:rPr>
+          <w:rFonts w:ascii="Times New Roman" w:eastAsia="Times New Roman" w:hAnsi="Times New Roman" w:cs="Times New Roman"/>
+          <w:bCs/>
+          <w:sz w:val="28"/>
+          <w:szCs w:val="28"/>
+        </w:rPr>
+      </w:pPr>
+      <w:r>
+        <w:rPr>
+          <w:rFonts w:ascii="Times New Roman" w:eastAsia="Times New Roman" w:hAnsi="Times New Roman" w:cs="Times New Roman"/>
+          <w:bCs/>
+          <w:sz w:val="28"/>
+          <w:szCs w:val="28"/>
+        </w:rPr>
+        <w:t>// эффективный метод подсчёта единичных разрядов</w:t>
+      </w:r>
+    </w:p>
+    <w:p>
+      <w:pPr>
+        <w:spacing w:after="0" w:line="360" w:lineRule="auto"/>
+        <w:rPr>
+          <w:rFonts w:ascii="Times New Roman" w:eastAsia="Times New Roman" w:hAnsi="Times New Roman" w:cs="Times New Roman"/>
+          <w:bCs/>
+          <w:sz w:val="28"/>
+          <w:szCs w:val="28"/>
+          <w:lang w:val="en-US"/>
+        </w:rPr>
+      </w:pPr>
+      <w:r>
+        <w:rPr>
+          <w:rFonts w:ascii="Times New Roman" w:eastAsia="Times New Roman" w:hAnsi="Times New Roman" w:cs="Times New Roman"/>
+          <w:bCs/>
+          <w:sz w:val="28"/>
+          <w:szCs w:val="28"/>
+          <w:lang w:val="en-US"/>
+        </w:rPr>
+        <w:t xml:space="preserve">int </w:t>
+      </w:r>
+      <w:proofErr w:type="gramStart"/>
+      <w:r>
+        <w:rPr>
+          <w:rFonts w:ascii="Times New Roman" w:eastAsia="Times New Roman" w:hAnsi="Times New Roman" w:cs="Times New Roman"/>
+          <w:bCs/>
+          <w:sz w:val="28"/>
+          <w:szCs w:val="28"/>
+          <w:lang w:val="en-US"/>
+        </w:rPr>
+        <w:t>Alpha::</w:t>
+      </w:r>
+      <w:proofErr w:type="gramEnd"/>
+      <w:r>
+        <w:rPr>
+          <w:rFonts w:ascii="Times New Roman" w:eastAsia="Times New Roman" w:hAnsi="Times New Roman" w:cs="Times New Roman"/>
+          <w:bCs/>
+          <w:sz w:val="28"/>
+          <w:szCs w:val="28"/>
+          <w:lang w:val="en-US"/>
+        </w:rPr>
+        <w:t>pop(unsigned b){</w:t>
+      </w:r>
+    </w:p>
+    <w:p>
+      <w:pPr>
+        <w:spacing w:after="0" w:line="360" w:lineRule="auto"/>
+        <w:rPr>
+          <w:rFonts w:ascii="Times New Roman" w:eastAsia="Times New Roman" w:hAnsi="Times New Roman" w:cs="Times New Roman"/>
+          <w:bCs/>
+          <w:sz w:val="28"/>
+          <w:szCs w:val="28"/>
+          <w:lang w:val="en-US"/>
+        </w:rPr>
+      </w:pPr>
+      <w:r>
+        <w:rPr>
+          <w:rFonts w:ascii="Times New Roman" w:eastAsia="Times New Roman" w:hAnsi="Times New Roman" w:cs="Times New Roman"/>
+          <w:bCs/>
+          <w:sz w:val="28"/>
+          <w:szCs w:val="28"/>
+          <w:lang w:val="en-US"/>
+        </w:rPr>
+        <w:tab/>
+        <w:t xml:space="preserve">int </w:t>
+      </w:r>
+      <w:proofErr w:type="spellStart"/>
+      <w:r>
+        <w:rPr>
+          <w:rFonts w:ascii="Times New Roman" w:eastAsia="Times New Roman" w:hAnsi="Times New Roman" w:cs="Times New Roman"/>
+          <w:bCs/>
+          <w:sz w:val="28"/>
+          <w:szCs w:val="28"/>
+          <w:lang w:val="en-US"/>
+        </w:rPr>
+        <w:t>i</w:t>
+      </w:r>
+      <w:proofErr w:type="spellEnd"/>
+      <w:r>
+        <w:rPr>
+          <w:rFonts w:ascii="Times New Roman" w:eastAsia="Times New Roman" w:hAnsi="Times New Roman" w:cs="Times New Roman"/>
+          <w:bCs/>
+          <w:sz w:val="28"/>
+          <w:szCs w:val="28"/>
+          <w:lang w:val="en-US"/>
+        </w:rPr>
+        <w:t xml:space="preserve"> = 0;</w:t>
+      </w:r>
+    </w:p>
+    <w:p>
+      <w:pPr>
+        <w:spacing w:after="0" w:line="360" w:lineRule="auto"/>
+        <w:rPr>
+          <w:rFonts w:ascii="Times New Roman" w:eastAsia="Times New Roman" w:hAnsi="Times New Roman" w:cs="Times New Roman"/>
+          <w:bCs/>
+          <w:sz w:val="28"/>
+          <w:szCs w:val="28"/>
+          <w:lang w:val="en-US"/>
+        </w:rPr>
+      </w:pPr>
+      <w:r>
+        <w:rPr>
+          <w:rFonts w:ascii="Times New Roman" w:eastAsia="Times New Roman" w:hAnsi="Times New Roman" w:cs="Times New Roman"/>
+          <w:bCs/>
+          <w:sz w:val="28"/>
+          <w:szCs w:val="28"/>
+          <w:lang w:val="en-US"/>
+        </w:rPr>
+        <w:tab/>
+        <w:t>while (</w:t>
+      </w:r>
+      <w:proofErr w:type="gramStart"/>
+      <w:r>
+        <w:rPr>
+          <w:rFonts w:ascii="Times New Roman" w:eastAsia="Times New Roman" w:hAnsi="Times New Roman" w:cs="Times New Roman"/>
+          <w:bCs/>
+          <w:sz w:val="28"/>
+          <w:szCs w:val="28"/>
+          <w:lang w:val="en-US"/>
+        </w:rPr>
+        <w:t>b !</w:t>
+      </w:r>
+      <w:proofErr w:type="gramEnd"/>
+      <w:r>
+        <w:rPr>
+          <w:rFonts w:ascii="Times New Roman" w:eastAsia="Times New Roman" w:hAnsi="Times New Roman" w:cs="Times New Roman"/>
+          <w:bCs/>
+          <w:sz w:val="28"/>
+          <w:szCs w:val="28"/>
+          <w:lang w:val="en-US"/>
+        </w:rPr>
+        <w:t>= 0) {</w:t>
+      </w:r>
+    </w:p>
+    <w:p>
+      <w:pPr>
+        <w:spacing w:after="0" w:line="360" w:lineRule="auto"/>
+        <w:rPr>
+          <w:rFonts w:ascii="Times New Roman" w:eastAsia="Times New Roman" w:hAnsi="Times New Roman" w:cs="Times New Roman"/>
+          <w:bCs/>
+          <w:sz w:val="28"/>
+          <w:szCs w:val="28"/>
+          <w:lang w:val="en-US"/>
+        </w:rPr>
+      </w:pPr>
+      <w:r>
+        <w:rPr>
+          <w:rFonts w:ascii="Times New Roman" w:eastAsia="Times New Roman" w:hAnsi="Times New Roman" w:cs="Times New Roman"/>
+          <w:bCs/>
+          <w:sz w:val="28"/>
+          <w:szCs w:val="28"/>
+          <w:lang w:val="en-US"/>
+        </w:rPr>
+        <w:tab/>
+      </w:r>
+      <w:r>
+        <w:rPr>
+          <w:rFonts w:ascii="Times New Roman" w:eastAsia="Times New Roman" w:hAnsi="Times New Roman" w:cs="Times New Roman"/>
+          <w:bCs/>
+          <w:sz w:val="28"/>
+          <w:szCs w:val="28"/>
+          <w:lang w:val="en-US"/>
+        </w:rPr>
+        <w:tab/>
+        <w:t>b = b &amp; (b - 1);</w:t>
+      </w:r>
+    </w:p>
+    <w:p>
+      <w:pPr>
+        <w:spacing w:after="0" w:line="360" w:lineRule="auto"/>
+        <w:rPr>
+          <w:rFonts w:ascii="Times New Roman" w:eastAsia="Times New Roman" w:hAnsi="Times New Roman" w:cs="Times New Roman"/>
+          <w:bCs/>
+          <w:sz w:val="28"/>
+          <w:szCs w:val="28"/>
+          <w:lang w:val="en-US"/>
+        </w:rPr>
+      </w:pPr>
+      <w:r>
+        <w:rPr>
+          <w:rFonts w:ascii="Times New Roman" w:eastAsia="Times New Roman" w:hAnsi="Times New Roman" w:cs="Times New Roman"/>
+          <w:bCs/>
+          <w:sz w:val="28"/>
+          <w:szCs w:val="28"/>
+          <w:lang w:val="en-US"/>
+        </w:rPr>
+        <w:tab/>
+      </w:r>
+      <w:r>
+        <w:rPr>
+          <w:rFonts w:ascii="Times New Roman" w:eastAsia="Times New Roman" w:hAnsi="Times New Roman" w:cs="Times New Roman"/>
+          <w:bCs/>
+          <w:sz w:val="28"/>
+          <w:szCs w:val="28"/>
+          <w:lang w:val="en-US"/>
+        </w:rPr>
+        <w:tab/>
+      </w:r>
+      <w:proofErr w:type="spellStart"/>
+      <w:r>
+        <w:rPr>
+          <w:rFonts w:ascii="Times New Roman" w:eastAsia="Times New Roman" w:hAnsi="Times New Roman" w:cs="Times New Roman"/>
+          <w:bCs/>
+          <w:sz w:val="28"/>
+          <w:szCs w:val="28"/>
+          <w:lang w:val="en-US"/>
+        </w:rPr>
+        <w:t>i</w:t>
+      </w:r>
+      <w:proofErr w:type="spellEnd"/>
+      <w:r>
+        <w:rPr>
+          <w:rFonts w:ascii="Times New Roman" w:eastAsia="Times New Roman" w:hAnsi="Times New Roman" w:cs="Times New Roman"/>
+          <w:bCs/>
+          <w:sz w:val="28"/>
+          <w:szCs w:val="28"/>
+          <w:lang w:val="en-US"/>
+        </w:rPr>
+        <w:t>++;</w:t>
+      </w:r>
+    </w:p>
+    <w:p>
+      <w:pPr>
+        <w:spacing w:after="0" w:line="360" w:lineRule="auto"/>
+        <w:rPr>
+          <w:rFonts w:ascii="Times New Roman" w:eastAsia="Times New Roman" w:hAnsi="Times New Roman" w:cs="Times New Roman"/>
+          <w:bCs/>
+          <w:sz w:val="28"/>
+          <w:szCs w:val="28"/>
+          <w:lang w:val="en-US"/>
+        </w:rPr>
+      </w:pPr>
+      <w:r>
+        <w:rPr>
+          <w:rFonts w:ascii="Times New Roman" w:eastAsia="Times New Roman" w:hAnsi="Times New Roman" w:cs="Times New Roman"/>
+          <w:bCs/>
+          <w:sz w:val="28"/>
+          <w:szCs w:val="28"/>
+          <w:lang w:val="en-US"/>
+        </w:rPr>
+        <w:lastRenderedPageBreak/>
+        <w:tab/>
+        <w:t>}</w:t>
+      </w:r>
+    </w:p>
+    <w:p>
+      <w:pPr>
+        <w:spacing w:after="0" w:line="360" w:lineRule="auto"/>
+        <w:rPr>
+          <w:rFonts w:ascii="Times New Roman" w:eastAsia="Times New Roman" w:hAnsi="Times New Roman" w:cs="Times New Roman"/>
+          <w:bCs/>
+          <w:sz w:val="28"/>
+          <w:szCs w:val="28"/>
+          <w:lang w:val="en-US"/>
+        </w:rPr>
+      </w:pPr>
+      <w:r>
+        <w:rPr>
+          <w:rFonts w:ascii="Times New Roman" w:eastAsia="Times New Roman" w:hAnsi="Times New Roman" w:cs="Times New Roman"/>
+          <w:bCs/>
+          <w:sz w:val="28"/>
+          <w:szCs w:val="28"/>
+          <w:lang w:val="en-US"/>
+        </w:rPr>
+        <w:tab/>
+        <w:t xml:space="preserve">return </w:t>
+      </w:r>
+      <w:proofErr w:type="spellStart"/>
+      <w:r>
+        <w:rPr>
+          <w:rFonts w:ascii="Times New Roman" w:eastAsia="Times New Roman" w:hAnsi="Times New Roman" w:cs="Times New Roman"/>
+          <w:bCs/>
+          <w:sz w:val="28"/>
+          <w:szCs w:val="28"/>
+          <w:lang w:val="en-US"/>
+        </w:rPr>
+        <w:t>i</w:t>
+      </w:r>
+      <w:proofErr w:type="spellEnd"/>
+      <w:r>
+        <w:rPr>
+          <w:rFonts w:ascii="Times New Roman" w:eastAsia="Times New Roman" w:hAnsi="Times New Roman" w:cs="Times New Roman"/>
+          <w:bCs/>
+          <w:sz w:val="28"/>
+          <w:szCs w:val="28"/>
+          <w:lang w:val="en-US"/>
+        </w:rPr>
+        <w:t>;</w:t>
+      </w:r>
+    </w:p>
+    <w:p>
+      <w:pPr>
+        <w:spacing w:after="0" w:line="360" w:lineRule="auto"/>
+        <w:rPr>
+          <w:rFonts w:ascii="Times New Roman" w:eastAsia="Times New Roman" w:hAnsi="Times New Roman" w:cs="Times New Roman"/>
+          <w:bCs/>
+          <w:sz w:val="28"/>
+          <w:szCs w:val="28"/>
+          <w:lang w:val="en-US"/>
+        </w:rPr>
+      </w:pPr>
+      <w:r>
+        <w:rPr>
+          <w:rFonts w:ascii="Times New Roman" w:eastAsia="Times New Roman" w:hAnsi="Times New Roman" w:cs="Times New Roman"/>
+          <w:bCs/>
+          <w:sz w:val="28"/>
+          <w:szCs w:val="28"/>
+          <w:lang w:val="en-US"/>
+        </w:rPr>
+        <w:t>}</w:t>
+      </w:r>
+    </w:p>
+    <w:p>
+      <w:pPr>
+        <w:spacing w:after="0" w:line="360" w:lineRule="auto"/>
+        <w:rPr>
+          <w:rFonts w:ascii="Times New Roman" w:eastAsia="Times New Roman" w:hAnsi="Times New Roman" w:cs="Times New Roman"/>
+          <w:bCs/>
+          <w:sz w:val="28"/>
+          <w:szCs w:val="28"/>
+          <w:lang w:val="en-US"/>
+        </w:rPr>
+      </w:pPr>
+    </w:p>
+    <w:p>
+      <w:pPr>
+        <w:spacing w:after="0" w:line="360" w:lineRule="auto"/>
+        <w:rPr>
+          <w:rFonts w:ascii="Times New Roman" w:eastAsia="Times New Roman" w:hAnsi="Times New Roman" w:cs="Times New Roman"/>
+          <w:bCs/>
+          <w:sz w:val="28"/>
+          <w:szCs w:val="28"/>
+          <w:lang w:val="en-US"/>
+        </w:rPr>
+      </w:pPr>
+      <w:r>
+        <w:rPr>
+          <w:rFonts w:ascii="Times New Roman" w:eastAsia="Times New Roman" w:hAnsi="Times New Roman" w:cs="Times New Roman"/>
+          <w:bCs/>
+          <w:sz w:val="28"/>
+          <w:szCs w:val="28"/>
+          <w:lang w:val="en-US"/>
+        </w:rPr>
+        <w:t xml:space="preserve">Alpha </w:t>
+      </w:r>
+      <w:proofErr w:type="gramStart"/>
+      <w:r>
+        <w:rPr>
+          <w:rFonts w:ascii="Times New Roman" w:eastAsia="Times New Roman" w:hAnsi="Times New Roman" w:cs="Times New Roman"/>
+          <w:bCs/>
+          <w:sz w:val="28"/>
+          <w:szCs w:val="28"/>
+          <w:lang w:val="en-US"/>
+        </w:rPr>
+        <w:t>Alpha::</w:t>
+      </w:r>
+      <w:proofErr w:type="gramEnd"/>
+      <w:r>
+        <w:rPr>
+          <w:rFonts w:ascii="Times New Roman" w:eastAsia="Times New Roman" w:hAnsi="Times New Roman" w:cs="Times New Roman"/>
+          <w:bCs/>
+          <w:sz w:val="28"/>
+          <w:szCs w:val="28"/>
+          <w:lang w:val="en-US"/>
+        </w:rPr>
+        <w:t>operator &amp;(Alpha &amp;n){</w:t>
+      </w:r>
+    </w:p>
+    <w:p>
+      <w:pPr>
+        <w:spacing w:after="0" w:line="360" w:lineRule="auto"/>
+        <w:rPr>
+          <w:rFonts w:ascii="Times New Roman" w:eastAsia="Times New Roman" w:hAnsi="Times New Roman" w:cs="Times New Roman"/>
+          <w:bCs/>
+          <w:sz w:val="28"/>
+          <w:szCs w:val="28"/>
+          <w:lang w:val="en-US"/>
+        </w:rPr>
+      </w:pPr>
+      <w:r>
+        <w:rPr>
+          <w:rFonts w:ascii="Times New Roman" w:eastAsia="Times New Roman" w:hAnsi="Times New Roman" w:cs="Times New Roman"/>
+          <w:bCs/>
+          <w:sz w:val="28"/>
+          <w:szCs w:val="28"/>
+          <w:lang w:val="en-US"/>
+        </w:rPr>
+        <w:tab/>
+        <w:t>Alpha result;</w:t>
+      </w:r>
+    </w:p>
+    <w:p>
+      <w:pPr>
+        <w:spacing w:after="0" w:line="360" w:lineRule="auto"/>
+        <w:rPr>
+          <w:rFonts w:ascii="Times New Roman" w:eastAsia="Times New Roman" w:hAnsi="Times New Roman" w:cs="Times New Roman"/>
+          <w:bCs/>
+          <w:sz w:val="28"/>
+          <w:szCs w:val="28"/>
+          <w:lang w:val="en-US"/>
+        </w:rPr>
+      </w:pPr>
+      <w:r>
+        <w:rPr>
+          <w:rFonts w:ascii="Times New Roman" w:eastAsia="Times New Roman" w:hAnsi="Times New Roman" w:cs="Times New Roman"/>
+          <w:bCs/>
+          <w:sz w:val="28"/>
+          <w:szCs w:val="28"/>
+          <w:lang w:val="en-US"/>
+        </w:rPr>
+        <w:tab/>
       </w:r>
       <w:proofErr w:type="spellStart"/>
       <w:proofErr w:type="gramStart"/>
@@ -4998,7 +6050,18 @@
           <w:szCs w:val="28"/>
           <w:lang w:val="en-US"/>
         </w:rPr>
-        <w:t>strchr</w:t>
+        <w:t>result._</w:t>
+      </w:r>
+      <w:proofErr w:type="gramEnd"/>
+      <w:r>
+        <w:rPr>
+          <w:rFonts w:ascii="Times New Roman" w:eastAsia="Times New Roman" w:hAnsi="Times New Roman" w:cs="Times New Roman"/>
+          <w:bCs/>
+          <w:sz w:val="28"/>
+          <w:szCs w:val="28"/>
+          <w:lang w:val="en-US"/>
+        </w:rPr>
+        <w:t>bin</w:t>
       </w:r>
       <w:proofErr w:type="spellEnd"/>
       <w:r>
@@ -5009,7 +6072,119 @@
           <w:szCs w:val="28"/>
           <w:lang w:val="en-US"/>
         </w:rPr>
-        <w:t>(</w:t>
+        <w:t xml:space="preserve"> = _bin &amp; </w:t>
+      </w:r>
+      <w:proofErr w:type="spellStart"/>
+      <w:r>
+        <w:rPr>
+          <w:rFonts w:ascii="Times New Roman" w:eastAsia="Times New Roman" w:hAnsi="Times New Roman" w:cs="Times New Roman"/>
+          <w:bCs/>
+          <w:sz w:val="28"/>
+          <w:szCs w:val="28"/>
+          <w:lang w:val="en-US"/>
+        </w:rPr>
+        <w:t>n._bin</w:t>
+      </w:r>
+      <w:proofErr w:type="spellEnd"/>
+      <w:r>
+        <w:rPr>
+          <w:rFonts w:ascii="Times New Roman" w:eastAsia="Times New Roman" w:hAnsi="Times New Roman" w:cs="Times New Roman"/>
+          <w:bCs/>
+          <w:sz w:val="28"/>
+          <w:szCs w:val="28"/>
+          <w:lang w:val="en-US"/>
+        </w:rPr>
+        <w:t>;</w:t>
+      </w:r>
+    </w:p>
+    <w:p>
+      <w:pPr>
+        <w:spacing w:after="0" w:line="360" w:lineRule="auto"/>
+        <w:rPr>
+          <w:rFonts w:ascii="Times New Roman" w:eastAsia="Times New Roman" w:hAnsi="Times New Roman" w:cs="Times New Roman"/>
+          <w:bCs/>
+          <w:sz w:val="28"/>
+          <w:szCs w:val="28"/>
+          <w:lang w:val="en-US"/>
+        </w:rPr>
+      </w:pPr>
+      <w:r>
+        <w:rPr>
+          <w:rFonts w:ascii="Times New Roman" w:eastAsia="Times New Roman" w:hAnsi="Times New Roman" w:cs="Times New Roman"/>
+          <w:bCs/>
+          <w:sz w:val="28"/>
+          <w:szCs w:val="28"/>
+          <w:lang w:val="en-US"/>
+        </w:rPr>
+        <w:tab/>
+        <w:t>return result;</w:t>
+      </w:r>
+    </w:p>
+    <w:p>
+      <w:pPr>
+        <w:spacing w:after="0" w:line="360" w:lineRule="auto"/>
+        <w:rPr>
+          <w:rFonts w:ascii="Times New Roman" w:eastAsia="Times New Roman" w:hAnsi="Times New Roman" w:cs="Times New Roman"/>
+          <w:bCs/>
+          <w:sz w:val="28"/>
+          <w:szCs w:val="28"/>
+          <w:lang w:val="en-US"/>
+        </w:rPr>
+      </w:pPr>
+      <w:r>
+        <w:rPr>
+          <w:rFonts w:ascii="Times New Roman" w:eastAsia="Times New Roman" w:hAnsi="Times New Roman" w:cs="Times New Roman"/>
+          <w:bCs/>
+          <w:sz w:val="28"/>
+          <w:szCs w:val="28"/>
+          <w:lang w:val="en-US"/>
+        </w:rPr>
+        <w:t>}</w:t>
+      </w:r>
+    </w:p>
+    <w:p>
+      <w:pPr>
+        <w:spacing w:after="0" w:line="360" w:lineRule="auto"/>
+        <w:rPr>
+          <w:rFonts w:ascii="Times New Roman" w:eastAsia="Times New Roman" w:hAnsi="Times New Roman" w:cs="Times New Roman"/>
+          <w:bCs/>
+          <w:sz w:val="28"/>
+          <w:szCs w:val="28"/>
+          <w:lang w:val="en-US"/>
+        </w:rPr>
+      </w:pPr>
+    </w:p>
+    <w:p>
+      <w:pPr>
+        <w:spacing w:after="0" w:line="360" w:lineRule="auto"/>
+        <w:rPr>
+          <w:rFonts w:ascii="Times New Roman" w:eastAsia="Times New Roman" w:hAnsi="Times New Roman" w:cs="Times New Roman"/>
+          <w:bCs/>
+          <w:sz w:val="28"/>
+          <w:szCs w:val="28"/>
+          <w:lang w:val="en-US"/>
+        </w:rPr>
+      </w:pPr>
+      <w:r>
+        <w:rPr>
+          <w:rFonts w:ascii="Times New Roman" w:eastAsia="Times New Roman" w:hAnsi="Times New Roman" w:cs="Times New Roman"/>
+          <w:bCs/>
+          <w:sz w:val="28"/>
+          <w:szCs w:val="28"/>
+          <w:lang w:val="en-US"/>
+        </w:rPr>
+        <w:t xml:space="preserve">int </w:t>
+      </w:r>
+      <w:proofErr w:type="gramStart"/>
+      <w:r>
+        <w:rPr>
+          <w:rFonts w:ascii="Times New Roman" w:eastAsia="Times New Roman" w:hAnsi="Times New Roman" w:cs="Times New Roman"/>
+          <w:bCs/>
+          <w:sz w:val="28"/>
+          <w:szCs w:val="28"/>
+          <w:lang w:val="en-US"/>
+        </w:rPr>
+        <w:t>Alpha::</w:t>
       </w:r>
       <w:proofErr w:type="gramEnd"/>
       <w:r>
@@ -5020,18 +6195,53 @@
           <w:szCs w:val="28"/>
           <w:lang w:val="en-US"/>
         </w:rPr>
-        <w:t xml:space="preserve">c, </w:t>
+        <w:t>operator () (Alpha &amp;m, Alpha &amp;n){</w:t>
+      </w:r>
+    </w:p>
+    <w:p>
+      <w:pPr>
+        <w:spacing w:after="0" w:line="360" w:lineRule="auto"/>
+        <w:rPr>
+          <w:rFonts w:ascii="Times New Roman" w:eastAsia="Times New Roman" w:hAnsi="Times New Roman" w:cs="Times New Roman"/>
+          <w:bCs/>
+          <w:sz w:val="28"/>
+          <w:szCs w:val="28"/>
+          <w:lang w:val="en-US"/>
+        </w:rPr>
+      </w:pPr>
+      <w:r>
+        <w:rPr>
+          <w:rFonts w:ascii="Times New Roman" w:eastAsia="Times New Roman" w:hAnsi="Times New Roman" w:cs="Times New Roman"/>
+          <w:bCs/>
+          <w:sz w:val="28"/>
+          <w:szCs w:val="28"/>
+          <w:lang w:val="en-US"/>
+        </w:rPr>
+        <w:tab/>
+        <w:t xml:space="preserve">return </w:t>
+      </w:r>
+      <w:proofErr w:type="gramStart"/>
+      <w:r>
+        <w:rPr>
+          <w:rFonts w:ascii="Times New Roman" w:eastAsia="Times New Roman" w:hAnsi="Times New Roman" w:cs="Times New Roman"/>
+          <w:bCs/>
+          <w:sz w:val="28"/>
+          <w:szCs w:val="28"/>
+          <w:lang w:val="en-US"/>
+        </w:rPr>
+        <w:t>pop(</w:t>
       </w:r>
       <w:proofErr w:type="spellStart"/>
-      <w:r>
-        <w:rPr>
-          <w:rFonts w:ascii="Times New Roman" w:eastAsia="Times New Roman" w:hAnsi="Times New Roman" w:cs="Times New Roman"/>
-          <w:bCs/>
-          <w:sz w:val="28"/>
-          <w:szCs w:val="28"/>
-          <w:lang w:val="en-US"/>
-        </w:rPr>
-        <w:t>tolower</w:t>
+      <w:proofErr w:type="gramEnd"/>
+      <w:r>
+        <w:rPr>
+          <w:rFonts w:ascii="Times New Roman" w:eastAsia="Times New Roman" w:hAnsi="Times New Roman" w:cs="Times New Roman"/>
+          <w:bCs/>
+          <w:sz w:val="28"/>
+          <w:szCs w:val="28"/>
+          <w:lang w:val="en-US"/>
+        </w:rPr>
+        <w:t>m._bin</w:t>
       </w:r>
       <w:proofErr w:type="spellEnd"/>
       <w:r>
@@ -5042,50 +6252,7 @@
           <w:szCs w:val="28"/>
           <w:lang w:val="en-US"/>
         </w:rPr>
-        <w:t>(*s))){</w:t>
-      </w:r>
-    </w:p>
-    <w:p>
-      <w:pPr>
-        <w:spacing w:after="0" w:line="360" w:lineRule="auto"/>
-        <w:rPr>
-          <w:rFonts w:ascii="Times New Roman" w:eastAsia="Times New Roman" w:hAnsi="Times New Roman" w:cs="Times New Roman"/>
-          <w:bCs/>
-          <w:sz w:val="28"/>
-          <w:szCs w:val="28"/>
-          <w:lang w:val="en-US"/>
-        </w:rPr>
-      </w:pPr>
-      <w:r>
-        <w:rPr>
-          <w:rFonts w:ascii="Times New Roman" w:eastAsia="Times New Roman" w:hAnsi="Times New Roman" w:cs="Times New Roman"/>
-          <w:bCs/>
-          <w:sz w:val="28"/>
-          <w:szCs w:val="28"/>
-          <w:lang w:val="en-US"/>
-        </w:rPr>
-        <w:tab/>
-      </w:r>
-      <w:r>
-        <w:rPr>
-          <w:rFonts w:ascii="Times New Roman" w:eastAsia="Times New Roman" w:hAnsi="Times New Roman" w:cs="Times New Roman"/>
-          <w:bCs/>
-          <w:sz w:val="28"/>
-          <w:szCs w:val="28"/>
-          <w:lang w:val="en-US"/>
-        </w:rPr>
-        <w:tab/>
-      </w:r>
-      <w:r>
-        <w:rPr>
-          <w:rFonts w:ascii="Times New Roman" w:eastAsia="Times New Roman" w:hAnsi="Times New Roman" w:cs="Times New Roman"/>
-          <w:bCs/>
-          <w:sz w:val="28"/>
-          <w:szCs w:val="28"/>
-          <w:lang w:val="en-US"/>
-        </w:rPr>
-        <w:tab/>
-        <w:t>_bin|= (1 &lt;&lt; (</w:t>
+        <w:t xml:space="preserve"> ^ </w:t>
       </w:r>
       <w:proofErr w:type="spellStart"/>
       <w:r>
@@ -5096,7 +6263,7 @@
           <w:szCs w:val="28"/>
           <w:lang w:val="en-US"/>
         </w:rPr>
-        <w:t>tolower</w:t>
+        <w:t>n._bin</w:t>
       </w:r>
       <w:proofErr w:type="spellEnd"/>
       <w:r>
@@ -5107,39 +6274,28 @@
           <w:szCs w:val="28"/>
           <w:lang w:val="en-US"/>
         </w:rPr>
-        <w:t>(*s) - 'a'));</w:t>
-      </w:r>
-    </w:p>
-    <w:p>
-      <w:pPr>
-        <w:spacing w:after="0" w:line="360" w:lineRule="auto"/>
-        <w:rPr>
-          <w:rFonts w:ascii="Times New Roman" w:eastAsia="Times New Roman" w:hAnsi="Times New Roman" w:cs="Times New Roman"/>
-          <w:bCs/>
-          <w:sz w:val="28"/>
-          <w:szCs w:val="28"/>
-          <w:lang w:val="en-US"/>
-        </w:rPr>
-      </w:pPr>
-      <w:r>
-        <w:rPr>
-          <w:rFonts w:ascii="Times New Roman" w:eastAsia="Times New Roman" w:hAnsi="Times New Roman" w:cs="Times New Roman"/>
-          <w:bCs/>
-          <w:sz w:val="28"/>
-          <w:szCs w:val="28"/>
-          <w:lang w:val="en-US"/>
-        </w:rPr>
-        <w:tab/>
-      </w:r>
-      <w:r>
-        <w:rPr>
-          <w:rFonts w:ascii="Times New Roman" w:eastAsia="Times New Roman" w:hAnsi="Times New Roman" w:cs="Times New Roman"/>
-          <w:bCs/>
-          <w:sz w:val="28"/>
-          <w:szCs w:val="28"/>
-          <w:lang w:val="en-US"/>
-        </w:rPr>
-        <w:tab/>
+        <w:t>);</w:t>
+      </w:r>
+    </w:p>
+    <w:p>
+      <w:pPr>
+        <w:spacing w:after="0" w:line="360" w:lineRule="auto"/>
+        <w:rPr>
+          <w:rFonts w:ascii="Times New Roman" w:eastAsia="Times New Roman" w:hAnsi="Times New Roman" w:cs="Times New Roman"/>
+          <w:bCs/>
+          <w:sz w:val="28"/>
+          <w:szCs w:val="28"/>
+          <w:lang w:val="en-US"/>
+        </w:rPr>
+      </w:pPr>
+      <w:r>
+        <w:rPr>
+          <w:rFonts w:ascii="Times New Roman" w:eastAsia="Times New Roman" w:hAnsi="Times New Roman" w:cs="Times New Roman"/>
+          <w:bCs/>
+          <w:sz w:val="28"/>
+          <w:szCs w:val="28"/>
+          <w:lang w:val="en-US"/>
+        </w:rPr>
         <w:t>}</w:t>
       </w:r>
     </w:p>
@@ -5154,39 +6310,330 @@
           <w:lang w:val="en-US"/>
         </w:rPr>
       </w:pPr>
-      <w:r>
-        <w:rPr>
-          <w:rFonts w:ascii="Times New Roman" w:eastAsia="Times New Roman" w:hAnsi="Times New Roman" w:cs="Times New Roman"/>
-          <w:bCs/>
-          <w:sz w:val="28"/>
-          <w:szCs w:val="28"/>
-          <w:lang w:val="en-US"/>
-        </w:rPr>
-        <w:tab/>
-      </w:r>
-      <w:r>
-        <w:rPr>
-          <w:rFonts w:ascii="Times New Roman" w:eastAsia="Times New Roman" w:hAnsi="Times New Roman" w:cs="Times New Roman"/>
-          <w:bCs/>
-          <w:sz w:val="28"/>
-          <w:szCs w:val="28"/>
-          <w:lang w:val="en-US"/>
-        </w:rPr>
-        <w:tab/>
-        <w:t>s++;</w:t>
-      </w:r>
-    </w:p>
-    <w:p>
-      <w:pPr>
-        <w:spacing w:after="0" w:line="360" w:lineRule="auto"/>
-        <w:rPr>
-          <w:rFonts w:ascii="Times New Roman" w:eastAsia="Times New Roman" w:hAnsi="Times New Roman" w:cs="Times New Roman"/>
-          <w:bCs/>
-          <w:sz w:val="28"/>
-          <w:szCs w:val="28"/>
-          <w:lang w:val="en-US"/>
-        </w:rPr>
-      </w:pPr>
+    </w:p>
+    <w:p>
+      <w:pPr>
+        <w:spacing w:after="0" w:line="360" w:lineRule="auto"/>
+        <w:rPr>
+          <w:rFonts w:ascii="Times New Roman" w:eastAsia="Times New Roman" w:hAnsi="Times New Roman" w:cs="Times New Roman"/>
+          <w:bCs/>
+          <w:sz w:val="28"/>
+          <w:szCs w:val="28"/>
+          <w:lang w:val="en-US"/>
+        </w:rPr>
+      </w:pPr>
+      <w:proofErr w:type="gramStart"/>
+      <w:r>
+        <w:rPr>
+          <w:rFonts w:ascii="Times New Roman" w:eastAsia="Times New Roman" w:hAnsi="Times New Roman" w:cs="Times New Roman"/>
+          <w:bCs/>
+          <w:sz w:val="28"/>
+          <w:szCs w:val="28"/>
+          <w:lang w:val="en-US"/>
+        </w:rPr>
+        <w:t>Alpha::</w:t>
+      </w:r>
+      <w:proofErr w:type="gramEnd"/>
+      <w:r>
+        <w:rPr>
+          <w:rFonts w:ascii="Times New Roman" w:eastAsia="Times New Roman" w:hAnsi="Times New Roman" w:cs="Times New Roman"/>
+          <w:bCs/>
+          <w:sz w:val="28"/>
+          <w:szCs w:val="28"/>
+          <w:lang w:val="en-US"/>
+        </w:rPr>
+        <w:t>operator char*(){</w:t>
+      </w:r>
+    </w:p>
+    <w:p>
+      <w:pPr>
+        <w:spacing w:after="0" w:line="360" w:lineRule="auto"/>
+        <w:rPr>
+          <w:rFonts w:ascii="Times New Roman" w:eastAsia="Times New Roman" w:hAnsi="Times New Roman" w:cs="Times New Roman"/>
+          <w:bCs/>
+          <w:sz w:val="28"/>
+          <w:szCs w:val="28"/>
+          <w:lang w:val="en-US"/>
+        </w:rPr>
+      </w:pPr>
+      <w:r>
+        <w:rPr>
+          <w:rFonts w:ascii="Times New Roman" w:eastAsia="Times New Roman" w:hAnsi="Times New Roman" w:cs="Times New Roman"/>
+          <w:bCs/>
+          <w:sz w:val="28"/>
+          <w:szCs w:val="28"/>
+          <w:lang w:val="en-US"/>
+        </w:rPr>
+        <w:tab/>
+        <w:t xml:space="preserve">static char </w:t>
+      </w:r>
+      <w:proofErr w:type="gramStart"/>
+      <w:r>
+        <w:rPr>
+          <w:rFonts w:ascii="Times New Roman" w:eastAsia="Times New Roman" w:hAnsi="Times New Roman" w:cs="Times New Roman"/>
+          <w:bCs/>
+          <w:sz w:val="28"/>
+          <w:szCs w:val="28"/>
+          <w:lang w:val="en-US"/>
+        </w:rPr>
+        <w:t>s[</w:t>
+      </w:r>
+      <w:proofErr w:type="gramEnd"/>
+      <w:r>
+        <w:rPr>
+          <w:rFonts w:ascii="Times New Roman" w:eastAsia="Times New Roman" w:hAnsi="Times New Roman" w:cs="Times New Roman"/>
+          <w:bCs/>
+          <w:sz w:val="28"/>
+          <w:szCs w:val="28"/>
+          <w:lang w:val="en-US"/>
+        </w:rPr>
+        <w:t>32];</w:t>
+      </w:r>
+    </w:p>
+    <w:p>
+      <w:pPr>
+        <w:spacing w:after="0" w:line="360" w:lineRule="auto"/>
+        <w:rPr>
+          <w:rFonts w:ascii="Times New Roman" w:eastAsia="Times New Roman" w:hAnsi="Times New Roman" w:cs="Times New Roman"/>
+          <w:bCs/>
+          <w:sz w:val="28"/>
+          <w:szCs w:val="28"/>
+          <w:lang w:val="en-US"/>
+        </w:rPr>
+      </w:pPr>
+      <w:r>
+        <w:rPr>
+          <w:rFonts w:ascii="Times New Roman" w:eastAsia="Times New Roman" w:hAnsi="Times New Roman" w:cs="Times New Roman"/>
+          <w:bCs/>
+          <w:sz w:val="28"/>
+          <w:szCs w:val="28"/>
+          <w:lang w:val="en-US"/>
+        </w:rPr>
+        <w:tab/>
+        <w:t>unsigned b = _bin;</w:t>
+      </w:r>
+    </w:p>
+    <w:p>
+      <w:pPr>
+        <w:spacing w:after="0" w:line="360" w:lineRule="auto"/>
+        <w:rPr>
+          <w:rFonts w:ascii="Times New Roman" w:eastAsia="Times New Roman" w:hAnsi="Times New Roman" w:cs="Times New Roman"/>
+          <w:bCs/>
+          <w:sz w:val="28"/>
+          <w:szCs w:val="28"/>
+          <w:lang w:val="en-US"/>
+        </w:rPr>
+      </w:pPr>
+      <w:r>
+        <w:rPr>
+          <w:rFonts w:ascii="Times New Roman" w:eastAsia="Times New Roman" w:hAnsi="Times New Roman" w:cs="Times New Roman"/>
+          <w:bCs/>
+          <w:sz w:val="28"/>
+          <w:szCs w:val="28"/>
+          <w:lang w:val="en-US"/>
+        </w:rPr>
+        <w:tab/>
+        <w:t xml:space="preserve">int </w:t>
+      </w:r>
+      <w:proofErr w:type="spellStart"/>
+      <w:r>
+        <w:rPr>
+          <w:rFonts w:ascii="Times New Roman" w:eastAsia="Times New Roman" w:hAnsi="Times New Roman" w:cs="Times New Roman"/>
+          <w:bCs/>
+          <w:sz w:val="28"/>
+          <w:szCs w:val="28"/>
+          <w:lang w:val="en-US"/>
+        </w:rPr>
+        <w:t>i</w:t>
+      </w:r>
+      <w:proofErr w:type="spellEnd"/>
+      <w:r>
+        <w:rPr>
+          <w:rFonts w:ascii="Times New Roman" w:eastAsia="Times New Roman" w:hAnsi="Times New Roman" w:cs="Times New Roman"/>
+          <w:bCs/>
+          <w:sz w:val="28"/>
+          <w:szCs w:val="28"/>
+          <w:lang w:val="en-US"/>
+        </w:rPr>
+        <w:t xml:space="preserve"> = 0, j = 0;</w:t>
+      </w:r>
+    </w:p>
+    <w:p>
+      <w:pPr>
+        <w:spacing w:after="0" w:line="360" w:lineRule="auto"/>
+        <w:rPr>
+          <w:rFonts w:ascii="Times New Roman" w:eastAsia="Times New Roman" w:hAnsi="Times New Roman" w:cs="Times New Roman"/>
+          <w:bCs/>
+          <w:sz w:val="28"/>
+          <w:szCs w:val="28"/>
+          <w:lang w:val="en-US"/>
+        </w:rPr>
+      </w:pPr>
+      <w:r>
+        <w:rPr>
+          <w:rFonts w:ascii="Times New Roman" w:eastAsia="Times New Roman" w:hAnsi="Times New Roman" w:cs="Times New Roman"/>
+          <w:bCs/>
+          <w:sz w:val="28"/>
+          <w:szCs w:val="28"/>
+          <w:lang w:val="en-US"/>
+        </w:rPr>
+        <w:tab/>
+        <w:t xml:space="preserve">while (b &gt; </w:t>
+      </w:r>
+      <w:proofErr w:type="gramStart"/>
+      <w:r>
+        <w:rPr>
+          <w:rFonts w:ascii="Times New Roman" w:eastAsia="Times New Roman" w:hAnsi="Times New Roman" w:cs="Times New Roman"/>
+          <w:bCs/>
+          <w:sz w:val="28"/>
+          <w:szCs w:val="28"/>
+          <w:lang w:val="en-US"/>
+        </w:rPr>
+        <w:t>0){</w:t>
+      </w:r>
+      <w:proofErr w:type="gramEnd"/>
+    </w:p>
+    <w:p>
+      <w:pPr>
+        <w:spacing w:after="0" w:line="360" w:lineRule="auto"/>
+        <w:rPr>
+          <w:rFonts w:ascii="Times New Roman" w:eastAsia="Times New Roman" w:hAnsi="Times New Roman" w:cs="Times New Roman"/>
+          <w:bCs/>
+          <w:sz w:val="28"/>
+          <w:szCs w:val="28"/>
+          <w:lang w:val="en-US"/>
+        </w:rPr>
+      </w:pPr>
+      <w:r>
+        <w:rPr>
+          <w:rFonts w:ascii="Times New Roman" w:eastAsia="Times New Roman" w:hAnsi="Times New Roman" w:cs="Times New Roman"/>
+          <w:bCs/>
+          <w:sz w:val="28"/>
+          <w:szCs w:val="28"/>
+          <w:lang w:val="en-US"/>
+        </w:rPr>
+        <w:tab/>
+      </w:r>
+      <w:r>
+        <w:rPr>
+          <w:rFonts w:ascii="Times New Roman" w:eastAsia="Times New Roman" w:hAnsi="Times New Roman" w:cs="Times New Roman"/>
+          <w:bCs/>
+          <w:sz w:val="28"/>
+          <w:szCs w:val="28"/>
+          <w:lang w:val="en-US"/>
+        </w:rPr>
+        <w:tab/>
+        <w:t>if (b &amp; 1) {</w:t>
+      </w:r>
+    </w:p>
+    <w:p>
+      <w:pPr>
+        <w:spacing w:after="0" w:line="360" w:lineRule="auto"/>
+        <w:rPr>
+          <w:rFonts w:ascii="Times New Roman" w:eastAsia="Times New Roman" w:hAnsi="Times New Roman" w:cs="Times New Roman"/>
+          <w:bCs/>
+          <w:sz w:val="28"/>
+          <w:szCs w:val="28"/>
+          <w:lang w:val="en-US"/>
+        </w:rPr>
+      </w:pPr>
+      <w:r>
+        <w:rPr>
+          <w:rFonts w:ascii="Times New Roman" w:eastAsia="Times New Roman" w:hAnsi="Times New Roman" w:cs="Times New Roman"/>
+          <w:bCs/>
+          <w:sz w:val="28"/>
+          <w:szCs w:val="28"/>
+          <w:lang w:val="en-US"/>
+        </w:rPr>
+        <w:tab/>
+      </w:r>
+      <w:r>
+        <w:rPr>
+          <w:rFonts w:ascii="Times New Roman" w:eastAsia="Times New Roman" w:hAnsi="Times New Roman" w:cs="Times New Roman"/>
+          <w:bCs/>
+          <w:sz w:val="28"/>
+          <w:szCs w:val="28"/>
+          <w:lang w:val="en-US"/>
+        </w:rPr>
+        <w:tab/>
+      </w:r>
+      <w:r>
+        <w:rPr>
+          <w:rFonts w:ascii="Times New Roman" w:eastAsia="Times New Roman" w:hAnsi="Times New Roman" w:cs="Times New Roman"/>
+          <w:bCs/>
+          <w:sz w:val="28"/>
+          <w:szCs w:val="28"/>
+          <w:lang w:val="en-US"/>
+        </w:rPr>
+        <w:tab/>
+        <w:t>s[</w:t>
+      </w:r>
+      <w:proofErr w:type="spellStart"/>
+      <w:r>
+        <w:rPr>
+          <w:rFonts w:ascii="Times New Roman" w:eastAsia="Times New Roman" w:hAnsi="Times New Roman" w:cs="Times New Roman"/>
+          <w:bCs/>
+          <w:sz w:val="28"/>
+          <w:szCs w:val="28"/>
+          <w:lang w:val="en-US"/>
+        </w:rPr>
+        <w:t>j++</w:t>
+      </w:r>
+      <w:proofErr w:type="spellEnd"/>
+      <w:r>
+        <w:rPr>
+          <w:rFonts w:ascii="Times New Roman" w:eastAsia="Times New Roman" w:hAnsi="Times New Roman" w:cs="Times New Roman"/>
+          <w:bCs/>
+          <w:sz w:val="28"/>
+          <w:szCs w:val="28"/>
+          <w:lang w:val="en-US"/>
+        </w:rPr>
+        <w:t xml:space="preserve">] = 'a' + </w:t>
+      </w:r>
+      <w:proofErr w:type="spellStart"/>
+      <w:r>
+        <w:rPr>
+          <w:rFonts w:ascii="Times New Roman" w:eastAsia="Times New Roman" w:hAnsi="Times New Roman" w:cs="Times New Roman"/>
+          <w:bCs/>
+          <w:sz w:val="28"/>
+          <w:szCs w:val="28"/>
+          <w:lang w:val="en-US"/>
+        </w:rPr>
+        <w:t>i</w:t>
+      </w:r>
+      <w:proofErr w:type="spellEnd"/>
+      <w:r>
+        <w:rPr>
+          <w:rFonts w:ascii="Times New Roman" w:eastAsia="Times New Roman" w:hAnsi="Times New Roman" w:cs="Times New Roman"/>
+          <w:bCs/>
+          <w:sz w:val="28"/>
+          <w:szCs w:val="28"/>
+          <w:lang w:val="en-US"/>
+        </w:rPr>
+        <w:t>;</w:t>
+      </w:r>
+    </w:p>
+    <w:p>
+      <w:pPr>
+        <w:spacing w:after="0" w:line="360" w:lineRule="auto"/>
+        <w:rPr>
+          <w:rFonts w:ascii="Times New Roman" w:eastAsia="Times New Roman" w:hAnsi="Times New Roman" w:cs="Times New Roman"/>
+          <w:bCs/>
+          <w:sz w:val="28"/>
+          <w:szCs w:val="28"/>
+          <w:lang w:val="en-US"/>
+        </w:rPr>
+      </w:pPr>
+      <w:r>
+        <w:rPr>
+          <w:rFonts w:ascii="Times New Roman" w:eastAsia="Times New Roman" w:hAnsi="Times New Roman" w:cs="Times New Roman"/>
+          <w:bCs/>
+          <w:sz w:val="28"/>
+          <w:szCs w:val="28"/>
+          <w:lang w:val="en-US"/>
+        </w:rPr>
+        <w:tab/>
+      </w:r>
       <w:r>
         <w:rPr>
           <w:rFonts w:ascii="Times New Roman" w:eastAsia="Times New Roman" w:hAnsi="Times New Roman" w:cs="Times New Roman"/>
@@ -5218,6 +6665,94 @@
           <w:szCs w:val="28"/>
           <w:lang w:val="en-US"/>
         </w:rPr>
+        <w:tab/>
+      </w:r>
+      <w:r>
+        <w:rPr>
+          <w:rFonts w:ascii="Times New Roman" w:eastAsia="Times New Roman" w:hAnsi="Times New Roman" w:cs="Times New Roman"/>
+          <w:bCs/>
+          <w:sz w:val="28"/>
+          <w:szCs w:val="28"/>
+          <w:lang w:val="en-US"/>
+        </w:rPr>
+        <w:tab/>
+      </w:r>
+      <w:proofErr w:type="spellStart"/>
+      <w:r>
+        <w:rPr>
+          <w:rFonts w:ascii="Times New Roman" w:eastAsia="Times New Roman" w:hAnsi="Times New Roman" w:cs="Times New Roman"/>
+          <w:bCs/>
+          <w:sz w:val="28"/>
+          <w:szCs w:val="28"/>
+          <w:lang w:val="en-US"/>
+        </w:rPr>
+        <w:t>i</w:t>
+      </w:r>
+      <w:proofErr w:type="spellEnd"/>
+      <w:r>
+        <w:rPr>
+          <w:rFonts w:ascii="Times New Roman" w:eastAsia="Times New Roman" w:hAnsi="Times New Roman" w:cs="Times New Roman"/>
+          <w:bCs/>
+          <w:sz w:val="28"/>
+          <w:szCs w:val="28"/>
+          <w:lang w:val="en-US"/>
+        </w:rPr>
+        <w:t>++;</w:t>
+      </w:r>
+    </w:p>
+    <w:p>
+      <w:pPr>
+        <w:spacing w:after="0" w:line="360" w:lineRule="auto"/>
+        <w:rPr>
+          <w:rFonts w:ascii="Times New Roman" w:eastAsia="Times New Roman" w:hAnsi="Times New Roman" w:cs="Times New Roman"/>
+          <w:bCs/>
+          <w:sz w:val="28"/>
+          <w:szCs w:val="28"/>
+          <w:lang w:val="en-US"/>
+        </w:rPr>
+      </w:pPr>
+      <w:r>
+        <w:rPr>
+          <w:rFonts w:ascii="Times New Roman" w:eastAsia="Times New Roman" w:hAnsi="Times New Roman" w:cs="Times New Roman"/>
+          <w:bCs/>
+          <w:sz w:val="28"/>
+          <w:szCs w:val="28"/>
+          <w:lang w:val="en-US"/>
+        </w:rPr>
+        <w:tab/>
+      </w:r>
+      <w:r>
+        <w:rPr>
+          <w:rFonts w:ascii="Times New Roman" w:eastAsia="Times New Roman" w:hAnsi="Times New Roman" w:cs="Times New Roman"/>
+          <w:bCs/>
+          <w:sz w:val="28"/>
+          <w:szCs w:val="28"/>
+          <w:lang w:val="en-US"/>
+        </w:rPr>
+        <w:tab/>
+        <w:t>b &gt;&gt;= 1;</w:t>
+      </w:r>
+    </w:p>
+    <w:p>
+      <w:pPr>
+        <w:spacing w:after="0" w:line="360" w:lineRule="auto"/>
+        <w:rPr>
+          <w:rFonts w:ascii="Times New Roman" w:eastAsia="Times New Roman" w:hAnsi="Times New Roman" w:cs="Times New Roman"/>
+          <w:bCs/>
+          <w:sz w:val="28"/>
+          <w:szCs w:val="28"/>
+          <w:lang w:val="en-US"/>
+        </w:rPr>
+      </w:pPr>
+      <w:r>
+        <w:rPr>
+          <w:rFonts w:ascii="Times New Roman" w:eastAsia="Times New Roman" w:hAnsi="Times New Roman" w:cs="Times New Roman"/>
+          <w:bCs/>
+          <w:sz w:val="28"/>
+          <w:szCs w:val="28"/>
+          <w:lang w:val="en-US"/>
+        </w:rPr>
+        <w:tab/>
         <w:t>}</w:t>
       </w:r>
     </w:p>
@@ -5232,27 +6767,132 @@
           <w:lang w:val="en-US"/>
         </w:rPr>
       </w:pPr>
-    </w:p>
-    <w:p>
-      <w:pPr>
-        <w:spacing w:after="0" w:line="360" w:lineRule="auto"/>
-        <w:rPr>
-          <w:rFonts w:ascii="Times New Roman" w:eastAsia="Times New Roman" w:hAnsi="Times New Roman" w:cs="Times New Roman"/>
-          <w:bCs/>
-          <w:sz w:val="28"/>
-          <w:szCs w:val="28"/>
-          <w:lang w:val="en-US"/>
-        </w:rPr>
-      </w:pPr>
-      <w:r>
-        <w:rPr>
-          <w:rFonts w:ascii="Times New Roman" w:eastAsia="Times New Roman" w:hAnsi="Times New Roman" w:cs="Times New Roman"/>
-          <w:bCs/>
-          <w:sz w:val="28"/>
-          <w:szCs w:val="28"/>
-          <w:lang w:val="en-US"/>
-        </w:rPr>
-        <w:t xml:space="preserve">// </w:t>
+      <w:r>
+        <w:rPr>
+          <w:rFonts w:ascii="Times New Roman" w:eastAsia="Times New Roman" w:hAnsi="Times New Roman" w:cs="Times New Roman"/>
+          <w:bCs/>
+          <w:sz w:val="28"/>
+          <w:szCs w:val="28"/>
+          <w:lang w:val="en-US"/>
+        </w:rPr>
+        <w:tab/>
+        <w:t>s[j] = '\0';</w:t>
+      </w:r>
+    </w:p>
+    <w:p>
+      <w:pPr>
+        <w:spacing w:after="0" w:line="360" w:lineRule="auto"/>
+        <w:rPr>
+          <w:rFonts w:ascii="Times New Roman" w:eastAsia="Times New Roman" w:hAnsi="Times New Roman" w:cs="Times New Roman"/>
+          <w:bCs/>
+          <w:sz w:val="28"/>
+          <w:szCs w:val="28"/>
+          <w:lang w:val="en-US"/>
+        </w:rPr>
+      </w:pPr>
+      <w:r>
+        <w:rPr>
+          <w:rFonts w:ascii="Times New Roman" w:eastAsia="Times New Roman" w:hAnsi="Times New Roman" w:cs="Times New Roman"/>
+          <w:bCs/>
+          <w:sz w:val="28"/>
+          <w:szCs w:val="28"/>
+          <w:lang w:val="en-US"/>
+        </w:rPr>
+        <w:tab/>
+        <w:t>return s;</w:t>
+      </w:r>
+    </w:p>
+    <w:p>
+      <w:pPr>
+        <w:spacing w:after="0" w:line="360" w:lineRule="auto"/>
+        <w:rPr>
+          <w:rFonts w:ascii="Times New Roman" w:eastAsia="Times New Roman" w:hAnsi="Times New Roman" w:cs="Times New Roman"/>
+          <w:bCs/>
+          <w:sz w:val="28"/>
+          <w:szCs w:val="28"/>
+          <w:lang w:val="en-US"/>
+        </w:rPr>
+      </w:pPr>
+      <w:r>
+        <w:rPr>
+          <w:rFonts w:ascii="Times New Roman" w:eastAsia="Times New Roman" w:hAnsi="Times New Roman" w:cs="Times New Roman"/>
+          <w:bCs/>
+          <w:sz w:val="28"/>
+          <w:szCs w:val="28"/>
+          <w:lang w:val="en-US"/>
+        </w:rPr>
+        <w:t>}</w:t>
+      </w:r>
+    </w:p>
+    <w:p>
+      <w:pPr>
+        <w:spacing w:after="0" w:line="360" w:lineRule="auto"/>
+        <w:rPr>
+          <w:rFonts w:ascii="Times New Roman" w:eastAsia="Times New Roman" w:hAnsi="Times New Roman" w:cs="Times New Roman"/>
+          <w:bCs/>
+          <w:sz w:val="28"/>
+          <w:szCs w:val="28"/>
+          <w:lang w:val="en-US"/>
+        </w:rPr>
+      </w:pPr>
+      <w:bookmarkStart w:id="2" w:name="_GoBack"/>
+      <w:bookmarkEnd w:id="2"/>
+    </w:p>
+    <w:p>
+      <w:pPr>
+        <w:spacing w:after="0" w:line="360" w:lineRule="auto"/>
+        <w:rPr>
+          <w:rFonts w:ascii="Times New Roman" w:eastAsia="Times New Roman" w:hAnsi="Times New Roman" w:cs="Times New Roman"/>
+          <w:bCs/>
+          <w:sz w:val="28"/>
+          <w:szCs w:val="28"/>
+          <w:lang w:val="en-US"/>
+        </w:rPr>
+      </w:pPr>
+    </w:p>
+    <w:p>
+      <w:pPr>
+        <w:spacing w:after="0" w:line="360" w:lineRule="auto"/>
+        <w:rPr>
+          <w:rFonts w:ascii="Times New Roman" w:eastAsia="Times New Roman" w:hAnsi="Times New Roman" w:cs="Times New Roman"/>
+          <w:bCs/>
+          <w:sz w:val="28"/>
+          <w:szCs w:val="28"/>
+          <w:lang w:val="en-US"/>
+        </w:rPr>
+      </w:pPr>
+      <w:r>
+        <w:rPr>
+          <w:rFonts w:ascii="Times New Roman" w:eastAsia="Times New Roman" w:hAnsi="Times New Roman" w:cs="Times New Roman"/>
+          <w:bCs/>
+          <w:sz w:val="28"/>
+          <w:szCs w:val="28"/>
+          <w:lang w:val="en-US"/>
+        </w:rPr>
+        <w:lastRenderedPageBreak/>
+        <w:t xml:space="preserve">int </w:t>
+      </w:r>
+      <w:proofErr w:type="gramStart"/>
+      <w:r>
+        <w:rPr>
+          <w:rFonts w:ascii="Times New Roman" w:eastAsia="Times New Roman" w:hAnsi="Times New Roman" w:cs="Times New Roman"/>
+          <w:bCs/>
+          <w:sz w:val="28"/>
+          <w:szCs w:val="28"/>
+          <w:lang w:val="en-US"/>
+        </w:rPr>
+        <w:t>main(</w:t>
+      </w:r>
+      <w:proofErr w:type="gramEnd"/>
+      <w:r>
+        <w:rPr>
+          <w:rFonts w:ascii="Times New Roman" w:eastAsia="Times New Roman" w:hAnsi="Times New Roman" w:cs="Times New Roman"/>
+          <w:bCs/>
+          <w:sz w:val="28"/>
+          <w:szCs w:val="28"/>
+          <w:lang w:val="en-US"/>
+        </w:rPr>
+        <w:t xml:space="preserve">int </w:t>
       </w:r>
       <w:proofErr w:type="spellStart"/>
       <w:r>
@@ -5263,7 +6903,7 @@
           <w:szCs w:val="28"/>
           <w:lang w:val="en-US"/>
         </w:rPr>
-        <w:t>эффективный</w:t>
+        <w:t>argc</w:t>
       </w:r>
       <w:proofErr w:type="spellEnd"/>
       <w:r>
@@ -5274,7 +6914,7 @@
           <w:szCs w:val="28"/>
           <w:lang w:val="en-US"/>
         </w:rPr>
-        <w:t xml:space="preserve"> </w:t>
+        <w:t>, char **</w:t>
       </w:r>
       <w:proofErr w:type="spellStart"/>
       <w:r>
@@ -5285,7 +6925,7 @@
           <w:szCs w:val="28"/>
           <w:lang w:val="en-US"/>
         </w:rPr>
-        <w:t>метод</w:t>
+        <w:t>argv</w:t>
       </w:r>
       <w:proofErr w:type="spellEnd"/>
       <w:r>
@@ -5296,18 +6936,53 @@
           <w:szCs w:val="28"/>
           <w:lang w:val="en-US"/>
         </w:rPr>
-        <w:t xml:space="preserve"> </w:t>
+        <w:t>){</w:t>
+      </w:r>
+    </w:p>
+    <w:p>
+      <w:pPr>
+        <w:spacing w:after="0" w:line="360" w:lineRule="auto"/>
+        <w:rPr>
+          <w:rFonts w:ascii="Times New Roman" w:eastAsia="Times New Roman" w:hAnsi="Times New Roman" w:cs="Times New Roman"/>
+          <w:bCs/>
+          <w:sz w:val="28"/>
+          <w:szCs w:val="28"/>
+          <w:lang w:val="en-US"/>
+        </w:rPr>
+      </w:pPr>
+      <w:r>
+        <w:rPr>
+          <w:rFonts w:ascii="Times New Roman" w:eastAsia="Times New Roman" w:hAnsi="Times New Roman" w:cs="Times New Roman"/>
+          <w:bCs/>
+          <w:sz w:val="28"/>
+          <w:szCs w:val="28"/>
+          <w:lang w:val="en-US"/>
+        </w:rPr>
+        <w:tab/>
+        <w:t xml:space="preserve">using </w:t>
+      </w:r>
+      <w:proofErr w:type="gramStart"/>
+      <w:r>
+        <w:rPr>
+          <w:rFonts w:ascii="Times New Roman" w:eastAsia="Times New Roman" w:hAnsi="Times New Roman" w:cs="Times New Roman"/>
+          <w:bCs/>
+          <w:sz w:val="28"/>
+          <w:szCs w:val="28"/>
+          <w:lang w:val="en-US"/>
+        </w:rPr>
+        <w:t>std::</w:t>
       </w:r>
       <w:proofErr w:type="spellStart"/>
-      <w:r>
-        <w:rPr>
-          <w:rFonts w:ascii="Times New Roman" w:eastAsia="Times New Roman" w:hAnsi="Times New Roman" w:cs="Times New Roman"/>
-          <w:bCs/>
-          <w:sz w:val="28"/>
-          <w:szCs w:val="28"/>
-          <w:lang w:val="en-US"/>
-        </w:rPr>
-        <w:t>подсчёта</w:t>
+      <w:proofErr w:type="gramEnd"/>
+      <w:r>
+        <w:rPr>
+          <w:rFonts w:ascii="Times New Roman" w:eastAsia="Times New Roman" w:hAnsi="Times New Roman" w:cs="Times New Roman"/>
+          <w:bCs/>
+          <w:sz w:val="28"/>
+          <w:szCs w:val="28"/>
+          <w:lang w:val="en-US"/>
+        </w:rPr>
+        <w:t>cout</w:t>
       </w:r>
       <w:proofErr w:type="spellEnd"/>
       <w:r>
@@ -5318,7 +6993,30 @@
           <w:szCs w:val="28"/>
           <w:lang w:val="en-US"/>
         </w:rPr>
-        <w:t xml:space="preserve"> </w:t>
+        <w:t>;</w:t>
+      </w:r>
+    </w:p>
+    <w:p>
+      <w:pPr>
+        <w:spacing w:after="0" w:line="360" w:lineRule="auto"/>
+        <w:rPr>
+          <w:rFonts w:ascii="Times New Roman" w:eastAsia="Times New Roman" w:hAnsi="Times New Roman" w:cs="Times New Roman"/>
+          <w:bCs/>
+          <w:sz w:val="28"/>
+          <w:szCs w:val="28"/>
+          <w:lang w:val="en-US"/>
+        </w:rPr>
+      </w:pPr>
+      <w:r>
+        <w:rPr>
+          <w:rFonts w:ascii="Times New Roman" w:eastAsia="Times New Roman" w:hAnsi="Times New Roman" w:cs="Times New Roman"/>
+          <w:bCs/>
+          <w:sz w:val="28"/>
+          <w:szCs w:val="28"/>
+          <w:lang w:val="en-US"/>
+        </w:rPr>
+        <w:tab/>
+        <w:t>if (</w:t>
       </w:r>
       <w:proofErr w:type="spellStart"/>
       <w:r>
@@ -5329,7 +7027,7 @@
           <w:szCs w:val="28"/>
           <w:lang w:val="en-US"/>
         </w:rPr>
-        <w:t>единичных</w:t>
+        <w:t>argc</w:t>
       </w:r>
       <w:proofErr w:type="spellEnd"/>
       <w:r>
@@ -5340,432 +7038,30 @@
           <w:szCs w:val="28"/>
           <w:lang w:val="en-US"/>
         </w:rPr>
-        <w:t xml:space="preserve"> </w:t>
-      </w:r>
-      <w:proofErr w:type="spellStart"/>
-      <w:r>
-        <w:rPr>
-          <w:rFonts w:ascii="Times New Roman" w:eastAsia="Times New Roman" w:hAnsi="Times New Roman" w:cs="Times New Roman"/>
-          <w:bCs/>
-          <w:sz w:val="28"/>
-          <w:szCs w:val="28"/>
-          <w:lang w:val="en-US"/>
-        </w:rPr>
-        <w:t>разрядов</w:t>
-      </w:r>
-      <w:proofErr w:type="spellEnd"/>
-    </w:p>
-    <w:p>
-      <w:pPr>
-        <w:spacing w:after="0" w:line="360" w:lineRule="auto"/>
-        <w:rPr>
-          <w:rFonts w:ascii="Times New Roman" w:eastAsia="Times New Roman" w:hAnsi="Times New Roman" w:cs="Times New Roman"/>
-          <w:bCs/>
-          <w:sz w:val="28"/>
-          <w:szCs w:val="28"/>
-          <w:lang w:val="en-US"/>
-        </w:rPr>
-      </w:pPr>
-      <w:r>
-        <w:rPr>
-          <w:rFonts w:ascii="Times New Roman" w:eastAsia="Times New Roman" w:hAnsi="Times New Roman" w:cs="Times New Roman"/>
-          <w:bCs/>
-          <w:sz w:val="28"/>
-          <w:szCs w:val="28"/>
-          <w:lang w:val="en-US"/>
-        </w:rPr>
-        <w:t xml:space="preserve">int </w:t>
-      </w:r>
-      <w:proofErr w:type="gramStart"/>
-      <w:r>
-        <w:rPr>
-          <w:rFonts w:ascii="Times New Roman" w:eastAsia="Times New Roman" w:hAnsi="Times New Roman" w:cs="Times New Roman"/>
-          <w:bCs/>
-          <w:sz w:val="28"/>
-          <w:szCs w:val="28"/>
-          <w:lang w:val="en-US"/>
-        </w:rPr>
-        <w:t>Alpha::</w:t>
-      </w:r>
-      <w:proofErr w:type="gramEnd"/>
-      <w:r>
-        <w:rPr>
-          <w:rFonts w:ascii="Times New Roman" w:eastAsia="Times New Roman" w:hAnsi="Times New Roman" w:cs="Times New Roman"/>
-          <w:bCs/>
-          <w:sz w:val="28"/>
-          <w:szCs w:val="28"/>
-          <w:lang w:val="en-US"/>
-        </w:rPr>
-        <w:t>pop(unsigned b){</w:t>
-      </w:r>
-    </w:p>
-    <w:p>
-      <w:pPr>
-        <w:spacing w:after="0" w:line="360" w:lineRule="auto"/>
-        <w:rPr>
-          <w:rFonts w:ascii="Times New Roman" w:eastAsia="Times New Roman" w:hAnsi="Times New Roman" w:cs="Times New Roman"/>
-          <w:bCs/>
-          <w:sz w:val="28"/>
-          <w:szCs w:val="28"/>
-          <w:lang w:val="en-US"/>
-        </w:rPr>
-      </w:pPr>
-      <w:r>
-        <w:rPr>
-          <w:rFonts w:ascii="Times New Roman" w:eastAsia="Times New Roman" w:hAnsi="Times New Roman" w:cs="Times New Roman"/>
-          <w:bCs/>
-          <w:sz w:val="28"/>
-          <w:szCs w:val="28"/>
-          <w:lang w:val="en-US"/>
-        </w:rPr>
-        <w:tab/>
-        <w:t xml:space="preserve">int </w:t>
-      </w:r>
-      <w:proofErr w:type="spellStart"/>
-      <w:r>
-        <w:rPr>
-          <w:rFonts w:ascii="Times New Roman" w:eastAsia="Times New Roman" w:hAnsi="Times New Roman" w:cs="Times New Roman"/>
-          <w:bCs/>
-          <w:sz w:val="28"/>
-          <w:szCs w:val="28"/>
-          <w:lang w:val="en-US"/>
-        </w:rPr>
-        <w:t>i</w:t>
-      </w:r>
-      <w:proofErr w:type="spellEnd"/>
-      <w:r>
-        <w:rPr>
-          <w:rFonts w:ascii="Times New Roman" w:eastAsia="Times New Roman" w:hAnsi="Times New Roman" w:cs="Times New Roman"/>
-          <w:bCs/>
-          <w:sz w:val="28"/>
-          <w:szCs w:val="28"/>
-          <w:lang w:val="en-US"/>
-        </w:rPr>
-        <w:t xml:space="preserve"> = 0;</w:t>
-      </w:r>
-    </w:p>
-    <w:p>
-      <w:pPr>
-        <w:spacing w:after="0" w:line="360" w:lineRule="auto"/>
-        <w:rPr>
-          <w:rFonts w:ascii="Times New Roman" w:eastAsia="Times New Roman" w:hAnsi="Times New Roman" w:cs="Times New Roman"/>
-          <w:bCs/>
-          <w:sz w:val="28"/>
-          <w:szCs w:val="28"/>
-          <w:lang w:val="en-US"/>
-        </w:rPr>
-      </w:pPr>
-      <w:r>
-        <w:rPr>
-          <w:rFonts w:ascii="Times New Roman" w:eastAsia="Times New Roman" w:hAnsi="Times New Roman" w:cs="Times New Roman"/>
-          <w:bCs/>
-          <w:sz w:val="28"/>
-          <w:szCs w:val="28"/>
-          <w:lang w:val="en-US"/>
-        </w:rPr>
-        <w:tab/>
-        <w:t>while (</w:t>
-      </w:r>
-      <w:proofErr w:type="gramStart"/>
-      <w:r>
-        <w:rPr>
-          <w:rFonts w:ascii="Times New Roman" w:eastAsia="Times New Roman" w:hAnsi="Times New Roman" w:cs="Times New Roman"/>
-          <w:bCs/>
-          <w:sz w:val="28"/>
-          <w:szCs w:val="28"/>
-          <w:lang w:val="en-US"/>
-        </w:rPr>
-        <w:t>b !</w:t>
-      </w:r>
-      <w:proofErr w:type="gramEnd"/>
-      <w:r>
-        <w:rPr>
-          <w:rFonts w:ascii="Times New Roman" w:eastAsia="Times New Roman" w:hAnsi="Times New Roman" w:cs="Times New Roman"/>
-          <w:bCs/>
-          <w:sz w:val="28"/>
-          <w:szCs w:val="28"/>
-          <w:lang w:val="en-US"/>
-        </w:rPr>
-        <w:t>= 0) {</w:t>
-      </w:r>
-    </w:p>
-    <w:p>
-      <w:pPr>
-        <w:spacing w:after="0" w:line="360" w:lineRule="auto"/>
-        <w:rPr>
-          <w:rFonts w:ascii="Times New Roman" w:eastAsia="Times New Roman" w:hAnsi="Times New Roman" w:cs="Times New Roman"/>
-          <w:bCs/>
-          <w:sz w:val="28"/>
-          <w:szCs w:val="28"/>
-          <w:lang w:val="en-US"/>
-        </w:rPr>
-      </w:pPr>
-      <w:r>
-        <w:rPr>
-          <w:rFonts w:ascii="Times New Roman" w:eastAsia="Times New Roman" w:hAnsi="Times New Roman" w:cs="Times New Roman"/>
-          <w:bCs/>
-          <w:sz w:val="28"/>
-          <w:szCs w:val="28"/>
-          <w:lang w:val="en-US"/>
-        </w:rPr>
-        <w:lastRenderedPageBreak/>
-        <w:tab/>
-      </w:r>
-      <w:r>
-        <w:rPr>
-          <w:rFonts w:ascii="Times New Roman" w:eastAsia="Times New Roman" w:hAnsi="Times New Roman" w:cs="Times New Roman"/>
-          <w:bCs/>
-          <w:sz w:val="28"/>
-          <w:szCs w:val="28"/>
-          <w:lang w:val="en-US"/>
-        </w:rPr>
-        <w:tab/>
-        <w:t>b = b &amp; (b - 1);</w:t>
-      </w:r>
-    </w:p>
-    <w:p>
-      <w:pPr>
-        <w:spacing w:after="0" w:line="360" w:lineRule="auto"/>
-        <w:rPr>
-          <w:rFonts w:ascii="Times New Roman" w:eastAsia="Times New Roman" w:hAnsi="Times New Roman" w:cs="Times New Roman"/>
-          <w:bCs/>
-          <w:sz w:val="28"/>
-          <w:szCs w:val="28"/>
-          <w:lang w:val="en-US"/>
-        </w:rPr>
-      </w:pPr>
-      <w:r>
-        <w:rPr>
-          <w:rFonts w:ascii="Times New Roman" w:eastAsia="Times New Roman" w:hAnsi="Times New Roman" w:cs="Times New Roman"/>
-          <w:bCs/>
-          <w:sz w:val="28"/>
-          <w:szCs w:val="28"/>
-          <w:lang w:val="en-US"/>
-        </w:rPr>
-        <w:tab/>
-      </w:r>
-      <w:r>
-        <w:rPr>
-          <w:rFonts w:ascii="Times New Roman" w:eastAsia="Times New Roman" w:hAnsi="Times New Roman" w:cs="Times New Roman"/>
-          <w:bCs/>
-          <w:sz w:val="28"/>
-          <w:szCs w:val="28"/>
-          <w:lang w:val="en-US"/>
-        </w:rPr>
-        <w:tab/>
-      </w:r>
-      <w:proofErr w:type="spellStart"/>
-      <w:r>
-        <w:rPr>
-          <w:rFonts w:ascii="Times New Roman" w:eastAsia="Times New Roman" w:hAnsi="Times New Roman" w:cs="Times New Roman"/>
-          <w:bCs/>
-          <w:sz w:val="28"/>
-          <w:szCs w:val="28"/>
-          <w:lang w:val="en-US"/>
-        </w:rPr>
-        <w:t>i</w:t>
-      </w:r>
-      <w:proofErr w:type="spellEnd"/>
-      <w:r>
-        <w:rPr>
-          <w:rFonts w:ascii="Times New Roman" w:eastAsia="Times New Roman" w:hAnsi="Times New Roman" w:cs="Times New Roman"/>
-          <w:bCs/>
-          <w:sz w:val="28"/>
-          <w:szCs w:val="28"/>
-          <w:lang w:val="en-US"/>
-        </w:rPr>
-        <w:t>++;</w:t>
-      </w:r>
-    </w:p>
-    <w:p>
-      <w:pPr>
-        <w:spacing w:after="0" w:line="360" w:lineRule="auto"/>
-        <w:rPr>
-          <w:rFonts w:ascii="Times New Roman" w:eastAsia="Times New Roman" w:hAnsi="Times New Roman" w:cs="Times New Roman"/>
-          <w:bCs/>
-          <w:sz w:val="28"/>
-          <w:szCs w:val="28"/>
-          <w:lang w:val="en-US"/>
-        </w:rPr>
-      </w:pPr>
-      <w:r>
-        <w:rPr>
-          <w:rFonts w:ascii="Times New Roman" w:eastAsia="Times New Roman" w:hAnsi="Times New Roman" w:cs="Times New Roman"/>
-          <w:bCs/>
-          <w:sz w:val="28"/>
-          <w:szCs w:val="28"/>
-          <w:lang w:val="en-US"/>
-        </w:rPr>
-        <w:tab/>
-        <w:t>}</w:t>
-      </w:r>
-    </w:p>
-    <w:p>
-      <w:pPr>
-        <w:spacing w:after="0" w:line="360" w:lineRule="auto"/>
-        <w:rPr>
-          <w:rFonts w:ascii="Times New Roman" w:eastAsia="Times New Roman" w:hAnsi="Times New Roman" w:cs="Times New Roman"/>
-          <w:bCs/>
-          <w:sz w:val="28"/>
-          <w:szCs w:val="28"/>
-          <w:lang w:val="en-US"/>
-        </w:rPr>
-      </w:pPr>
-      <w:r>
-        <w:rPr>
-          <w:rFonts w:ascii="Times New Roman" w:eastAsia="Times New Roman" w:hAnsi="Times New Roman" w:cs="Times New Roman"/>
-          <w:bCs/>
-          <w:sz w:val="28"/>
-          <w:szCs w:val="28"/>
-          <w:lang w:val="en-US"/>
-        </w:rPr>
-        <w:tab/>
-        <w:t xml:space="preserve">return </w:t>
-      </w:r>
-      <w:proofErr w:type="spellStart"/>
-      <w:r>
-        <w:rPr>
-          <w:rFonts w:ascii="Times New Roman" w:eastAsia="Times New Roman" w:hAnsi="Times New Roman" w:cs="Times New Roman"/>
-          <w:bCs/>
-          <w:sz w:val="28"/>
-          <w:szCs w:val="28"/>
-          <w:lang w:val="en-US"/>
-        </w:rPr>
-        <w:t>i</w:t>
-      </w:r>
-      <w:proofErr w:type="spellEnd"/>
-      <w:r>
-        <w:rPr>
-          <w:rFonts w:ascii="Times New Roman" w:eastAsia="Times New Roman" w:hAnsi="Times New Roman" w:cs="Times New Roman"/>
-          <w:bCs/>
-          <w:sz w:val="28"/>
-          <w:szCs w:val="28"/>
-          <w:lang w:val="en-US"/>
-        </w:rPr>
-        <w:t>;</w:t>
-      </w:r>
-    </w:p>
-    <w:p>
-      <w:pPr>
-        <w:spacing w:after="0" w:line="360" w:lineRule="auto"/>
-        <w:rPr>
-          <w:rFonts w:ascii="Times New Roman" w:eastAsia="Times New Roman" w:hAnsi="Times New Roman" w:cs="Times New Roman"/>
-          <w:bCs/>
-          <w:sz w:val="28"/>
-          <w:szCs w:val="28"/>
-          <w:lang w:val="en-US"/>
-        </w:rPr>
-      </w:pPr>
-      <w:r>
-        <w:rPr>
-          <w:rFonts w:ascii="Times New Roman" w:eastAsia="Times New Roman" w:hAnsi="Times New Roman" w:cs="Times New Roman"/>
-          <w:bCs/>
-          <w:sz w:val="28"/>
-          <w:szCs w:val="28"/>
-          <w:lang w:val="en-US"/>
-        </w:rPr>
-        <w:t>}</w:t>
-      </w:r>
-    </w:p>
-    <w:p>
-      <w:pPr>
-        <w:spacing w:after="0" w:line="360" w:lineRule="auto"/>
-        <w:rPr>
-          <w:rFonts w:ascii="Times New Roman" w:eastAsia="Times New Roman" w:hAnsi="Times New Roman" w:cs="Times New Roman"/>
-          <w:bCs/>
-          <w:sz w:val="28"/>
-          <w:szCs w:val="28"/>
-          <w:lang w:val="en-US"/>
-        </w:rPr>
-      </w:pPr>
-    </w:p>
-    <w:p>
-      <w:pPr>
-        <w:spacing w:after="0" w:line="360" w:lineRule="auto"/>
-        <w:rPr>
-          <w:rFonts w:ascii="Times New Roman" w:eastAsia="Times New Roman" w:hAnsi="Times New Roman" w:cs="Times New Roman"/>
-          <w:bCs/>
-          <w:sz w:val="28"/>
-          <w:szCs w:val="28"/>
-          <w:lang w:val="en-US"/>
-        </w:rPr>
-      </w:pPr>
-      <w:r>
-        <w:rPr>
-          <w:rFonts w:ascii="Times New Roman" w:eastAsia="Times New Roman" w:hAnsi="Times New Roman" w:cs="Times New Roman"/>
-          <w:bCs/>
-          <w:sz w:val="28"/>
-          <w:szCs w:val="28"/>
-          <w:lang w:val="en-US"/>
-        </w:rPr>
-        <w:t xml:space="preserve">Alpha </w:t>
-      </w:r>
-      <w:proofErr w:type="gramStart"/>
-      <w:r>
-        <w:rPr>
-          <w:rFonts w:ascii="Times New Roman" w:eastAsia="Times New Roman" w:hAnsi="Times New Roman" w:cs="Times New Roman"/>
-          <w:bCs/>
-          <w:sz w:val="28"/>
-          <w:szCs w:val="28"/>
-          <w:lang w:val="en-US"/>
-        </w:rPr>
-        <w:t>Alpha::</w:t>
-      </w:r>
-      <w:proofErr w:type="gramEnd"/>
-      <w:r>
-        <w:rPr>
-          <w:rFonts w:ascii="Times New Roman" w:eastAsia="Times New Roman" w:hAnsi="Times New Roman" w:cs="Times New Roman"/>
-          <w:bCs/>
-          <w:sz w:val="28"/>
-          <w:szCs w:val="28"/>
-          <w:lang w:val="en-US"/>
-        </w:rPr>
-        <w:t>operator &amp;(Alpha &amp;n){</w:t>
-      </w:r>
-    </w:p>
-    <w:p>
-      <w:pPr>
-        <w:spacing w:after="0" w:line="360" w:lineRule="auto"/>
-        <w:rPr>
-          <w:rFonts w:ascii="Times New Roman" w:eastAsia="Times New Roman" w:hAnsi="Times New Roman" w:cs="Times New Roman"/>
-          <w:bCs/>
-          <w:sz w:val="28"/>
-          <w:szCs w:val="28"/>
-          <w:lang w:val="en-US"/>
-        </w:rPr>
-      </w:pPr>
-      <w:r>
-        <w:rPr>
-          <w:rFonts w:ascii="Times New Roman" w:eastAsia="Times New Roman" w:hAnsi="Times New Roman" w:cs="Times New Roman"/>
-          <w:bCs/>
-          <w:sz w:val="28"/>
-          <w:szCs w:val="28"/>
-          <w:lang w:val="en-US"/>
-        </w:rPr>
-        <w:tab/>
-        <w:t>Alpha result;</w:t>
-      </w:r>
-    </w:p>
-    <w:p>
-      <w:pPr>
-        <w:spacing w:after="0" w:line="360" w:lineRule="auto"/>
-        <w:rPr>
-          <w:rFonts w:ascii="Times New Roman" w:eastAsia="Times New Roman" w:hAnsi="Times New Roman" w:cs="Times New Roman"/>
-          <w:bCs/>
-          <w:sz w:val="28"/>
-          <w:szCs w:val="28"/>
-          <w:lang w:val="en-US"/>
-        </w:rPr>
-      </w:pPr>
-      <w:r>
-        <w:rPr>
-          <w:rFonts w:ascii="Times New Roman" w:eastAsia="Times New Roman" w:hAnsi="Times New Roman" w:cs="Times New Roman"/>
-          <w:bCs/>
-          <w:sz w:val="28"/>
-          <w:szCs w:val="28"/>
-          <w:lang w:val="en-US"/>
-        </w:rPr>
-        <w:tab/>
+        <w:t xml:space="preserve"> &lt; 2) return -1;</w:t>
+      </w:r>
+    </w:p>
+    <w:p>
+      <w:pPr>
+        <w:spacing w:after="0" w:line="360" w:lineRule="auto"/>
+        <w:rPr>
+          <w:rFonts w:ascii="Times New Roman" w:eastAsia="Times New Roman" w:hAnsi="Times New Roman" w:cs="Times New Roman"/>
+          <w:bCs/>
+          <w:sz w:val="28"/>
+          <w:szCs w:val="28"/>
+          <w:lang w:val="en-US"/>
+        </w:rPr>
+      </w:pPr>
+      <w:r>
+        <w:rPr>
+          <w:rFonts w:ascii="Times New Roman" w:eastAsia="Times New Roman" w:hAnsi="Times New Roman" w:cs="Times New Roman"/>
+          <w:bCs/>
+          <w:sz w:val="28"/>
+          <w:szCs w:val="28"/>
+          <w:lang w:val="en-US"/>
+        </w:rPr>
+        <w:tab/>
+        <w:t>Alpha str(</w:t>
       </w:r>
       <w:proofErr w:type="spellStart"/>
       <w:proofErr w:type="gramStart"/>
@@ -5777,7 +7073,18 @@
           <w:szCs w:val="28"/>
           <w:lang w:val="en-US"/>
         </w:rPr>
-        <w:t>result._</w:t>
+        <w:t>argv</w:t>
+      </w:r>
+      <w:proofErr w:type="spellEnd"/>
+      <w:r>
+        <w:rPr>
+          <w:rFonts w:ascii="Times New Roman" w:eastAsia="Times New Roman" w:hAnsi="Times New Roman" w:cs="Times New Roman"/>
+          <w:bCs/>
+          <w:sz w:val="28"/>
+          <w:szCs w:val="28"/>
+          <w:lang w:val="en-US"/>
+        </w:rPr>
+        <w:t>[</w:t>
       </w:r>
       <w:proofErr w:type="gramEnd"/>
       <w:r>
@@ -5788,7 +7095,41 @@
           <w:szCs w:val="28"/>
           <w:lang w:val="en-US"/>
         </w:rPr>
-        <w:t>bin</w:t>
+        <w:t>1]);</w:t>
+      </w:r>
+    </w:p>
+    <w:p>
+      <w:pPr>
+        <w:spacing w:after="0" w:line="360" w:lineRule="auto"/>
+        <w:rPr>
+          <w:rFonts w:ascii="Times New Roman" w:eastAsia="Times New Roman" w:hAnsi="Times New Roman" w:cs="Times New Roman"/>
+          <w:bCs/>
+          <w:sz w:val="28"/>
+          <w:szCs w:val="28"/>
+          <w:lang w:val="en-US"/>
+        </w:rPr>
+      </w:pPr>
+      <w:r>
+        <w:rPr>
+          <w:rFonts w:ascii="Times New Roman" w:eastAsia="Times New Roman" w:hAnsi="Times New Roman" w:cs="Times New Roman"/>
+          <w:bCs/>
+          <w:sz w:val="28"/>
+          <w:szCs w:val="28"/>
+          <w:lang w:val="en-US"/>
+        </w:rPr>
+        <w:tab/>
+        <w:t xml:space="preserve">Alpha </w:t>
+      </w:r>
+      <w:proofErr w:type="spellStart"/>
+      <w:r>
+        <w:rPr>
+          <w:rFonts w:ascii="Times New Roman" w:eastAsia="Times New Roman" w:hAnsi="Times New Roman" w:cs="Times New Roman"/>
+          <w:bCs/>
+          <w:sz w:val="28"/>
+          <w:szCs w:val="28"/>
+          <w:lang w:val="en-US"/>
+        </w:rPr>
+        <w:t>sogl</w:t>
       </w:r>
       <w:proofErr w:type="spellEnd"/>
       <w:r>
@@ -5799,7 +7140,7 @@
           <w:szCs w:val="28"/>
           <w:lang w:val="en-US"/>
         </w:rPr>
-        <w:t xml:space="preserve"> = _bin &amp; </w:t>
+        <w:t>("</w:t>
       </w:r>
       <w:proofErr w:type="spellStart"/>
       <w:r>
@@ -5810,7 +7151,7 @@
           <w:szCs w:val="28"/>
           <w:lang w:val="en-US"/>
         </w:rPr>
-        <w:t>n._bin</w:t>
+        <w:t>bcdfghjklmnpqrstvwxz</w:t>
       </w:r>
       <w:proofErr w:type="spellEnd"/>
       <w:r>
@@ -5821,6 +7162,96 @@
           <w:szCs w:val="28"/>
           <w:lang w:val="en-US"/>
         </w:rPr>
+        <w:t>");</w:t>
+      </w:r>
+    </w:p>
+    <w:p>
+      <w:pPr>
+        <w:spacing w:after="0" w:line="360" w:lineRule="auto"/>
+        <w:rPr>
+          <w:rFonts w:ascii="Times New Roman" w:eastAsia="Times New Roman" w:hAnsi="Times New Roman" w:cs="Times New Roman"/>
+          <w:bCs/>
+          <w:sz w:val="28"/>
+          <w:szCs w:val="28"/>
+          <w:lang w:val="en-US"/>
+        </w:rPr>
+      </w:pPr>
+      <w:r>
+        <w:rPr>
+          <w:rFonts w:ascii="Times New Roman" w:eastAsia="Times New Roman" w:hAnsi="Times New Roman" w:cs="Times New Roman"/>
+          <w:bCs/>
+          <w:sz w:val="28"/>
+          <w:szCs w:val="28"/>
+          <w:lang w:val="en-US"/>
+        </w:rPr>
+        <w:tab/>
+        <w:t>Alpha H;</w:t>
+      </w:r>
+    </w:p>
+    <w:p>
+      <w:pPr>
+        <w:spacing w:after="0" w:line="360" w:lineRule="auto"/>
+        <w:rPr>
+          <w:rFonts w:ascii="Times New Roman" w:eastAsia="Times New Roman" w:hAnsi="Times New Roman" w:cs="Times New Roman"/>
+          <w:bCs/>
+          <w:sz w:val="28"/>
+          <w:szCs w:val="28"/>
+          <w:lang w:val="en-US"/>
+        </w:rPr>
+      </w:pPr>
+      <w:r>
+        <w:rPr>
+          <w:rFonts w:ascii="Times New Roman" w:eastAsia="Times New Roman" w:hAnsi="Times New Roman" w:cs="Times New Roman"/>
+          <w:bCs/>
+          <w:sz w:val="28"/>
+          <w:szCs w:val="28"/>
+          <w:lang w:val="en-US"/>
+        </w:rPr>
+        <w:tab/>
+        <w:t xml:space="preserve">Alpha </w:t>
+      </w:r>
+      <w:proofErr w:type="spellStart"/>
+      <w:r>
+        <w:rPr>
+          <w:rFonts w:ascii="Times New Roman" w:eastAsia="Times New Roman" w:hAnsi="Times New Roman" w:cs="Times New Roman"/>
+          <w:bCs/>
+          <w:sz w:val="28"/>
+          <w:szCs w:val="28"/>
+          <w:lang w:val="en-US"/>
+        </w:rPr>
+        <w:t>set_sogl</w:t>
+      </w:r>
+      <w:proofErr w:type="spellEnd"/>
+      <w:r>
+        <w:rPr>
+          <w:rFonts w:ascii="Times New Roman" w:eastAsia="Times New Roman" w:hAnsi="Times New Roman" w:cs="Times New Roman"/>
+          <w:bCs/>
+          <w:sz w:val="28"/>
+          <w:szCs w:val="28"/>
+          <w:lang w:val="en-US"/>
+        </w:rPr>
+        <w:t xml:space="preserve"> = str &amp; </w:t>
+      </w:r>
+      <w:proofErr w:type="spellStart"/>
+      <w:r>
+        <w:rPr>
+          <w:rFonts w:ascii="Times New Roman" w:eastAsia="Times New Roman" w:hAnsi="Times New Roman" w:cs="Times New Roman"/>
+          <w:bCs/>
+          <w:sz w:val="28"/>
+          <w:szCs w:val="28"/>
+          <w:lang w:val="en-US"/>
+        </w:rPr>
+        <w:t>sogl</w:t>
+      </w:r>
+      <w:proofErr w:type="spellEnd"/>
+      <w:r>
+        <w:rPr>
+          <w:rFonts w:ascii="Times New Roman" w:eastAsia="Times New Roman" w:hAnsi="Times New Roman" w:cs="Times New Roman"/>
+          <w:bCs/>
+          <w:sz w:val="28"/>
+          <w:szCs w:val="28"/>
+          <w:lang w:val="en-US"/>
+        </w:rPr>
         <w:t>;</w:t>
       </w:r>
     </w:p>
@@ -5844,63 +7275,7 @@
           <w:lang w:val="en-US"/>
         </w:rPr>
         <w:tab/>
-        <w:t>return result;</w:t>
-      </w:r>
-    </w:p>
-    <w:p>
-      <w:pPr>
-        <w:spacing w:after="0" w:line="360" w:lineRule="auto"/>
-        <w:rPr>
-          <w:rFonts w:ascii="Times New Roman" w:eastAsia="Times New Roman" w:hAnsi="Times New Roman" w:cs="Times New Roman"/>
-          <w:bCs/>
-          <w:sz w:val="28"/>
-          <w:szCs w:val="28"/>
-          <w:lang w:val="en-US"/>
-        </w:rPr>
-      </w:pPr>
-      <w:r>
-        <w:rPr>
-          <w:rFonts w:ascii="Times New Roman" w:eastAsia="Times New Roman" w:hAnsi="Times New Roman" w:cs="Times New Roman"/>
-          <w:bCs/>
-          <w:sz w:val="28"/>
-          <w:szCs w:val="28"/>
-          <w:lang w:val="en-US"/>
-        </w:rPr>
-        <w:t>}</w:t>
-      </w:r>
-    </w:p>
-    <w:p>
-      <w:pPr>
-        <w:spacing w:after="0" w:line="360" w:lineRule="auto"/>
-        <w:rPr>
-          <w:rFonts w:ascii="Times New Roman" w:eastAsia="Times New Roman" w:hAnsi="Times New Roman" w:cs="Times New Roman"/>
-          <w:bCs/>
-          <w:sz w:val="28"/>
-          <w:szCs w:val="28"/>
-          <w:lang w:val="en-US"/>
-        </w:rPr>
-      </w:pPr>
-    </w:p>
-    <w:p>
-      <w:pPr>
-        <w:spacing w:after="0" w:line="360" w:lineRule="auto"/>
-        <w:rPr>
-          <w:rFonts w:ascii="Times New Roman" w:eastAsia="Times New Roman" w:hAnsi="Times New Roman" w:cs="Times New Roman"/>
-          <w:bCs/>
-          <w:sz w:val="28"/>
-          <w:szCs w:val="28"/>
-          <w:lang w:val="en-US"/>
-        </w:rPr>
-      </w:pPr>
-      <w:r>
-        <w:rPr>
-          <w:rFonts w:ascii="Times New Roman" w:eastAsia="Times New Roman" w:hAnsi="Times New Roman" w:cs="Times New Roman"/>
-          <w:bCs/>
-          <w:sz w:val="28"/>
-          <w:szCs w:val="28"/>
-          <w:lang w:val="en-US"/>
-        </w:rPr>
-        <w:t xml:space="preserve">int </w:t>
+        <w:t xml:space="preserve">int d = </w:t>
       </w:r>
       <w:proofErr w:type="gramStart"/>
       <w:r>
@@ -5911,52 +7286,7 @@
           <w:szCs w:val="28"/>
           <w:lang w:val="en-US"/>
         </w:rPr>
-        <w:t>Alpha::</w:t>
-      </w:r>
-      <w:proofErr w:type="gramEnd"/>
-      <w:r>
-        <w:rPr>
-          <w:rFonts w:ascii="Times New Roman" w:eastAsia="Times New Roman" w:hAnsi="Times New Roman" w:cs="Times New Roman"/>
-          <w:bCs/>
-          <w:sz w:val="28"/>
-          <w:szCs w:val="28"/>
-          <w:lang w:val="en-US"/>
-        </w:rPr>
-        <w:t>operator () (Alpha &amp;m, Alpha &amp;n){</w:t>
-      </w:r>
-    </w:p>
-    <w:p>
-      <w:pPr>
-        <w:spacing w:after="0" w:line="360" w:lineRule="auto"/>
-        <w:rPr>
-          <w:rFonts w:ascii="Times New Roman" w:eastAsia="Times New Roman" w:hAnsi="Times New Roman" w:cs="Times New Roman"/>
-          <w:bCs/>
-          <w:sz w:val="28"/>
-          <w:szCs w:val="28"/>
-          <w:lang w:val="en-US"/>
-        </w:rPr>
-      </w:pPr>
-      <w:r>
-        <w:rPr>
-          <w:rFonts w:ascii="Times New Roman" w:eastAsia="Times New Roman" w:hAnsi="Times New Roman" w:cs="Times New Roman"/>
-          <w:bCs/>
-          <w:sz w:val="28"/>
-          <w:szCs w:val="28"/>
-          <w:lang w:val="en-US"/>
-        </w:rPr>
-        <w:tab/>
-        <w:t xml:space="preserve">return </w:t>
-      </w:r>
-      <w:proofErr w:type="gramStart"/>
-      <w:r>
-        <w:rPr>
-          <w:rFonts w:ascii="Times New Roman" w:eastAsia="Times New Roman" w:hAnsi="Times New Roman" w:cs="Times New Roman"/>
-          <w:bCs/>
-          <w:sz w:val="28"/>
-          <w:szCs w:val="28"/>
-          <w:lang w:val="en-US"/>
-        </w:rPr>
-        <w:t>pop(</w:t>
+        <w:t>H(</w:t>
       </w:r>
       <w:proofErr w:type="spellStart"/>
       <w:proofErr w:type="gramEnd"/>
@@ -5968,7 +7298,7 @@
           <w:szCs w:val="28"/>
           <w:lang w:val="en-US"/>
         </w:rPr>
-        <w:t>m._bin</w:t>
+        <w:t>set_sogl</w:t>
       </w:r>
       <w:proofErr w:type="spellEnd"/>
       <w:r>
@@ -5979,7 +7309,7 @@
           <w:szCs w:val="28"/>
           <w:lang w:val="en-US"/>
         </w:rPr>
-        <w:t xml:space="preserve"> ^ </w:t>
+        <w:t xml:space="preserve">, </w:t>
       </w:r>
       <w:proofErr w:type="spellStart"/>
       <w:r>
@@ -5990,7 +7320,7 @@
           <w:szCs w:val="28"/>
           <w:lang w:val="en-US"/>
         </w:rPr>
-        <w:t>n._bin</w:t>
+        <w:t>sogl</w:t>
       </w:r>
       <w:proofErr w:type="spellEnd"/>
       <w:r>
@@ -6023,1247 +7353,94 @@
           <w:szCs w:val="28"/>
           <w:lang w:val="en-US"/>
         </w:rPr>
+        <w:tab/>
+      </w:r>
+      <w:proofErr w:type="spellStart"/>
+      <w:r>
+        <w:rPr>
+          <w:rFonts w:ascii="Times New Roman" w:eastAsia="Times New Roman" w:hAnsi="Times New Roman" w:cs="Times New Roman"/>
+          <w:bCs/>
+          <w:sz w:val="28"/>
+          <w:szCs w:val="28"/>
+          <w:lang w:val="en-US"/>
+        </w:rPr>
+        <w:t>cout</w:t>
+      </w:r>
+      <w:proofErr w:type="spellEnd"/>
+      <w:r>
+        <w:rPr>
+          <w:rFonts w:ascii="Times New Roman" w:eastAsia="Times New Roman" w:hAnsi="Times New Roman" w:cs="Times New Roman"/>
+          <w:bCs/>
+          <w:sz w:val="28"/>
+          <w:szCs w:val="28"/>
+          <w:lang w:val="en-US"/>
+        </w:rPr>
+        <w:t xml:space="preserve"> &lt;&lt; "</w:t>
+      </w:r>
+      <w:proofErr w:type="gramStart"/>
+      <w:r>
+        <w:rPr>
+          <w:rFonts w:ascii="Times New Roman" w:eastAsia="Times New Roman" w:hAnsi="Times New Roman" w:cs="Times New Roman"/>
+          <w:bCs/>
+          <w:sz w:val="28"/>
+          <w:szCs w:val="28"/>
+          <w:lang w:val="en-US"/>
+        </w:rPr>
+        <w:t>&lt;(</w:t>
+      </w:r>
+      <w:proofErr w:type="gramEnd"/>
+      <w:r>
+        <w:rPr>
+          <w:rFonts w:ascii="Times New Roman" w:eastAsia="Times New Roman" w:hAnsi="Times New Roman" w:cs="Times New Roman"/>
+          <w:bCs/>
+          <w:sz w:val="28"/>
+          <w:szCs w:val="28"/>
+          <w:lang w:val="en-US"/>
+        </w:rPr>
+        <w:t>" &lt;&lt; (char*)str &lt;&lt; ", " &lt;&lt; (char*)</w:t>
+      </w:r>
+      <w:proofErr w:type="spellStart"/>
+      <w:r>
+        <w:rPr>
+          <w:rFonts w:ascii="Times New Roman" w:eastAsia="Times New Roman" w:hAnsi="Times New Roman" w:cs="Times New Roman"/>
+          <w:bCs/>
+          <w:sz w:val="28"/>
+          <w:szCs w:val="28"/>
+          <w:lang w:val="en-US"/>
+        </w:rPr>
+        <w:t>sogl</w:t>
+      </w:r>
+      <w:proofErr w:type="spellEnd"/>
+      <w:r>
+        <w:rPr>
+          <w:rFonts w:ascii="Times New Roman" w:eastAsia="Times New Roman" w:hAnsi="Times New Roman" w:cs="Times New Roman"/>
+          <w:bCs/>
+          <w:sz w:val="28"/>
+          <w:szCs w:val="28"/>
+          <w:lang w:val="en-US"/>
+        </w:rPr>
+        <w:t xml:space="preserve"> &lt;&lt; ") = " &lt;&lt; d &lt;&lt; '\n';</w:t>
+      </w:r>
+    </w:p>
+    <w:p>
+      <w:pPr>
+        <w:spacing w:after="0" w:line="360" w:lineRule="auto"/>
+        <w:rPr>
+          <w:rFonts w:ascii="Times New Roman" w:eastAsia="Times New Roman" w:hAnsi="Times New Roman" w:cs="Times New Roman"/>
+          <w:bCs/>
+          <w:sz w:val="28"/>
+          <w:szCs w:val="28"/>
+        </w:rPr>
+      </w:pPr>
+      <w:r>
+        <w:rPr>
+          <w:rFonts w:ascii="Times New Roman" w:eastAsia="Times New Roman" w:hAnsi="Times New Roman" w:cs="Times New Roman"/>
+          <w:bCs/>
+          <w:sz w:val="28"/>
+          <w:szCs w:val="28"/>
+        </w:rPr>
         <w:t>}</w:t>
       </w:r>
-    </w:p>
-    <w:p>
-      <w:pPr>
-        <w:spacing w:after="0" w:line="360" w:lineRule="auto"/>
-        <w:rPr>
-          <w:rFonts w:ascii="Times New Roman" w:eastAsia="Times New Roman" w:hAnsi="Times New Roman" w:cs="Times New Roman"/>
-          <w:bCs/>
-          <w:sz w:val="28"/>
-          <w:szCs w:val="28"/>
-          <w:lang w:val="en-US"/>
-        </w:rPr>
-      </w:pPr>
-    </w:p>
-    <w:p>
-      <w:pPr>
-        <w:spacing w:after="0" w:line="360" w:lineRule="auto"/>
-        <w:rPr>
-          <w:rFonts w:ascii="Times New Roman" w:eastAsia="Times New Roman" w:hAnsi="Times New Roman" w:cs="Times New Roman"/>
-          <w:bCs/>
-          <w:sz w:val="28"/>
-          <w:szCs w:val="28"/>
-          <w:lang w:val="en-US"/>
-        </w:rPr>
-      </w:pPr>
-      <w:proofErr w:type="gramStart"/>
-      <w:r>
-        <w:rPr>
-          <w:rFonts w:ascii="Times New Roman" w:eastAsia="Times New Roman" w:hAnsi="Times New Roman" w:cs="Times New Roman"/>
-          <w:bCs/>
-          <w:sz w:val="28"/>
-          <w:szCs w:val="28"/>
-          <w:lang w:val="en-US"/>
-        </w:rPr>
-        <w:t>Alpha::</w:t>
-      </w:r>
-      <w:proofErr w:type="gramEnd"/>
-      <w:r>
-        <w:rPr>
-          <w:rFonts w:ascii="Times New Roman" w:eastAsia="Times New Roman" w:hAnsi="Times New Roman" w:cs="Times New Roman"/>
-          <w:bCs/>
-          <w:sz w:val="28"/>
-          <w:szCs w:val="28"/>
-          <w:lang w:val="en-US"/>
-        </w:rPr>
-        <w:t>operator char*(){</w:t>
-      </w:r>
-    </w:p>
-    <w:p>
-      <w:pPr>
-        <w:spacing w:after="0" w:line="360" w:lineRule="auto"/>
-        <w:rPr>
-          <w:rFonts w:ascii="Times New Roman" w:eastAsia="Times New Roman" w:hAnsi="Times New Roman" w:cs="Times New Roman"/>
-          <w:bCs/>
-          <w:sz w:val="28"/>
-          <w:szCs w:val="28"/>
-          <w:lang w:val="en-US"/>
-        </w:rPr>
-      </w:pPr>
-      <w:r>
-        <w:rPr>
-          <w:rFonts w:ascii="Times New Roman" w:eastAsia="Times New Roman" w:hAnsi="Times New Roman" w:cs="Times New Roman"/>
-          <w:bCs/>
-          <w:sz w:val="28"/>
-          <w:szCs w:val="28"/>
-          <w:lang w:val="en-US"/>
-        </w:rPr>
-        <w:tab/>
-        <w:t xml:space="preserve">static char </w:t>
-      </w:r>
-      <w:proofErr w:type="gramStart"/>
-      <w:r>
-        <w:rPr>
-          <w:rFonts w:ascii="Times New Roman" w:eastAsia="Times New Roman" w:hAnsi="Times New Roman" w:cs="Times New Roman"/>
-          <w:bCs/>
-          <w:sz w:val="28"/>
-          <w:szCs w:val="28"/>
-          <w:lang w:val="en-US"/>
-        </w:rPr>
-        <w:t>s[</w:t>
-      </w:r>
-      <w:proofErr w:type="gramEnd"/>
-      <w:r>
-        <w:rPr>
-          <w:rFonts w:ascii="Times New Roman" w:eastAsia="Times New Roman" w:hAnsi="Times New Roman" w:cs="Times New Roman"/>
-          <w:bCs/>
-          <w:sz w:val="28"/>
-          <w:szCs w:val="28"/>
-          <w:lang w:val="en-US"/>
-        </w:rPr>
-        <w:t>32];</w:t>
-      </w:r>
-    </w:p>
-    <w:p>
-      <w:pPr>
-        <w:spacing w:after="0" w:line="360" w:lineRule="auto"/>
-        <w:rPr>
-          <w:rFonts w:ascii="Times New Roman" w:eastAsia="Times New Roman" w:hAnsi="Times New Roman" w:cs="Times New Roman"/>
-          <w:bCs/>
-          <w:sz w:val="28"/>
-          <w:szCs w:val="28"/>
-          <w:lang w:val="en-US"/>
-        </w:rPr>
-      </w:pPr>
-      <w:r>
-        <w:rPr>
-          <w:rFonts w:ascii="Times New Roman" w:eastAsia="Times New Roman" w:hAnsi="Times New Roman" w:cs="Times New Roman"/>
-          <w:bCs/>
-          <w:sz w:val="28"/>
-          <w:szCs w:val="28"/>
-          <w:lang w:val="en-US"/>
-        </w:rPr>
-        <w:tab/>
-        <w:t>unsigned b = _bin;</w:t>
-      </w:r>
-    </w:p>
-    <w:p>
-      <w:pPr>
-        <w:spacing w:after="0" w:line="360" w:lineRule="auto"/>
-        <w:rPr>
-          <w:rFonts w:ascii="Times New Roman" w:eastAsia="Times New Roman" w:hAnsi="Times New Roman" w:cs="Times New Roman"/>
-          <w:bCs/>
-          <w:sz w:val="28"/>
-          <w:szCs w:val="28"/>
-          <w:lang w:val="en-US"/>
-        </w:rPr>
-      </w:pPr>
-      <w:r>
-        <w:rPr>
-          <w:rFonts w:ascii="Times New Roman" w:eastAsia="Times New Roman" w:hAnsi="Times New Roman" w:cs="Times New Roman"/>
-          <w:bCs/>
-          <w:sz w:val="28"/>
-          <w:szCs w:val="28"/>
-          <w:lang w:val="en-US"/>
-        </w:rPr>
-        <w:tab/>
-        <w:t xml:space="preserve">int </w:t>
-      </w:r>
-      <w:proofErr w:type="spellStart"/>
-      <w:r>
-        <w:rPr>
-          <w:rFonts w:ascii="Times New Roman" w:eastAsia="Times New Roman" w:hAnsi="Times New Roman" w:cs="Times New Roman"/>
-          <w:bCs/>
-          <w:sz w:val="28"/>
-          <w:szCs w:val="28"/>
-          <w:lang w:val="en-US"/>
-        </w:rPr>
-        <w:t>i</w:t>
-      </w:r>
-      <w:proofErr w:type="spellEnd"/>
-      <w:r>
-        <w:rPr>
-          <w:rFonts w:ascii="Times New Roman" w:eastAsia="Times New Roman" w:hAnsi="Times New Roman" w:cs="Times New Roman"/>
-          <w:bCs/>
-          <w:sz w:val="28"/>
-          <w:szCs w:val="28"/>
-          <w:lang w:val="en-US"/>
-        </w:rPr>
-        <w:t xml:space="preserve"> = 0, j = 0;</w:t>
-      </w:r>
-    </w:p>
-    <w:p>
-      <w:pPr>
-        <w:spacing w:after="0" w:line="360" w:lineRule="auto"/>
-        <w:rPr>
-          <w:rFonts w:ascii="Times New Roman" w:eastAsia="Times New Roman" w:hAnsi="Times New Roman" w:cs="Times New Roman"/>
-          <w:bCs/>
-          <w:sz w:val="28"/>
-          <w:szCs w:val="28"/>
-          <w:lang w:val="en-US"/>
-        </w:rPr>
-      </w:pPr>
-      <w:r>
-        <w:rPr>
-          <w:rFonts w:ascii="Times New Roman" w:eastAsia="Times New Roman" w:hAnsi="Times New Roman" w:cs="Times New Roman"/>
-          <w:bCs/>
-          <w:sz w:val="28"/>
-          <w:szCs w:val="28"/>
-          <w:lang w:val="en-US"/>
-        </w:rPr>
-        <w:tab/>
-        <w:t xml:space="preserve">while (b &gt; </w:t>
-      </w:r>
-      <w:proofErr w:type="gramStart"/>
-      <w:r>
-        <w:rPr>
-          <w:rFonts w:ascii="Times New Roman" w:eastAsia="Times New Roman" w:hAnsi="Times New Roman" w:cs="Times New Roman"/>
-          <w:bCs/>
-          <w:sz w:val="28"/>
-          <w:szCs w:val="28"/>
-          <w:lang w:val="en-US"/>
-        </w:rPr>
-        <w:t>0){</w:t>
-      </w:r>
-      <w:proofErr w:type="gramEnd"/>
-    </w:p>
-    <w:p>
-      <w:pPr>
-        <w:spacing w:after="0" w:line="360" w:lineRule="auto"/>
-        <w:rPr>
-          <w:rFonts w:ascii="Times New Roman" w:eastAsia="Times New Roman" w:hAnsi="Times New Roman" w:cs="Times New Roman"/>
-          <w:bCs/>
-          <w:sz w:val="28"/>
-          <w:szCs w:val="28"/>
-          <w:lang w:val="en-US"/>
-        </w:rPr>
-      </w:pPr>
-      <w:r>
-        <w:rPr>
-          <w:rFonts w:ascii="Times New Roman" w:eastAsia="Times New Roman" w:hAnsi="Times New Roman" w:cs="Times New Roman"/>
-          <w:bCs/>
-          <w:sz w:val="28"/>
-          <w:szCs w:val="28"/>
-          <w:lang w:val="en-US"/>
-        </w:rPr>
-        <w:tab/>
-      </w:r>
-      <w:r>
-        <w:rPr>
-          <w:rFonts w:ascii="Times New Roman" w:eastAsia="Times New Roman" w:hAnsi="Times New Roman" w:cs="Times New Roman"/>
-          <w:bCs/>
-          <w:sz w:val="28"/>
-          <w:szCs w:val="28"/>
-          <w:lang w:val="en-US"/>
-        </w:rPr>
-        <w:tab/>
-        <w:t>if (b &amp; 1) {</w:t>
-      </w:r>
-    </w:p>
-    <w:p>
-      <w:pPr>
-        <w:spacing w:after="0" w:line="360" w:lineRule="auto"/>
-        <w:rPr>
-          <w:rFonts w:ascii="Times New Roman" w:eastAsia="Times New Roman" w:hAnsi="Times New Roman" w:cs="Times New Roman"/>
-          <w:bCs/>
-          <w:sz w:val="28"/>
-          <w:szCs w:val="28"/>
-          <w:lang w:val="en-US"/>
-        </w:rPr>
-      </w:pPr>
-      <w:r>
-        <w:rPr>
-          <w:rFonts w:ascii="Times New Roman" w:eastAsia="Times New Roman" w:hAnsi="Times New Roman" w:cs="Times New Roman"/>
-          <w:bCs/>
-          <w:sz w:val="28"/>
-          <w:szCs w:val="28"/>
-          <w:lang w:val="en-US"/>
-        </w:rPr>
-        <w:tab/>
-      </w:r>
-      <w:r>
-        <w:rPr>
-          <w:rFonts w:ascii="Times New Roman" w:eastAsia="Times New Roman" w:hAnsi="Times New Roman" w:cs="Times New Roman"/>
-          <w:bCs/>
-          <w:sz w:val="28"/>
-          <w:szCs w:val="28"/>
-          <w:lang w:val="en-US"/>
-        </w:rPr>
-        <w:tab/>
-      </w:r>
-      <w:r>
-        <w:rPr>
-          <w:rFonts w:ascii="Times New Roman" w:eastAsia="Times New Roman" w:hAnsi="Times New Roman" w:cs="Times New Roman"/>
-          <w:bCs/>
-          <w:sz w:val="28"/>
-          <w:szCs w:val="28"/>
-          <w:lang w:val="en-US"/>
-        </w:rPr>
-        <w:tab/>
-        <w:t>s[</w:t>
-      </w:r>
-      <w:proofErr w:type="spellStart"/>
-      <w:r>
-        <w:rPr>
-          <w:rFonts w:ascii="Times New Roman" w:eastAsia="Times New Roman" w:hAnsi="Times New Roman" w:cs="Times New Roman"/>
-          <w:bCs/>
-          <w:sz w:val="28"/>
-          <w:szCs w:val="28"/>
-          <w:lang w:val="en-US"/>
-        </w:rPr>
-        <w:t>j++</w:t>
-      </w:r>
-      <w:proofErr w:type="spellEnd"/>
-      <w:r>
-        <w:rPr>
-          <w:rFonts w:ascii="Times New Roman" w:eastAsia="Times New Roman" w:hAnsi="Times New Roman" w:cs="Times New Roman"/>
-          <w:bCs/>
-          <w:sz w:val="28"/>
-          <w:szCs w:val="28"/>
-          <w:lang w:val="en-US"/>
-        </w:rPr>
-        <w:t xml:space="preserve">] = 'a' + </w:t>
-      </w:r>
-      <w:proofErr w:type="spellStart"/>
-      <w:r>
-        <w:rPr>
-          <w:rFonts w:ascii="Times New Roman" w:eastAsia="Times New Roman" w:hAnsi="Times New Roman" w:cs="Times New Roman"/>
-          <w:bCs/>
-          <w:sz w:val="28"/>
-          <w:szCs w:val="28"/>
-          <w:lang w:val="en-US"/>
-        </w:rPr>
-        <w:t>i</w:t>
-      </w:r>
-      <w:proofErr w:type="spellEnd"/>
-      <w:r>
-        <w:rPr>
-          <w:rFonts w:ascii="Times New Roman" w:eastAsia="Times New Roman" w:hAnsi="Times New Roman" w:cs="Times New Roman"/>
-          <w:bCs/>
-          <w:sz w:val="28"/>
-          <w:szCs w:val="28"/>
-          <w:lang w:val="en-US"/>
-        </w:rPr>
-        <w:t>;</w:t>
-      </w:r>
-    </w:p>
-    <w:p>
-      <w:pPr>
-        <w:spacing w:after="0" w:line="360" w:lineRule="auto"/>
-        <w:rPr>
-          <w:rFonts w:ascii="Times New Roman" w:eastAsia="Times New Roman" w:hAnsi="Times New Roman" w:cs="Times New Roman"/>
-          <w:bCs/>
-          <w:sz w:val="28"/>
-          <w:szCs w:val="28"/>
-          <w:lang w:val="en-US"/>
-        </w:rPr>
-      </w:pPr>
-      <w:r>
-        <w:rPr>
-          <w:rFonts w:ascii="Times New Roman" w:eastAsia="Times New Roman" w:hAnsi="Times New Roman" w:cs="Times New Roman"/>
-          <w:bCs/>
-          <w:sz w:val="28"/>
-          <w:szCs w:val="28"/>
-          <w:lang w:val="en-US"/>
-        </w:rPr>
-        <w:tab/>
-      </w:r>
-      <w:r>
-        <w:rPr>
-          <w:rFonts w:ascii="Times New Roman" w:eastAsia="Times New Roman" w:hAnsi="Times New Roman" w:cs="Times New Roman"/>
-          <w:bCs/>
-          <w:sz w:val="28"/>
-          <w:szCs w:val="28"/>
-          <w:lang w:val="en-US"/>
-        </w:rPr>
-        <w:tab/>
-        <w:t>}</w:t>
-      </w:r>
-    </w:p>
-    <w:p>
-      <w:pPr>
-        <w:spacing w:after="0" w:line="360" w:lineRule="auto"/>
-        <w:rPr>
-          <w:rFonts w:ascii="Times New Roman" w:eastAsia="Times New Roman" w:hAnsi="Times New Roman" w:cs="Times New Roman"/>
-          <w:bCs/>
-          <w:sz w:val="28"/>
-          <w:szCs w:val="28"/>
-          <w:lang w:val="en-US"/>
-        </w:rPr>
-      </w:pPr>
-      <w:r>
-        <w:rPr>
-          <w:rFonts w:ascii="Times New Roman" w:eastAsia="Times New Roman" w:hAnsi="Times New Roman" w:cs="Times New Roman"/>
-          <w:bCs/>
-          <w:sz w:val="28"/>
-          <w:szCs w:val="28"/>
-          <w:lang w:val="en-US"/>
-        </w:rPr>
-        <w:tab/>
-      </w:r>
-      <w:r>
-        <w:rPr>
-          <w:rFonts w:ascii="Times New Roman" w:eastAsia="Times New Roman" w:hAnsi="Times New Roman" w:cs="Times New Roman"/>
-          <w:bCs/>
-          <w:sz w:val="28"/>
-          <w:szCs w:val="28"/>
-          <w:lang w:val="en-US"/>
-        </w:rPr>
-        <w:tab/>
-      </w:r>
-      <w:proofErr w:type="spellStart"/>
-      <w:r>
-        <w:rPr>
-          <w:rFonts w:ascii="Times New Roman" w:eastAsia="Times New Roman" w:hAnsi="Times New Roman" w:cs="Times New Roman"/>
-          <w:bCs/>
-          <w:sz w:val="28"/>
-          <w:szCs w:val="28"/>
-          <w:lang w:val="en-US"/>
-        </w:rPr>
-        <w:t>i</w:t>
-      </w:r>
-      <w:proofErr w:type="spellEnd"/>
-      <w:r>
-        <w:rPr>
-          <w:rFonts w:ascii="Times New Roman" w:eastAsia="Times New Roman" w:hAnsi="Times New Roman" w:cs="Times New Roman"/>
-          <w:bCs/>
-          <w:sz w:val="28"/>
-          <w:szCs w:val="28"/>
-          <w:lang w:val="en-US"/>
-        </w:rPr>
-        <w:t>++;</w:t>
-      </w:r>
-    </w:p>
-    <w:p>
-      <w:pPr>
-        <w:spacing w:after="0" w:line="360" w:lineRule="auto"/>
-        <w:rPr>
-          <w:rFonts w:ascii="Times New Roman" w:eastAsia="Times New Roman" w:hAnsi="Times New Roman" w:cs="Times New Roman"/>
-          <w:bCs/>
-          <w:sz w:val="28"/>
-          <w:szCs w:val="28"/>
-          <w:lang w:val="en-US"/>
-        </w:rPr>
-      </w:pPr>
-      <w:r>
-        <w:rPr>
-          <w:rFonts w:ascii="Times New Roman" w:eastAsia="Times New Roman" w:hAnsi="Times New Roman" w:cs="Times New Roman"/>
-          <w:bCs/>
-          <w:sz w:val="28"/>
-          <w:szCs w:val="28"/>
-          <w:lang w:val="en-US"/>
-        </w:rPr>
-        <w:tab/>
-      </w:r>
-      <w:r>
-        <w:rPr>
-          <w:rFonts w:ascii="Times New Roman" w:eastAsia="Times New Roman" w:hAnsi="Times New Roman" w:cs="Times New Roman"/>
-          <w:bCs/>
-          <w:sz w:val="28"/>
-          <w:szCs w:val="28"/>
-          <w:lang w:val="en-US"/>
-        </w:rPr>
-        <w:tab/>
-        <w:t>b &gt;&gt;= 1;</w:t>
-      </w:r>
-    </w:p>
-    <w:p>
-      <w:pPr>
-        <w:spacing w:after="0" w:line="360" w:lineRule="auto"/>
-        <w:rPr>
-          <w:rFonts w:ascii="Times New Roman" w:eastAsia="Times New Roman" w:hAnsi="Times New Roman" w:cs="Times New Roman"/>
-          <w:bCs/>
-          <w:sz w:val="28"/>
-          <w:szCs w:val="28"/>
-          <w:lang w:val="en-US"/>
-        </w:rPr>
-      </w:pPr>
-      <w:r>
-        <w:rPr>
-          <w:rFonts w:ascii="Times New Roman" w:eastAsia="Times New Roman" w:hAnsi="Times New Roman" w:cs="Times New Roman"/>
-          <w:bCs/>
-          <w:sz w:val="28"/>
-          <w:szCs w:val="28"/>
-          <w:lang w:val="en-US"/>
-        </w:rPr>
-        <w:tab/>
-        <w:t>}</w:t>
-      </w:r>
-    </w:p>
-    <w:p>
-      <w:pPr>
-        <w:spacing w:after="0" w:line="360" w:lineRule="auto"/>
-        <w:rPr>
-          <w:rFonts w:ascii="Times New Roman" w:eastAsia="Times New Roman" w:hAnsi="Times New Roman" w:cs="Times New Roman"/>
-          <w:bCs/>
-          <w:sz w:val="28"/>
-          <w:szCs w:val="28"/>
-          <w:lang w:val="en-US"/>
-        </w:rPr>
-      </w:pPr>
-      <w:r>
-        <w:rPr>
-          <w:rFonts w:ascii="Times New Roman" w:eastAsia="Times New Roman" w:hAnsi="Times New Roman" w:cs="Times New Roman"/>
-          <w:bCs/>
-          <w:sz w:val="28"/>
-          <w:szCs w:val="28"/>
-          <w:lang w:val="en-US"/>
-        </w:rPr>
-        <w:tab/>
-        <w:t>s[j] = '\0';</w:t>
-      </w:r>
-    </w:p>
-    <w:p>
-      <w:pPr>
-        <w:spacing w:after="0" w:line="360" w:lineRule="auto"/>
-        <w:rPr>
-          <w:rFonts w:ascii="Times New Roman" w:eastAsia="Times New Roman" w:hAnsi="Times New Roman" w:cs="Times New Roman"/>
-          <w:bCs/>
-          <w:sz w:val="28"/>
-          <w:szCs w:val="28"/>
-          <w:lang w:val="en-US"/>
-        </w:rPr>
-      </w:pPr>
-      <w:r>
-        <w:rPr>
-          <w:rFonts w:ascii="Times New Roman" w:eastAsia="Times New Roman" w:hAnsi="Times New Roman" w:cs="Times New Roman"/>
-          <w:bCs/>
-          <w:sz w:val="28"/>
-          <w:szCs w:val="28"/>
-          <w:lang w:val="en-US"/>
-        </w:rPr>
-        <w:tab/>
-        <w:t>return s;</w:t>
-      </w:r>
-    </w:p>
-    <w:p>
-      <w:pPr>
-        <w:spacing w:after="0" w:line="360" w:lineRule="auto"/>
-        <w:rPr>
-          <w:rFonts w:ascii="Times New Roman" w:eastAsia="Times New Roman" w:hAnsi="Times New Roman" w:cs="Times New Roman"/>
-          <w:bCs/>
-          <w:sz w:val="28"/>
-          <w:szCs w:val="28"/>
-          <w:lang w:val="en-US"/>
-        </w:rPr>
-      </w:pPr>
-      <w:r>
-        <w:rPr>
-          <w:rFonts w:ascii="Times New Roman" w:eastAsia="Times New Roman" w:hAnsi="Times New Roman" w:cs="Times New Roman"/>
-          <w:bCs/>
-          <w:sz w:val="28"/>
-          <w:szCs w:val="28"/>
-          <w:lang w:val="en-US"/>
-        </w:rPr>
-        <w:t>}</w:t>
-      </w:r>
-    </w:p>
-    <w:p>
-      <w:pPr>
-        <w:spacing w:after="0" w:line="360" w:lineRule="auto"/>
-        <w:rPr>
-          <w:rFonts w:ascii="Times New Roman" w:eastAsia="Times New Roman" w:hAnsi="Times New Roman" w:cs="Times New Roman"/>
-          <w:bCs/>
-          <w:sz w:val="28"/>
-          <w:szCs w:val="28"/>
-          <w:lang w:val="en-US"/>
-        </w:rPr>
-      </w:pPr>
-    </w:p>
-    <w:p>
-      <w:pPr>
-        <w:spacing w:after="0" w:line="360" w:lineRule="auto"/>
-        <w:rPr>
-          <w:rFonts w:ascii="Times New Roman" w:eastAsia="Times New Roman" w:hAnsi="Times New Roman" w:cs="Times New Roman"/>
-          <w:bCs/>
-          <w:sz w:val="28"/>
-          <w:szCs w:val="28"/>
-          <w:lang w:val="en-US"/>
-        </w:rPr>
-      </w:pPr>
-      <w:r>
-        <w:rPr>
-          <w:rFonts w:ascii="Times New Roman" w:eastAsia="Times New Roman" w:hAnsi="Times New Roman" w:cs="Times New Roman"/>
-          <w:bCs/>
-          <w:sz w:val="28"/>
-          <w:szCs w:val="28"/>
-          <w:lang w:val="en-US"/>
-        </w:rPr>
-        <w:t xml:space="preserve">int </w:t>
-      </w:r>
-      <w:proofErr w:type="gramStart"/>
-      <w:r>
-        <w:rPr>
-          <w:rFonts w:ascii="Times New Roman" w:eastAsia="Times New Roman" w:hAnsi="Times New Roman" w:cs="Times New Roman"/>
-          <w:bCs/>
-          <w:sz w:val="28"/>
-          <w:szCs w:val="28"/>
-          <w:lang w:val="en-US"/>
-        </w:rPr>
-        <w:t>main(</w:t>
-      </w:r>
-      <w:proofErr w:type="gramEnd"/>
-      <w:r>
-        <w:rPr>
-          <w:rFonts w:ascii="Times New Roman" w:eastAsia="Times New Roman" w:hAnsi="Times New Roman" w:cs="Times New Roman"/>
-          <w:bCs/>
-          <w:sz w:val="28"/>
-          <w:szCs w:val="28"/>
-          <w:lang w:val="en-US"/>
-        </w:rPr>
-        <w:t xml:space="preserve">int </w:t>
-      </w:r>
-      <w:proofErr w:type="spellStart"/>
-      <w:r>
-        <w:rPr>
-          <w:rFonts w:ascii="Times New Roman" w:eastAsia="Times New Roman" w:hAnsi="Times New Roman" w:cs="Times New Roman"/>
-          <w:bCs/>
-          <w:sz w:val="28"/>
-          <w:szCs w:val="28"/>
-          <w:lang w:val="en-US"/>
-        </w:rPr>
-        <w:t>argc</w:t>
-      </w:r>
-      <w:proofErr w:type="spellEnd"/>
-      <w:r>
-        <w:rPr>
-          <w:rFonts w:ascii="Times New Roman" w:eastAsia="Times New Roman" w:hAnsi="Times New Roman" w:cs="Times New Roman"/>
-          <w:bCs/>
-          <w:sz w:val="28"/>
-          <w:szCs w:val="28"/>
-          <w:lang w:val="en-US"/>
-        </w:rPr>
-        <w:t>, char **</w:t>
-      </w:r>
-      <w:proofErr w:type="spellStart"/>
-      <w:r>
-        <w:rPr>
-          <w:rFonts w:ascii="Times New Roman" w:eastAsia="Times New Roman" w:hAnsi="Times New Roman" w:cs="Times New Roman"/>
-          <w:bCs/>
-          <w:sz w:val="28"/>
-          <w:szCs w:val="28"/>
-          <w:lang w:val="en-US"/>
-        </w:rPr>
-        <w:t>argv</w:t>
-      </w:r>
-      <w:proofErr w:type="spellEnd"/>
-      <w:r>
-        <w:rPr>
-          <w:rFonts w:ascii="Times New Roman" w:eastAsia="Times New Roman" w:hAnsi="Times New Roman" w:cs="Times New Roman"/>
-          <w:bCs/>
-          <w:sz w:val="28"/>
-          <w:szCs w:val="28"/>
-          <w:lang w:val="en-US"/>
-        </w:rPr>
-        <w:t>){</w:t>
-      </w:r>
-    </w:p>
-    <w:p>
-      <w:pPr>
-        <w:spacing w:after="0" w:line="360" w:lineRule="auto"/>
-        <w:rPr>
-          <w:rFonts w:ascii="Times New Roman" w:eastAsia="Times New Roman" w:hAnsi="Times New Roman" w:cs="Times New Roman"/>
-          <w:bCs/>
-          <w:sz w:val="28"/>
-          <w:szCs w:val="28"/>
-          <w:lang w:val="en-US"/>
-        </w:rPr>
-      </w:pPr>
-      <w:r>
-        <w:rPr>
-          <w:rFonts w:ascii="Times New Roman" w:eastAsia="Times New Roman" w:hAnsi="Times New Roman" w:cs="Times New Roman"/>
-          <w:bCs/>
-          <w:sz w:val="28"/>
-          <w:szCs w:val="28"/>
-          <w:lang w:val="en-US"/>
-        </w:rPr>
-        <w:tab/>
-        <w:t xml:space="preserve">using </w:t>
-      </w:r>
-      <w:proofErr w:type="gramStart"/>
-      <w:r>
-        <w:rPr>
-          <w:rFonts w:ascii="Times New Roman" w:eastAsia="Times New Roman" w:hAnsi="Times New Roman" w:cs="Times New Roman"/>
-          <w:bCs/>
-          <w:sz w:val="28"/>
-          <w:szCs w:val="28"/>
-          <w:lang w:val="en-US"/>
-        </w:rPr>
-        <w:t>std::</w:t>
-      </w:r>
-      <w:proofErr w:type="spellStart"/>
-      <w:proofErr w:type="gramEnd"/>
-      <w:r>
-        <w:rPr>
-          <w:rFonts w:ascii="Times New Roman" w:eastAsia="Times New Roman" w:hAnsi="Times New Roman" w:cs="Times New Roman"/>
-          <w:bCs/>
-          <w:sz w:val="28"/>
-          <w:szCs w:val="28"/>
-          <w:lang w:val="en-US"/>
-        </w:rPr>
-        <w:t>cout</w:t>
-      </w:r>
-      <w:proofErr w:type="spellEnd"/>
-      <w:r>
-        <w:rPr>
-          <w:rFonts w:ascii="Times New Roman" w:eastAsia="Times New Roman" w:hAnsi="Times New Roman" w:cs="Times New Roman"/>
-          <w:bCs/>
-          <w:sz w:val="28"/>
-          <w:szCs w:val="28"/>
-          <w:lang w:val="en-US"/>
-        </w:rPr>
-        <w:t>;</w:t>
-      </w:r>
-    </w:p>
-    <w:p>
-      <w:pPr>
-        <w:spacing w:after="0" w:line="360" w:lineRule="auto"/>
-        <w:rPr>
-          <w:rFonts w:ascii="Times New Roman" w:eastAsia="Times New Roman" w:hAnsi="Times New Roman" w:cs="Times New Roman"/>
-          <w:bCs/>
-          <w:sz w:val="28"/>
-          <w:szCs w:val="28"/>
-          <w:lang w:val="en-US"/>
-        </w:rPr>
-      </w:pPr>
-      <w:r>
-        <w:rPr>
-          <w:rFonts w:ascii="Times New Roman" w:eastAsia="Times New Roman" w:hAnsi="Times New Roman" w:cs="Times New Roman"/>
-          <w:bCs/>
-          <w:sz w:val="28"/>
-          <w:szCs w:val="28"/>
-          <w:lang w:val="en-US"/>
-        </w:rPr>
-        <w:tab/>
-        <w:t>if (</w:t>
-      </w:r>
-      <w:proofErr w:type="spellStart"/>
-      <w:r>
-        <w:rPr>
-          <w:rFonts w:ascii="Times New Roman" w:eastAsia="Times New Roman" w:hAnsi="Times New Roman" w:cs="Times New Roman"/>
-          <w:bCs/>
-          <w:sz w:val="28"/>
-          <w:szCs w:val="28"/>
-          <w:lang w:val="en-US"/>
-        </w:rPr>
-        <w:t>argc</w:t>
-      </w:r>
-      <w:proofErr w:type="spellEnd"/>
-      <w:r>
-        <w:rPr>
-          <w:rFonts w:ascii="Times New Roman" w:eastAsia="Times New Roman" w:hAnsi="Times New Roman" w:cs="Times New Roman"/>
-          <w:bCs/>
-          <w:sz w:val="28"/>
-          <w:szCs w:val="28"/>
-          <w:lang w:val="en-US"/>
-        </w:rPr>
-        <w:t xml:space="preserve"> &lt; 2) return -1;</w:t>
-      </w:r>
-    </w:p>
-    <w:p>
-      <w:pPr>
-        <w:spacing w:after="0" w:line="360" w:lineRule="auto"/>
-        <w:rPr>
-          <w:rFonts w:ascii="Times New Roman" w:eastAsia="Times New Roman" w:hAnsi="Times New Roman" w:cs="Times New Roman"/>
-          <w:bCs/>
-          <w:sz w:val="28"/>
-          <w:szCs w:val="28"/>
-          <w:lang w:val="en-US"/>
-        </w:rPr>
-      </w:pPr>
-      <w:r>
-        <w:rPr>
-          <w:rFonts w:ascii="Times New Roman" w:eastAsia="Times New Roman" w:hAnsi="Times New Roman" w:cs="Times New Roman"/>
-          <w:bCs/>
-          <w:sz w:val="28"/>
-          <w:szCs w:val="28"/>
-          <w:lang w:val="en-US"/>
-        </w:rPr>
-        <w:tab/>
-        <w:t>Alpha str(</w:t>
-      </w:r>
-      <w:proofErr w:type="spellStart"/>
-      <w:proofErr w:type="gramStart"/>
-      <w:r>
-        <w:rPr>
-          <w:rFonts w:ascii="Times New Roman" w:eastAsia="Times New Roman" w:hAnsi="Times New Roman" w:cs="Times New Roman"/>
-          <w:bCs/>
-          <w:sz w:val="28"/>
-          <w:szCs w:val="28"/>
-          <w:lang w:val="en-US"/>
-        </w:rPr>
-        <w:t>argv</w:t>
-      </w:r>
-      <w:proofErr w:type="spellEnd"/>
-      <w:r>
-        <w:rPr>
-          <w:rFonts w:ascii="Times New Roman" w:eastAsia="Times New Roman" w:hAnsi="Times New Roman" w:cs="Times New Roman"/>
-          <w:bCs/>
-          <w:sz w:val="28"/>
-          <w:szCs w:val="28"/>
-          <w:lang w:val="en-US"/>
-        </w:rPr>
-        <w:t>[</w:t>
-      </w:r>
-      <w:proofErr w:type="gramEnd"/>
-      <w:r>
-        <w:rPr>
-          <w:rFonts w:ascii="Times New Roman" w:eastAsia="Times New Roman" w:hAnsi="Times New Roman" w:cs="Times New Roman"/>
-          <w:bCs/>
-          <w:sz w:val="28"/>
-          <w:szCs w:val="28"/>
-          <w:lang w:val="en-US"/>
-        </w:rPr>
-        <w:t>1], "</w:t>
-      </w:r>
-      <w:proofErr w:type="spellStart"/>
-      <w:r>
-        <w:rPr>
-          <w:rFonts w:ascii="Times New Roman" w:eastAsia="Times New Roman" w:hAnsi="Times New Roman" w:cs="Times New Roman"/>
-          <w:bCs/>
-          <w:sz w:val="28"/>
-          <w:szCs w:val="28"/>
-          <w:lang w:val="en-US"/>
-        </w:rPr>
-        <w:t>bcdfghjklmnpqrstvwxz</w:t>
-      </w:r>
-      <w:proofErr w:type="spellEnd"/>
-      <w:r>
-        <w:rPr>
-          <w:rFonts w:ascii="Times New Roman" w:eastAsia="Times New Roman" w:hAnsi="Times New Roman" w:cs="Times New Roman"/>
-          <w:bCs/>
-          <w:sz w:val="28"/>
-          <w:szCs w:val="28"/>
-          <w:lang w:val="en-US"/>
-        </w:rPr>
-        <w:t>");</w:t>
-      </w:r>
-    </w:p>
-    <w:p>
-      <w:pPr>
-        <w:spacing w:after="0" w:line="360" w:lineRule="auto"/>
-        <w:rPr>
-          <w:rFonts w:ascii="Times New Roman" w:eastAsia="Times New Roman" w:hAnsi="Times New Roman" w:cs="Times New Roman"/>
-          <w:bCs/>
-          <w:sz w:val="28"/>
-          <w:szCs w:val="28"/>
-          <w:lang w:val="en-US"/>
-        </w:rPr>
-      </w:pPr>
-      <w:r>
-        <w:rPr>
-          <w:rFonts w:ascii="Times New Roman" w:eastAsia="Times New Roman" w:hAnsi="Times New Roman" w:cs="Times New Roman"/>
-          <w:bCs/>
-          <w:sz w:val="28"/>
-          <w:szCs w:val="28"/>
-          <w:lang w:val="en-US"/>
-        </w:rPr>
-        <w:tab/>
-        <w:t xml:space="preserve">Alpha </w:t>
-      </w:r>
-      <w:proofErr w:type="spellStart"/>
-      <w:proofErr w:type="gramStart"/>
-      <w:r>
-        <w:rPr>
-          <w:rFonts w:ascii="Times New Roman" w:eastAsia="Times New Roman" w:hAnsi="Times New Roman" w:cs="Times New Roman"/>
-          <w:bCs/>
-          <w:sz w:val="28"/>
-          <w:szCs w:val="28"/>
-          <w:lang w:val="en-US"/>
-        </w:rPr>
-        <w:t>sogl</w:t>
-      </w:r>
-      <w:proofErr w:type="spellEnd"/>
-      <w:r>
-        <w:rPr>
-          <w:rFonts w:ascii="Times New Roman" w:eastAsia="Times New Roman" w:hAnsi="Times New Roman" w:cs="Times New Roman"/>
-          <w:bCs/>
-          <w:sz w:val="28"/>
-          <w:szCs w:val="28"/>
-          <w:lang w:val="en-US"/>
-        </w:rPr>
-        <w:t>(</w:t>
-      </w:r>
-      <w:proofErr w:type="gramEnd"/>
-      <w:r>
-        <w:rPr>
-          <w:rFonts w:ascii="Times New Roman" w:eastAsia="Times New Roman" w:hAnsi="Times New Roman" w:cs="Times New Roman"/>
-          <w:bCs/>
-          <w:sz w:val="28"/>
-          <w:szCs w:val="28"/>
-          <w:lang w:val="en-US"/>
-        </w:rPr>
-        <w:t>"</w:t>
-      </w:r>
-      <w:proofErr w:type="spellStart"/>
-      <w:r>
-        <w:rPr>
-          <w:rFonts w:ascii="Times New Roman" w:eastAsia="Times New Roman" w:hAnsi="Times New Roman" w:cs="Times New Roman"/>
-          <w:bCs/>
-          <w:sz w:val="28"/>
-          <w:szCs w:val="28"/>
-          <w:lang w:val="en-US"/>
-        </w:rPr>
-        <w:t>bcdfghjklmnpqrstvwxz</w:t>
-      </w:r>
-      <w:proofErr w:type="spellEnd"/>
-      <w:r>
-        <w:rPr>
-          <w:rFonts w:ascii="Times New Roman" w:eastAsia="Times New Roman" w:hAnsi="Times New Roman" w:cs="Times New Roman"/>
-          <w:bCs/>
-          <w:sz w:val="28"/>
-          <w:szCs w:val="28"/>
-          <w:lang w:val="en-US"/>
-        </w:rPr>
-        <w:t>", "</w:t>
-      </w:r>
-      <w:proofErr w:type="spellStart"/>
-      <w:r>
-        <w:rPr>
-          <w:rFonts w:ascii="Times New Roman" w:eastAsia="Times New Roman" w:hAnsi="Times New Roman" w:cs="Times New Roman"/>
-          <w:bCs/>
-          <w:sz w:val="28"/>
-          <w:szCs w:val="28"/>
-          <w:lang w:val="en-US"/>
-        </w:rPr>
-        <w:t>bcdfghjklmnpqrstvwxz</w:t>
-      </w:r>
-      <w:proofErr w:type="spellEnd"/>
-      <w:r>
-        <w:rPr>
-          <w:rFonts w:ascii="Times New Roman" w:eastAsia="Times New Roman" w:hAnsi="Times New Roman" w:cs="Times New Roman"/>
-          <w:bCs/>
-          <w:sz w:val="28"/>
-          <w:szCs w:val="28"/>
-          <w:lang w:val="en-US"/>
-        </w:rPr>
-        <w:t>");</w:t>
-      </w:r>
-    </w:p>
-    <w:p>
-      <w:pPr>
-        <w:spacing w:after="0" w:line="360" w:lineRule="auto"/>
-        <w:rPr>
-          <w:rFonts w:ascii="Times New Roman" w:eastAsia="Times New Roman" w:hAnsi="Times New Roman" w:cs="Times New Roman"/>
-          <w:bCs/>
-          <w:sz w:val="28"/>
-          <w:szCs w:val="28"/>
-          <w:lang w:val="en-US"/>
-        </w:rPr>
-      </w:pPr>
-      <w:r>
-        <w:rPr>
-          <w:rFonts w:ascii="Times New Roman" w:eastAsia="Times New Roman" w:hAnsi="Times New Roman" w:cs="Times New Roman"/>
-          <w:bCs/>
-          <w:sz w:val="28"/>
-          <w:szCs w:val="28"/>
-          <w:lang w:val="en-US"/>
-        </w:rPr>
-        <w:tab/>
-        <w:t>Alpha H;</w:t>
-      </w:r>
-    </w:p>
-    <w:p>
-      <w:pPr>
-        <w:spacing w:after="0" w:line="360" w:lineRule="auto"/>
-        <w:rPr>
-          <w:rFonts w:ascii="Times New Roman" w:eastAsia="Times New Roman" w:hAnsi="Times New Roman" w:cs="Times New Roman"/>
-          <w:bCs/>
-          <w:sz w:val="28"/>
-          <w:szCs w:val="28"/>
-          <w:lang w:val="en-US"/>
-        </w:rPr>
-      </w:pPr>
-      <w:r>
-        <w:rPr>
-          <w:rFonts w:ascii="Times New Roman" w:eastAsia="Times New Roman" w:hAnsi="Times New Roman" w:cs="Times New Roman"/>
-          <w:bCs/>
-          <w:sz w:val="28"/>
-          <w:szCs w:val="28"/>
-          <w:lang w:val="en-US"/>
-        </w:rPr>
-        <w:tab/>
-        <w:t xml:space="preserve">Alpha </w:t>
-      </w:r>
-      <w:proofErr w:type="spellStart"/>
-      <w:r>
-        <w:rPr>
-          <w:rFonts w:ascii="Times New Roman" w:eastAsia="Times New Roman" w:hAnsi="Times New Roman" w:cs="Times New Roman"/>
-          <w:bCs/>
-          <w:sz w:val="28"/>
-          <w:szCs w:val="28"/>
-          <w:lang w:val="en-US"/>
-        </w:rPr>
-        <w:t>set_sogl</w:t>
-      </w:r>
-      <w:proofErr w:type="spellEnd"/>
-      <w:r>
-        <w:rPr>
-          <w:rFonts w:ascii="Times New Roman" w:eastAsia="Times New Roman" w:hAnsi="Times New Roman" w:cs="Times New Roman"/>
-          <w:bCs/>
-          <w:sz w:val="28"/>
-          <w:szCs w:val="28"/>
-          <w:lang w:val="en-US"/>
-        </w:rPr>
-        <w:t xml:space="preserve"> = str &amp; </w:t>
-      </w:r>
-      <w:proofErr w:type="spellStart"/>
-      <w:r>
-        <w:rPr>
-          <w:rFonts w:ascii="Times New Roman" w:eastAsia="Times New Roman" w:hAnsi="Times New Roman" w:cs="Times New Roman"/>
-          <w:bCs/>
-          <w:sz w:val="28"/>
-          <w:szCs w:val="28"/>
-          <w:lang w:val="en-US"/>
-        </w:rPr>
-        <w:t>sogl</w:t>
-      </w:r>
-      <w:proofErr w:type="spellEnd"/>
-      <w:r>
-        <w:rPr>
-          <w:rFonts w:ascii="Times New Roman" w:eastAsia="Times New Roman" w:hAnsi="Times New Roman" w:cs="Times New Roman"/>
-          <w:bCs/>
-          <w:sz w:val="28"/>
-          <w:szCs w:val="28"/>
-          <w:lang w:val="en-US"/>
-        </w:rPr>
-        <w:t>;</w:t>
-      </w:r>
-    </w:p>
-    <w:p>
-      <w:pPr>
-        <w:spacing w:after="0" w:line="360" w:lineRule="auto"/>
-        <w:rPr>
-          <w:rFonts w:ascii="Times New Roman" w:eastAsia="Times New Roman" w:hAnsi="Times New Roman" w:cs="Times New Roman"/>
-          <w:bCs/>
-          <w:sz w:val="28"/>
-          <w:szCs w:val="28"/>
-        </w:rPr>
-      </w:pPr>
-      <w:r>
-        <w:rPr>
-          <w:rFonts w:ascii="Times New Roman" w:eastAsia="Times New Roman" w:hAnsi="Times New Roman" w:cs="Times New Roman"/>
-          <w:bCs/>
-          <w:sz w:val="28"/>
-          <w:szCs w:val="28"/>
-          <w:lang w:val="en-US"/>
-        </w:rPr>
-        <w:tab/>
-        <w:t>int</w:t>
-      </w:r>
-      <w:r>
-        <w:rPr>
-          <w:rFonts w:ascii="Times New Roman" w:eastAsia="Times New Roman" w:hAnsi="Times New Roman" w:cs="Times New Roman"/>
-          <w:bCs/>
-          <w:sz w:val="28"/>
-          <w:szCs w:val="28"/>
-        </w:rPr>
-        <w:t xml:space="preserve"> </w:t>
-      </w:r>
-      <w:r>
-        <w:rPr>
-          <w:rFonts w:ascii="Times New Roman" w:eastAsia="Times New Roman" w:hAnsi="Times New Roman" w:cs="Times New Roman"/>
-          <w:bCs/>
-          <w:sz w:val="28"/>
-          <w:szCs w:val="28"/>
-          <w:lang w:val="en-US"/>
-        </w:rPr>
-        <w:t>d</w:t>
-      </w:r>
-      <w:r>
-        <w:rPr>
-          <w:rFonts w:ascii="Times New Roman" w:eastAsia="Times New Roman" w:hAnsi="Times New Roman" w:cs="Times New Roman"/>
-          <w:bCs/>
-          <w:sz w:val="28"/>
-          <w:szCs w:val="28"/>
-        </w:rPr>
-        <w:t xml:space="preserve"> = </w:t>
-      </w:r>
-      <w:proofErr w:type="gramStart"/>
-      <w:r>
-        <w:rPr>
-          <w:rFonts w:ascii="Times New Roman" w:eastAsia="Times New Roman" w:hAnsi="Times New Roman" w:cs="Times New Roman"/>
-          <w:bCs/>
-          <w:sz w:val="28"/>
-          <w:szCs w:val="28"/>
-          <w:lang w:val="en-US"/>
-        </w:rPr>
-        <w:t>H</w:t>
-      </w:r>
-      <w:r>
-        <w:rPr>
-          <w:rFonts w:ascii="Times New Roman" w:eastAsia="Times New Roman" w:hAnsi="Times New Roman" w:cs="Times New Roman"/>
-          <w:bCs/>
-          <w:sz w:val="28"/>
-          <w:szCs w:val="28"/>
-        </w:rPr>
-        <w:t>(</w:t>
-      </w:r>
-      <w:proofErr w:type="gramEnd"/>
-      <w:r>
-        <w:rPr>
-          <w:rFonts w:ascii="Times New Roman" w:eastAsia="Times New Roman" w:hAnsi="Times New Roman" w:cs="Times New Roman"/>
-          <w:bCs/>
-          <w:sz w:val="28"/>
-          <w:szCs w:val="28"/>
-          <w:lang w:val="en-US"/>
-        </w:rPr>
-        <w:t>set</w:t>
-      </w:r>
-      <w:r>
-        <w:rPr>
-          <w:rFonts w:ascii="Times New Roman" w:eastAsia="Times New Roman" w:hAnsi="Times New Roman" w:cs="Times New Roman"/>
-          <w:bCs/>
-          <w:sz w:val="28"/>
-          <w:szCs w:val="28"/>
-        </w:rPr>
-        <w:t>_</w:t>
-      </w:r>
-      <w:proofErr w:type="spellStart"/>
-      <w:r>
-        <w:rPr>
-          <w:rFonts w:ascii="Times New Roman" w:eastAsia="Times New Roman" w:hAnsi="Times New Roman" w:cs="Times New Roman"/>
-          <w:bCs/>
-          <w:sz w:val="28"/>
-          <w:szCs w:val="28"/>
-          <w:lang w:val="en-US"/>
-        </w:rPr>
-        <w:t>sogl</w:t>
-      </w:r>
-      <w:proofErr w:type="spellEnd"/>
-      <w:r>
-        <w:rPr>
-          <w:rFonts w:ascii="Times New Roman" w:eastAsia="Times New Roman" w:hAnsi="Times New Roman" w:cs="Times New Roman"/>
-          <w:bCs/>
-          <w:sz w:val="28"/>
-          <w:szCs w:val="28"/>
-        </w:rPr>
-        <w:t xml:space="preserve">, </w:t>
-      </w:r>
-      <w:proofErr w:type="spellStart"/>
-      <w:r>
-        <w:rPr>
-          <w:rFonts w:ascii="Times New Roman" w:eastAsia="Times New Roman" w:hAnsi="Times New Roman" w:cs="Times New Roman"/>
-          <w:bCs/>
-          <w:sz w:val="28"/>
-          <w:szCs w:val="28"/>
-          <w:lang w:val="en-US"/>
-        </w:rPr>
-        <w:t>sogl</w:t>
-      </w:r>
-      <w:proofErr w:type="spellEnd"/>
-      <w:r>
-        <w:rPr>
-          <w:rFonts w:ascii="Times New Roman" w:eastAsia="Times New Roman" w:hAnsi="Times New Roman" w:cs="Times New Roman"/>
-          <w:bCs/>
-          <w:sz w:val="28"/>
-          <w:szCs w:val="28"/>
-        </w:rPr>
-        <w:t>); // вызов объекта класса Альфа как функция</w:t>
-      </w:r>
-    </w:p>
-    <w:p>
-      <w:pPr>
-        <w:spacing w:after="0" w:line="360" w:lineRule="auto"/>
-        <w:rPr>
-          <w:rFonts w:ascii="Times New Roman" w:eastAsia="Times New Roman" w:hAnsi="Times New Roman" w:cs="Times New Roman"/>
-          <w:bCs/>
-          <w:sz w:val="28"/>
-          <w:szCs w:val="28"/>
-          <w:lang w:val="en-US"/>
-        </w:rPr>
-      </w:pPr>
-      <w:r>
-        <w:rPr>
-          <w:rFonts w:ascii="Times New Roman" w:eastAsia="Times New Roman" w:hAnsi="Times New Roman" w:cs="Times New Roman"/>
-          <w:bCs/>
-          <w:sz w:val="28"/>
-          <w:szCs w:val="28"/>
-        </w:rPr>
-        <w:tab/>
-      </w:r>
-      <w:proofErr w:type="spellStart"/>
-      <w:r>
-        <w:rPr>
-          <w:rFonts w:ascii="Times New Roman" w:eastAsia="Times New Roman" w:hAnsi="Times New Roman" w:cs="Times New Roman"/>
-          <w:bCs/>
-          <w:sz w:val="28"/>
-          <w:szCs w:val="28"/>
-          <w:lang w:val="en-US"/>
-        </w:rPr>
-        <w:t>cout</w:t>
-      </w:r>
-      <w:proofErr w:type="spellEnd"/>
-      <w:r>
-        <w:rPr>
-          <w:rFonts w:ascii="Times New Roman" w:eastAsia="Times New Roman" w:hAnsi="Times New Roman" w:cs="Times New Roman"/>
-          <w:bCs/>
-          <w:sz w:val="28"/>
-          <w:szCs w:val="28"/>
-          <w:lang w:val="en-US"/>
-        </w:rPr>
-        <w:t xml:space="preserve"> &lt;&lt; "</w:t>
-      </w:r>
-      <w:proofErr w:type="gramStart"/>
-      <w:r>
-        <w:rPr>
-          <w:rFonts w:ascii="Times New Roman" w:eastAsia="Times New Roman" w:hAnsi="Times New Roman" w:cs="Times New Roman"/>
-          <w:bCs/>
-          <w:sz w:val="28"/>
-          <w:szCs w:val="28"/>
-          <w:lang w:val="en-US"/>
-        </w:rPr>
-        <w:t>&lt;(</w:t>
-      </w:r>
-      <w:proofErr w:type="gramEnd"/>
-      <w:r>
-        <w:rPr>
-          <w:rFonts w:ascii="Times New Roman" w:eastAsia="Times New Roman" w:hAnsi="Times New Roman" w:cs="Times New Roman"/>
-          <w:bCs/>
-          <w:sz w:val="28"/>
-          <w:szCs w:val="28"/>
-          <w:lang w:val="en-US"/>
-        </w:rPr>
-        <w:t>" &lt;&lt; (char*)str &lt;&lt; ", " &lt;&lt; (char*)</w:t>
-      </w:r>
-      <w:proofErr w:type="spellStart"/>
-      <w:r>
-        <w:rPr>
-          <w:rFonts w:ascii="Times New Roman" w:eastAsia="Times New Roman" w:hAnsi="Times New Roman" w:cs="Times New Roman"/>
-          <w:bCs/>
-          <w:sz w:val="28"/>
-          <w:szCs w:val="28"/>
-          <w:lang w:val="en-US"/>
-        </w:rPr>
-        <w:t>sogl</w:t>
-      </w:r>
-      <w:proofErr w:type="spellEnd"/>
-      <w:r>
-        <w:rPr>
-          <w:rFonts w:ascii="Times New Roman" w:eastAsia="Times New Roman" w:hAnsi="Times New Roman" w:cs="Times New Roman"/>
-          <w:bCs/>
-          <w:sz w:val="28"/>
-          <w:szCs w:val="28"/>
-          <w:lang w:val="en-US"/>
-        </w:rPr>
-        <w:t xml:space="preserve"> &lt;&lt; ") = " &lt;&lt; d &lt;&lt; '\n';</w:t>
-      </w:r>
-    </w:p>
-    <w:p>
-      <w:pPr>
-        <w:spacing w:after="0" w:line="360" w:lineRule="auto"/>
-        <w:rPr>
-          <w:rFonts w:ascii="Times New Roman" w:eastAsia="Times New Roman" w:hAnsi="Times New Roman" w:cs="Times New Roman"/>
-          <w:bCs/>
-          <w:sz w:val="28"/>
-          <w:szCs w:val="28"/>
-        </w:rPr>
-      </w:pPr>
-      <w:r>
-        <w:rPr>
-          <w:rFonts w:ascii="Times New Roman" w:eastAsia="Times New Roman" w:hAnsi="Times New Roman" w:cs="Times New Roman"/>
-          <w:bCs/>
-          <w:sz w:val="28"/>
-          <w:szCs w:val="28"/>
-          <w:lang w:val="en-US"/>
-        </w:rPr>
-        <w:t>}</w:t>
-      </w:r>
-      <w:bookmarkStart w:id="2" w:name="_GoBack"/>
-      <w:bookmarkEnd w:id="2"/>
     </w:p>
     <w:p>
       <w:pPr>
@@ -9284,7 +9461,7 @@
 </file>
 
 <file path=customXml/itemProps1.xml><?xml version="1.0" encoding="utf-8"?>
-<ds:datastoreItem xmlns:ds="http://schemas.openxmlformats.org/officeDocument/2006/customXml" ds:itemID="{F933D7F3-CFC9-4913-AB31-955B0A856E45}">
+<ds:datastoreItem xmlns:ds="http://schemas.openxmlformats.org/officeDocument/2006/customXml" ds:itemID="{FA66968E-48C5-4F42-A643-F875E96E2989}">
   <ds:schemaRefs>
     <ds:schemaRef ds:uri="http://schemas.openxmlformats.org/officeDocument/2006/bibliography"/>
   </ds:schemaRefs>

</xml_diff>

<commit_message>
NEW: text.png (in 3rd and 4th lab) EDIT: otchet.docx
</commit_message>
<xml_diff>
--- a/OOP/4/otchet.docx
+++ b/OOP/4/otchet.docx
@@ -920,7 +920,7 @@
           <w:rFonts w:ascii="Times New Roman" w:hAnsi="Times New Roman" w:cs="Times New Roman"/>
           <w:sz w:val="28"/>
           <w:szCs w:val="28"/>
-          <w:lang w:val="en-US" w:eastAsia="ja-JP"/>
+          <w:lang w:eastAsia="ja-JP"/>
         </w:rPr>
       </w:pPr>
       <w:r>
@@ -979,7 +979,7 @@
           <w:sz w:val="28"/>
           <w:szCs w:val="28"/>
           <w:u w:val="single"/>
-          <w:lang w:val="en-US" w:eastAsia="ja-JP"/>
+          <w:lang w:eastAsia="ja-JP"/>
         </w:rPr>
         <w:t>08</w:t>
       </w:r>
@@ -3307,16 +3307,7 @@
           <w:szCs w:val="28"/>
           <w:lang w:eastAsia="ja-JP"/>
         </w:rPr>
-        <w:t xml:space="preserve"> (</w:t>
-      </w:r>
-      <w:r>
-        <w:rPr>
-          <w:rFonts w:ascii="Times New Roman" w:hAnsi="Times New Roman" w:cs="Times New Roman"/>
-          <w:sz w:val="28"/>
-          <w:szCs w:val="28"/>
-          <w:lang w:eastAsia="ja-JP"/>
-        </w:rPr>
-        <w:t>битов</w:t>
+        <w:t xml:space="preserve"> (битов</w:t>
       </w:r>
       <w:r>
         <w:rPr>
@@ -4944,18 +4935,54 @@
           <w:bCs/>
           <w:sz w:val="28"/>
           <w:szCs w:val="28"/>
-          <w:lang w:val="en-US"/>
-        </w:rPr>
-      </w:pPr>
-      <w:r>
-        <w:rPr>
-          <w:rFonts w:ascii="Times New Roman" w:eastAsia="Times New Roman" w:hAnsi="Times New Roman" w:cs="Times New Roman"/>
-          <w:bCs/>
-          <w:sz w:val="28"/>
-          <w:szCs w:val="28"/>
-          <w:lang w:val="en-US"/>
-        </w:rPr>
-        <w:t>#include &lt;iostream&gt;</w:t>
+        </w:rPr>
+      </w:pPr>
+      <w:r>
+        <w:rPr>
+          <w:rFonts w:ascii="Times New Roman" w:eastAsia="Times New Roman" w:hAnsi="Times New Roman" w:cs="Times New Roman"/>
+          <w:bCs/>
+          <w:sz w:val="28"/>
+          <w:szCs w:val="28"/>
+        </w:rPr>
+        <w:t>#</w:t>
+      </w:r>
+      <w:r>
+        <w:rPr>
+          <w:rFonts w:ascii="Times New Roman" w:eastAsia="Times New Roman" w:hAnsi="Times New Roman" w:cs="Times New Roman"/>
+          <w:bCs/>
+          <w:sz w:val="28"/>
+          <w:szCs w:val="28"/>
+          <w:lang w:val="en-US"/>
+        </w:rPr>
+        <w:t>include</w:t>
+      </w:r>
+      <w:r>
+        <w:rPr>
+          <w:rFonts w:ascii="Times New Roman" w:eastAsia="Times New Roman" w:hAnsi="Times New Roman" w:cs="Times New Roman"/>
+          <w:bCs/>
+          <w:sz w:val="28"/>
+          <w:szCs w:val="28"/>
+        </w:rPr>
+        <w:t xml:space="preserve"> &lt;</w:t>
+      </w:r>
+      <w:r>
+        <w:rPr>
+          <w:rFonts w:ascii="Times New Roman" w:eastAsia="Times New Roman" w:hAnsi="Times New Roman" w:cs="Times New Roman"/>
+          <w:bCs/>
+          <w:sz w:val="28"/>
+          <w:szCs w:val="28"/>
+          <w:lang w:val="en-US"/>
+        </w:rPr>
+        <w:t>iostream</w:t>
+      </w:r>
+      <w:r>
+        <w:rPr>
+          <w:rFonts w:ascii="Times New Roman" w:eastAsia="Times New Roman" w:hAnsi="Times New Roman" w:cs="Times New Roman"/>
+          <w:bCs/>
+          <w:sz w:val="28"/>
+          <w:szCs w:val="28"/>
+        </w:rPr>
+        <w:t>&gt;</w:t>
       </w:r>
     </w:p>
     <w:p>
@@ -6835,625 +6862,625 @@
           <w:lang w:val="en-US"/>
         </w:rPr>
       </w:pPr>
+    </w:p>
+    <w:p>
+      <w:pPr>
+        <w:spacing w:after="0" w:line="360" w:lineRule="auto"/>
+        <w:rPr>
+          <w:rFonts w:ascii="Times New Roman" w:eastAsia="Times New Roman" w:hAnsi="Times New Roman" w:cs="Times New Roman"/>
+          <w:bCs/>
+          <w:sz w:val="28"/>
+          <w:szCs w:val="28"/>
+          <w:lang w:val="en-US"/>
+        </w:rPr>
+      </w:pPr>
+    </w:p>
+    <w:p>
+      <w:pPr>
+        <w:spacing w:after="0" w:line="360" w:lineRule="auto"/>
+        <w:rPr>
+          <w:rFonts w:ascii="Times New Roman" w:eastAsia="Times New Roman" w:hAnsi="Times New Roman" w:cs="Times New Roman"/>
+          <w:bCs/>
+          <w:sz w:val="28"/>
+          <w:szCs w:val="28"/>
+          <w:lang w:val="en-US"/>
+        </w:rPr>
+      </w:pPr>
+      <w:r>
+        <w:rPr>
+          <w:rFonts w:ascii="Times New Roman" w:eastAsia="Times New Roman" w:hAnsi="Times New Roman" w:cs="Times New Roman"/>
+          <w:bCs/>
+          <w:sz w:val="28"/>
+          <w:szCs w:val="28"/>
+          <w:lang w:val="en-US"/>
+        </w:rPr>
+        <w:lastRenderedPageBreak/>
+        <w:t xml:space="preserve">int </w:t>
+      </w:r>
+      <w:proofErr w:type="gramStart"/>
+      <w:r>
+        <w:rPr>
+          <w:rFonts w:ascii="Times New Roman" w:eastAsia="Times New Roman" w:hAnsi="Times New Roman" w:cs="Times New Roman"/>
+          <w:bCs/>
+          <w:sz w:val="28"/>
+          <w:szCs w:val="28"/>
+          <w:lang w:val="en-US"/>
+        </w:rPr>
+        <w:t>main(</w:t>
+      </w:r>
+      <w:proofErr w:type="gramEnd"/>
+      <w:r>
+        <w:rPr>
+          <w:rFonts w:ascii="Times New Roman" w:eastAsia="Times New Roman" w:hAnsi="Times New Roman" w:cs="Times New Roman"/>
+          <w:bCs/>
+          <w:sz w:val="28"/>
+          <w:szCs w:val="28"/>
+          <w:lang w:val="en-US"/>
+        </w:rPr>
+        <w:t xml:space="preserve">int </w:t>
+      </w:r>
+      <w:proofErr w:type="spellStart"/>
+      <w:r>
+        <w:rPr>
+          <w:rFonts w:ascii="Times New Roman" w:eastAsia="Times New Roman" w:hAnsi="Times New Roman" w:cs="Times New Roman"/>
+          <w:bCs/>
+          <w:sz w:val="28"/>
+          <w:szCs w:val="28"/>
+          <w:lang w:val="en-US"/>
+        </w:rPr>
+        <w:t>argc</w:t>
+      </w:r>
+      <w:proofErr w:type="spellEnd"/>
+      <w:r>
+        <w:rPr>
+          <w:rFonts w:ascii="Times New Roman" w:eastAsia="Times New Roman" w:hAnsi="Times New Roman" w:cs="Times New Roman"/>
+          <w:bCs/>
+          <w:sz w:val="28"/>
+          <w:szCs w:val="28"/>
+          <w:lang w:val="en-US"/>
+        </w:rPr>
+        <w:t>, char **</w:t>
+      </w:r>
+      <w:proofErr w:type="spellStart"/>
+      <w:r>
+        <w:rPr>
+          <w:rFonts w:ascii="Times New Roman" w:eastAsia="Times New Roman" w:hAnsi="Times New Roman" w:cs="Times New Roman"/>
+          <w:bCs/>
+          <w:sz w:val="28"/>
+          <w:szCs w:val="28"/>
+          <w:lang w:val="en-US"/>
+        </w:rPr>
+        <w:t>argv</w:t>
+      </w:r>
+      <w:proofErr w:type="spellEnd"/>
+      <w:r>
+        <w:rPr>
+          <w:rFonts w:ascii="Times New Roman" w:eastAsia="Times New Roman" w:hAnsi="Times New Roman" w:cs="Times New Roman"/>
+          <w:bCs/>
+          <w:sz w:val="28"/>
+          <w:szCs w:val="28"/>
+          <w:lang w:val="en-US"/>
+        </w:rPr>
+        <w:t>){</w:t>
+      </w:r>
+    </w:p>
+    <w:p>
+      <w:pPr>
+        <w:spacing w:after="0" w:line="360" w:lineRule="auto"/>
+        <w:rPr>
+          <w:rFonts w:ascii="Times New Roman" w:eastAsia="Times New Roman" w:hAnsi="Times New Roman" w:cs="Times New Roman"/>
+          <w:bCs/>
+          <w:sz w:val="28"/>
+          <w:szCs w:val="28"/>
+          <w:lang w:val="en-US"/>
+        </w:rPr>
+      </w:pPr>
+      <w:r>
+        <w:rPr>
+          <w:rFonts w:ascii="Times New Roman" w:eastAsia="Times New Roman" w:hAnsi="Times New Roman" w:cs="Times New Roman"/>
+          <w:bCs/>
+          <w:sz w:val="28"/>
+          <w:szCs w:val="28"/>
+          <w:lang w:val="en-US"/>
+        </w:rPr>
+        <w:tab/>
+        <w:t xml:space="preserve">using </w:t>
+      </w:r>
+      <w:proofErr w:type="gramStart"/>
+      <w:r>
+        <w:rPr>
+          <w:rFonts w:ascii="Times New Roman" w:eastAsia="Times New Roman" w:hAnsi="Times New Roman" w:cs="Times New Roman"/>
+          <w:bCs/>
+          <w:sz w:val="28"/>
+          <w:szCs w:val="28"/>
+          <w:lang w:val="en-US"/>
+        </w:rPr>
+        <w:t>std::</w:t>
+      </w:r>
+      <w:proofErr w:type="spellStart"/>
+      <w:proofErr w:type="gramEnd"/>
+      <w:r>
+        <w:rPr>
+          <w:rFonts w:ascii="Times New Roman" w:eastAsia="Times New Roman" w:hAnsi="Times New Roman" w:cs="Times New Roman"/>
+          <w:bCs/>
+          <w:sz w:val="28"/>
+          <w:szCs w:val="28"/>
+          <w:lang w:val="en-US"/>
+        </w:rPr>
+        <w:t>cout</w:t>
+      </w:r>
+      <w:proofErr w:type="spellEnd"/>
+      <w:r>
+        <w:rPr>
+          <w:rFonts w:ascii="Times New Roman" w:eastAsia="Times New Roman" w:hAnsi="Times New Roman" w:cs="Times New Roman"/>
+          <w:bCs/>
+          <w:sz w:val="28"/>
+          <w:szCs w:val="28"/>
+          <w:lang w:val="en-US"/>
+        </w:rPr>
+        <w:t>;</w:t>
+      </w:r>
+    </w:p>
+    <w:p>
+      <w:pPr>
+        <w:spacing w:after="0" w:line="360" w:lineRule="auto"/>
+        <w:rPr>
+          <w:rFonts w:ascii="Times New Roman" w:eastAsia="Times New Roman" w:hAnsi="Times New Roman" w:cs="Times New Roman"/>
+          <w:bCs/>
+          <w:sz w:val="28"/>
+          <w:szCs w:val="28"/>
+          <w:lang w:val="en-US"/>
+        </w:rPr>
+      </w:pPr>
+      <w:r>
+        <w:rPr>
+          <w:rFonts w:ascii="Times New Roman" w:eastAsia="Times New Roman" w:hAnsi="Times New Roman" w:cs="Times New Roman"/>
+          <w:bCs/>
+          <w:sz w:val="28"/>
+          <w:szCs w:val="28"/>
+          <w:lang w:val="en-US"/>
+        </w:rPr>
+        <w:tab/>
+        <w:t>if (</w:t>
+      </w:r>
+      <w:proofErr w:type="spellStart"/>
+      <w:r>
+        <w:rPr>
+          <w:rFonts w:ascii="Times New Roman" w:eastAsia="Times New Roman" w:hAnsi="Times New Roman" w:cs="Times New Roman"/>
+          <w:bCs/>
+          <w:sz w:val="28"/>
+          <w:szCs w:val="28"/>
+          <w:lang w:val="en-US"/>
+        </w:rPr>
+        <w:t>argc</w:t>
+      </w:r>
+      <w:proofErr w:type="spellEnd"/>
+      <w:r>
+        <w:rPr>
+          <w:rFonts w:ascii="Times New Roman" w:eastAsia="Times New Roman" w:hAnsi="Times New Roman" w:cs="Times New Roman"/>
+          <w:bCs/>
+          <w:sz w:val="28"/>
+          <w:szCs w:val="28"/>
+          <w:lang w:val="en-US"/>
+        </w:rPr>
+        <w:t xml:space="preserve"> &lt; 2) return -1;</w:t>
+      </w:r>
+    </w:p>
+    <w:p>
+      <w:pPr>
+        <w:spacing w:after="0" w:line="360" w:lineRule="auto"/>
+        <w:rPr>
+          <w:rFonts w:ascii="Times New Roman" w:eastAsia="Times New Roman" w:hAnsi="Times New Roman" w:cs="Times New Roman"/>
+          <w:bCs/>
+          <w:sz w:val="28"/>
+          <w:szCs w:val="28"/>
+          <w:lang w:val="en-US"/>
+        </w:rPr>
+      </w:pPr>
+      <w:r>
+        <w:rPr>
+          <w:rFonts w:ascii="Times New Roman" w:eastAsia="Times New Roman" w:hAnsi="Times New Roman" w:cs="Times New Roman"/>
+          <w:bCs/>
+          <w:sz w:val="28"/>
+          <w:szCs w:val="28"/>
+          <w:lang w:val="en-US"/>
+        </w:rPr>
+        <w:tab/>
+        <w:t>Alpha str(</w:t>
+      </w:r>
+      <w:proofErr w:type="spellStart"/>
+      <w:proofErr w:type="gramStart"/>
+      <w:r>
+        <w:rPr>
+          <w:rFonts w:ascii="Times New Roman" w:eastAsia="Times New Roman" w:hAnsi="Times New Roman" w:cs="Times New Roman"/>
+          <w:bCs/>
+          <w:sz w:val="28"/>
+          <w:szCs w:val="28"/>
+          <w:lang w:val="en-US"/>
+        </w:rPr>
+        <w:t>argv</w:t>
+      </w:r>
+      <w:proofErr w:type="spellEnd"/>
+      <w:r>
+        <w:rPr>
+          <w:rFonts w:ascii="Times New Roman" w:eastAsia="Times New Roman" w:hAnsi="Times New Roman" w:cs="Times New Roman"/>
+          <w:bCs/>
+          <w:sz w:val="28"/>
+          <w:szCs w:val="28"/>
+          <w:lang w:val="en-US"/>
+        </w:rPr>
+        <w:t>[</w:t>
+      </w:r>
+      <w:proofErr w:type="gramEnd"/>
+      <w:r>
+        <w:rPr>
+          <w:rFonts w:ascii="Times New Roman" w:eastAsia="Times New Roman" w:hAnsi="Times New Roman" w:cs="Times New Roman"/>
+          <w:bCs/>
+          <w:sz w:val="28"/>
+          <w:szCs w:val="28"/>
+          <w:lang w:val="en-US"/>
+        </w:rPr>
+        <w:t>1]);</w:t>
+      </w:r>
+    </w:p>
+    <w:p>
+      <w:pPr>
+        <w:spacing w:after="0" w:line="360" w:lineRule="auto"/>
+        <w:rPr>
+          <w:rFonts w:ascii="Times New Roman" w:eastAsia="Times New Roman" w:hAnsi="Times New Roman" w:cs="Times New Roman"/>
+          <w:bCs/>
+          <w:sz w:val="28"/>
+          <w:szCs w:val="28"/>
+          <w:lang w:val="en-US"/>
+        </w:rPr>
+      </w:pPr>
+      <w:r>
+        <w:rPr>
+          <w:rFonts w:ascii="Times New Roman" w:eastAsia="Times New Roman" w:hAnsi="Times New Roman" w:cs="Times New Roman"/>
+          <w:bCs/>
+          <w:sz w:val="28"/>
+          <w:szCs w:val="28"/>
+          <w:lang w:val="en-US"/>
+        </w:rPr>
+        <w:tab/>
+        <w:t xml:space="preserve">Alpha </w:t>
+      </w:r>
+      <w:proofErr w:type="spellStart"/>
+      <w:r>
+        <w:rPr>
+          <w:rFonts w:ascii="Times New Roman" w:eastAsia="Times New Roman" w:hAnsi="Times New Roman" w:cs="Times New Roman"/>
+          <w:bCs/>
+          <w:sz w:val="28"/>
+          <w:szCs w:val="28"/>
+          <w:lang w:val="en-US"/>
+        </w:rPr>
+        <w:t>sogl</w:t>
+      </w:r>
+      <w:proofErr w:type="spellEnd"/>
+      <w:r>
+        <w:rPr>
+          <w:rFonts w:ascii="Times New Roman" w:eastAsia="Times New Roman" w:hAnsi="Times New Roman" w:cs="Times New Roman"/>
+          <w:bCs/>
+          <w:sz w:val="28"/>
+          <w:szCs w:val="28"/>
+          <w:lang w:val="en-US"/>
+        </w:rPr>
+        <w:t>("</w:t>
+      </w:r>
+      <w:proofErr w:type="spellStart"/>
+      <w:r>
+        <w:rPr>
+          <w:rFonts w:ascii="Times New Roman" w:eastAsia="Times New Roman" w:hAnsi="Times New Roman" w:cs="Times New Roman"/>
+          <w:bCs/>
+          <w:sz w:val="28"/>
+          <w:szCs w:val="28"/>
+          <w:lang w:val="en-US"/>
+        </w:rPr>
+        <w:t>bcdfghjklmnpqrstvwxz</w:t>
+      </w:r>
+      <w:proofErr w:type="spellEnd"/>
+      <w:r>
+        <w:rPr>
+          <w:rFonts w:ascii="Times New Roman" w:eastAsia="Times New Roman" w:hAnsi="Times New Roman" w:cs="Times New Roman"/>
+          <w:bCs/>
+          <w:sz w:val="28"/>
+          <w:szCs w:val="28"/>
+          <w:lang w:val="en-US"/>
+        </w:rPr>
+        <w:t>");</w:t>
+      </w:r>
+    </w:p>
+    <w:p>
+      <w:pPr>
+        <w:spacing w:after="0" w:line="360" w:lineRule="auto"/>
+        <w:rPr>
+          <w:rFonts w:ascii="Times New Roman" w:eastAsia="Times New Roman" w:hAnsi="Times New Roman" w:cs="Times New Roman"/>
+          <w:bCs/>
+          <w:sz w:val="28"/>
+          <w:szCs w:val="28"/>
+          <w:lang w:val="en-US"/>
+        </w:rPr>
+      </w:pPr>
+      <w:r>
+        <w:rPr>
+          <w:rFonts w:ascii="Times New Roman" w:eastAsia="Times New Roman" w:hAnsi="Times New Roman" w:cs="Times New Roman"/>
+          <w:bCs/>
+          <w:sz w:val="28"/>
+          <w:szCs w:val="28"/>
+          <w:lang w:val="en-US"/>
+        </w:rPr>
+        <w:tab/>
+        <w:t>Alpha H;</w:t>
+      </w:r>
+    </w:p>
+    <w:p>
+      <w:pPr>
+        <w:spacing w:after="0" w:line="360" w:lineRule="auto"/>
+        <w:rPr>
+          <w:rFonts w:ascii="Times New Roman" w:eastAsia="Times New Roman" w:hAnsi="Times New Roman" w:cs="Times New Roman"/>
+          <w:bCs/>
+          <w:sz w:val="28"/>
+          <w:szCs w:val="28"/>
+          <w:lang w:val="en-US"/>
+        </w:rPr>
+      </w:pPr>
+      <w:r>
+        <w:rPr>
+          <w:rFonts w:ascii="Times New Roman" w:eastAsia="Times New Roman" w:hAnsi="Times New Roman" w:cs="Times New Roman"/>
+          <w:bCs/>
+          <w:sz w:val="28"/>
+          <w:szCs w:val="28"/>
+          <w:lang w:val="en-US"/>
+        </w:rPr>
+        <w:tab/>
+        <w:t xml:space="preserve">Alpha </w:t>
+      </w:r>
+      <w:proofErr w:type="spellStart"/>
+      <w:r>
+        <w:rPr>
+          <w:rFonts w:ascii="Times New Roman" w:eastAsia="Times New Roman" w:hAnsi="Times New Roman" w:cs="Times New Roman"/>
+          <w:bCs/>
+          <w:sz w:val="28"/>
+          <w:szCs w:val="28"/>
+          <w:lang w:val="en-US"/>
+        </w:rPr>
+        <w:t>set_sogl</w:t>
+      </w:r>
+      <w:proofErr w:type="spellEnd"/>
+      <w:r>
+        <w:rPr>
+          <w:rFonts w:ascii="Times New Roman" w:eastAsia="Times New Roman" w:hAnsi="Times New Roman" w:cs="Times New Roman"/>
+          <w:bCs/>
+          <w:sz w:val="28"/>
+          <w:szCs w:val="28"/>
+          <w:lang w:val="en-US"/>
+        </w:rPr>
+        <w:t xml:space="preserve"> = str &amp; </w:t>
+      </w:r>
+      <w:proofErr w:type="spellStart"/>
+      <w:r>
+        <w:rPr>
+          <w:rFonts w:ascii="Times New Roman" w:eastAsia="Times New Roman" w:hAnsi="Times New Roman" w:cs="Times New Roman"/>
+          <w:bCs/>
+          <w:sz w:val="28"/>
+          <w:szCs w:val="28"/>
+          <w:lang w:val="en-US"/>
+        </w:rPr>
+        <w:t>sogl</w:t>
+      </w:r>
+      <w:proofErr w:type="spellEnd"/>
+      <w:r>
+        <w:rPr>
+          <w:rFonts w:ascii="Times New Roman" w:eastAsia="Times New Roman" w:hAnsi="Times New Roman" w:cs="Times New Roman"/>
+          <w:bCs/>
+          <w:sz w:val="28"/>
+          <w:szCs w:val="28"/>
+          <w:lang w:val="en-US"/>
+        </w:rPr>
+        <w:t>;</w:t>
+      </w:r>
+    </w:p>
+    <w:p>
+      <w:pPr>
+        <w:spacing w:after="0" w:line="360" w:lineRule="auto"/>
+        <w:rPr>
+          <w:rFonts w:ascii="Times New Roman" w:eastAsia="Times New Roman" w:hAnsi="Times New Roman" w:cs="Times New Roman"/>
+          <w:bCs/>
+          <w:sz w:val="28"/>
+          <w:szCs w:val="28"/>
+          <w:lang w:val="en-US"/>
+        </w:rPr>
+      </w:pPr>
+      <w:r>
+        <w:rPr>
+          <w:rFonts w:ascii="Times New Roman" w:eastAsia="Times New Roman" w:hAnsi="Times New Roman" w:cs="Times New Roman"/>
+          <w:bCs/>
+          <w:sz w:val="28"/>
+          <w:szCs w:val="28"/>
+          <w:lang w:val="en-US"/>
+        </w:rPr>
+        <w:tab/>
+        <w:t xml:space="preserve">int d = </w:t>
+      </w:r>
+      <w:proofErr w:type="gramStart"/>
+      <w:r>
+        <w:rPr>
+          <w:rFonts w:ascii="Times New Roman" w:eastAsia="Times New Roman" w:hAnsi="Times New Roman" w:cs="Times New Roman"/>
+          <w:bCs/>
+          <w:sz w:val="28"/>
+          <w:szCs w:val="28"/>
+          <w:lang w:val="en-US"/>
+        </w:rPr>
+        <w:t>H(</w:t>
+      </w:r>
+      <w:proofErr w:type="spellStart"/>
+      <w:proofErr w:type="gramEnd"/>
+      <w:r>
+        <w:rPr>
+          <w:rFonts w:ascii="Times New Roman" w:eastAsia="Times New Roman" w:hAnsi="Times New Roman" w:cs="Times New Roman"/>
+          <w:bCs/>
+          <w:sz w:val="28"/>
+          <w:szCs w:val="28"/>
+          <w:lang w:val="en-US"/>
+        </w:rPr>
+        <w:t>set_sogl</w:t>
+      </w:r>
+      <w:proofErr w:type="spellEnd"/>
+      <w:r>
+        <w:rPr>
+          <w:rFonts w:ascii="Times New Roman" w:eastAsia="Times New Roman" w:hAnsi="Times New Roman" w:cs="Times New Roman"/>
+          <w:bCs/>
+          <w:sz w:val="28"/>
+          <w:szCs w:val="28"/>
+          <w:lang w:val="en-US"/>
+        </w:rPr>
+        <w:t xml:space="preserve">, </w:t>
+      </w:r>
+      <w:proofErr w:type="spellStart"/>
+      <w:r>
+        <w:rPr>
+          <w:rFonts w:ascii="Times New Roman" w:eastAsia="Times New Roman" w:hAnsi="Times New Roman" w:cs="Times New Roman"/>
+          <w:bCs/>
+          <w:sz w:val="28"/>
+          <w:szCs w:val="28"/>
+          <w:lang w:val="en-US"/>
+        </w:rPr>
+        <w:t>sogl</w:t>
+      </w:r>
+      <w:proofErr w:type="spellEnd"/>
+      <w:r>
+        <w:rPr>
+          <w:rFonts w:ascii="Times New Roman" w:eastAsia="Times New Roman" w:hAnsi="Times New Roman" w:cs="Times New Roman"/>
+          <w:bCs/>
+          <w:sz w:val="28"/>
+          <w:szCs w:val="28"/>
+          <w:lang w:val="en-US"/>
+        </w:rPr>
+        <w:t>);</w:t>
+      </w:r>
+    </w:p>
+    <w:p>
+      <w:pPr>
+        <w:spacing w:after="0" w:line="360" w:lineRule="auto"/>
+        <w:rPr>
+          <w:rFonts w:ascii="Times New Roman" w:eastAsia="Times New Roman" w:hAnsi="Times New Roman" w:cs="Times New Roman"/>
+          <w:bCs/>
+          <w:sz w:val="28"/>
+          <w:szCs w:val="28"/>
+          <w:lang w:val="en-US"/>
+        </w:rPr>
+      </w:pPr>
+      <w:r>
+        <w:rPr>
+          <w:rFonts w:ascii="Times New Roman" w:eastAsia="Times New Roman" w:hAnsi="Times New Roman" w:cs="Times New Roman"/>
+          <w:bCs/>
+          <w:sz w:val="28"/>
+          <w:szCs w:val="28"/>
+          <w:lang w:val="en-US"/>
+        </w:rPr>
+        <w:tab/>
+      </w:r>
+      <w:proofErr w:type="spellStart"/>
+      <w:r>
+        <w:rPr>
+          <w:rFonts w:ascii="Times New Roman" w:eastAsia="Times New Roman" w:hAnsi="Times New Roman" w:cs="Times New Roman"/>
+          <w:bCs/>
+          <w:sz w:val="28"/>
+          <w:szCs w:val="28"/>
+          <w:lang w:val="en-US"/>
+        </w:rPr>
+        <w:t>cout</w:t>
+      </w:r>
+      <w:proofErr w:type="spellEnd"/>
+      <w:r>
+        <w:rPr>
+          <w:rFonts w:ascii="Times New Roman" w:eastAsia="Times New Roman" w:hAnsi="Times New Roman" w:cs="Times New Roman"/>
+          <w:bCs/>
+          <w:sz w:val="28"/>
+          <w:szCs w:val="28"/>
+          <w:lang w:val="en-US"/>
+        </w:rPr>
+        <w:t xml:space="preserve"> &lt;&lt; "</w:t>
+      </w:r>
+      <w:proofErr w:type="gramStart"/>
+      <w:r>
+        <w:rPr>
+          <w:rFonts w:ascii="Times New Roman" w:eastAsia="Times New Roman" w:hAnsi="Times New Roman" w:cs="Times New Roman"/>
+          <w:bCs/>
+          <w:sz w:val="28"/>
+          <w:szCs w:val="28"/>
+          <w:lang w:val="en-US"/>
+        </w:rPr>
+        <w:t>&lt;(</w:t>
+      </w:r>
+      <w:proofErr w:type="gramEnd"/>
+      <w:r>
+        <w:rPr>
+          <w:rFonts w:ascii="Times New Roman" w:eastAsia="Times New Roman" w:hAnsi="Times New Roman" w:cs="Times New Roman"/>
+          <w:bCs/>
+          <w:sz w:val="28"/>
+          <w:szCs w:val="28"/>
+          <w:lang w:val="en-US"/>
+        </w:rPr>
+        <w:t>" &lt;&lt; (char*)str &lt;&lt; ", " &lt;&lt; (char*)</w:t>
+      </w:r>
+      <w:proofErr w:type="spellStart"/>
+      <w:r>
+        <w:rPr>
+          <w:rFonts w:ascii="Times New Roman" w:eastAsia="Times New Roman" w:hAnsi="Times New Roman" w:cs="Times New Roman"/>
+          <w:bCs/>
+          <w:sz w:val="28"/>
+          <w:szCs w:val="28"/>
+          <w:lang w:val="en-US"/>
+        </w:rPr>
+        <w:t>sogl</w:t>
+      </w:r>
+      <w:proofErr w:type="spellEnd"/>
+      <w:r>
+        <w:rPr>
+          <w:rFonts w:ascii="Times New Roman" w:eastAsia="Times New Roman" w:hAnsi="Times New Roman" w:cs="Times New Roman"/>
+          <w:bCs/>
+          <w:sz w:val="28"/>
+          <w:szCs w:val="28"/>
+          <w:lang w:val="en-US"/>
+        </w:rPr>
+        <w:t xml:space="preserve"> &lt;&lt; ") = " &lt;&lt; d &lt;&lt; '\n';</w:t>
+      </w:r>
+    </w:p>
+    <w:p>
+      <w:pPr>
+        <w:spacing w:after="0" w:line="360" w:lineRule="auto"/>
+        <w:rPr>
+          <w:rFonts w:ascii="Times New Roman" w:eastAsia="Times New Roman" w:hAnsi="Times New Roman" w:cs="Times New Roman"/>
+          <w:bCs/>
+          <w:sz w:val="28"/>
+          <w:szCs w:val="28"/>
+        </w:rPr>
+      </w:pPr>
+      <w:r>
+        <w:rPr>
+          <w:rFonts w:ascii="Times New Roman" w:eastAsia="Times New Roman" w:hAnsi="Times New Roman" w:cs="Times New Roman"/>
+          <w:bCs/>
+          <w:sz w:val="28"/>
+          <w:szCs w:val="28"/>
+        </w:rPr>
+        <w:t>}</w:t>
+      </w:r>
+    </w:p>
+    <w:p>
+      <w:pPr>
+        <w:pageBreakBefore/>
+        <w:spacing w:after="0" w:line="360" w:lineRule="auto"/>
+        <w:jc w:val="right"/>
+        <w:rPr>
+          <w:rFonts w:ascii="Times New Roman" w:eastAsia="Times New Roman" w:hAnsi="Times New Roman" w:cs="Times New Roman"/>
+          <w:b/>
+          <w:sz w:val="28"/>
+          <w:szCs w:val="28"/>
+        </w:rPr>
+      </w:pPr>
       <w:bookmarkStart w:id="2" w:name="_GoBack"/>
       <w:bookmarkEnd w:id="2"/>
-    </w:p>
-    <w:p>
-      <w:pPr>
-        <w:spacing w:after="0" w:line="360" w:lineRule="auto"/>
-        <w:rPr>
-          <w:rFonts w:ascii="Times New Roman" w:eastAsia="Times New Roman" w:hAnsi="Times New Roman" w:cs="Times New Roman"/>
-          <w:bCs/>
-          <w:sz w:val="28"/>
-          <w:szCs w:val="28"/>
-          <w:lang w:val="en-US"/>
-        </w:rPr>
-      </w:pPr>
-    </w:p>
-    <w:p>
-      <w:pPr>
-        <w:spacing w:after="0" w:line="360" w:lineRule="auto"/>
-        <w:rPr>
-          <w:rFonts w:ascii="Times New Roman" w:eastAsia="Times New Roman" w:hAnsi="Times New Roman" w:cs="Times New Roman"/>
-          <w:bCs/>
-          <w:sz w:val="28"/>
-          <w:szCs w:val="28"/>
-          <w:lang w:val="en-US"/>
-        </w:rPr>
-      </w:pPr>
-      <w:r>
-        <w:rPr>
-          <w:rFonts w:ascii="Times New Roman" w:eastAsia="Times New Roman" w:hAnsi="Times New Roman" w:cs="Times New Roman"/>
-          <w:bCs/>
-          <w:sz w:val="28"/>
-          <w:szCs w:val="28"/>
-          <w:lang w:val="en-US"/>
-        </w:rPr>
-        <w:lastRenderedPageBreak/>
-        <w:t xml:space="preserve">int </w:t>
-      </w:r>
-      <w:proofErr w:type="gramStart"/>
-      <w:r>
-        <w:rPr>
-          <w:rFonts w:ascii="Times New Roman" w:eastAsia="Times New Roman" w:hAnsi="Times New Roman" w:cs="Times New Roman"/>
-          <w:bCs/>
-          <w:sz w:val="28"/>
-          <w:szCs w:val="28"/>
-          <w:lang w:val="en-US"/>
-        </w:rPr>
-        <w:t>main(</w:t>
-      </w:r>
-      <w:proofErr w:type="gramEnd"/>
-      <w:r>
-        <w:rPr>
-          <w:rFonts w:ascii="Times New Roman" w:eastAsia="Times New Roman" w:hAnsi="Times New Roman" w:cs="Times New Roman"/>
-          <w:bCs/>
-          <w:sz w:val="28"/>
-          <w:szCs w:val="28"/>
-          <w:lang w:val="en-US"/>
-        </w:rPr>
-        <w:t xml:space="preserve">int </w:t>
-      </w:r>
-      <w:proofErr w:type="spellStart"/>
-      <w:r>
-        <w:rPr>
-          <w:rFonts w:ascii="Times New Roman" w:eastAsia="Times New Roman" w:hAnsi="Times New Roman" w:cs="Times New Roman"/>
-          <w:bCs/>
-          <w:sz w:val="28"/>
-          <w:szCs w:val="28"/>
-          <w:lang w:val="en-US"/>
-        </w:rPr>
-        <w:t>argc</w:t>
-      </w:r>
-      <w:proofErr w:type="spellEnd"/>
-      <w:r>
-        <w:rPr>
-          <w:rFonts w:ascii="Times New Roman" w:eastAsia="Times New Roman" w:hAnsi="Times New Roman" w:cs="Times New Roman"/>
-          <w:bCs/>
-          <w:sz w:val="28"/>
-          <w:szCs w:val="28"/>
-          <w:lang w:val="en-US"/>
-        </w:rPr>
-        <w:t>, char **</w:t>
-      </w:r>
-      <w:proofErr w:type="spellStart"/>
-      <w:r>
-        <w:rPr>
-          <w:rFonts w:ascii="Times New Roman" w:eastAsia="Times New Roman" w:hAnsi="Times New Roman" w:cs="Times New Roman"/>
-          <w:bCs/>
-          <w:sz w:val="28"/>
-          <w:szCs w:val="28"/>
-          <w:lang w:val="en-US"/>
-        </w:rPr>
-        <w:t>argv</w:t>
-      </w:r>
-      <w:proofErr w:type="spellEnd"/>
-      <w:r>
-        <w:rPr>
-          <w:rFonts w:ascii="Times New Roman" w:eastAsia="Times New Roman" w:hAnsi="Times New Roman" w:cs="Times New Roman"/>
-          <w:bCs/>
-          <w:sz w:val="28"/>
-          <w:szCs w:val="28"/>
-          <w:lang w:val="en-US"/>
-        </w:rPr>
-        <w:t>){</w:t>
-      </w:r>
-    </w:p>
-    <w:p>
-      <w:pPr>
-        <w:spacing w:after="0" w:line="360" w:lineRule="auto"/>
-        <w:rPr>
-          <w:rFonts w:ascii="Times New Roman" w:eastAsia="Times New Roman" w:hAnsi="Times New Roman" w:cs="Times New Roman"/>
-          <w:bCs/>
-          <w:sz w:val="28"/>
-          <w:szCs w:val="28"/>
-          <w:lang w:val="en-US"/>
-        </w:rPr>
-      </w:pPr>
-      <w:r>
-        <w:rPr>
-          <w:rFonts w:ascii="Times New Roman" w:eastAsia="Times New Roman" w:hAnsi="Times New Roman" w:cs="Times New Roman"/>
-          <w:bCs/>
-          <w:sz w:val="28"/>
-          <w:szCs w:val="28"/>
-          <w:lang w:val="en-US"/>
-        </w:rPr>
-        <w:tab/>
-        <w:t xml:space="preserve">using </w:t>
-      </w:r>
-      <w:proofErr w:type="gramStart"/>
-      <w:r>
-        <w:rPr>
-          <w:rFonts w:ascii="Times New Roman" w:eastAsia="Times New Roman" w:hAnsi="Times New Roman" w:cs="Times New Roman"/>
-          <w:bCs/>
-          <w:sz w:val="28"/>
-          <w:szCs w:val="28"/>
-          <w:lang w:val="en-US"/>
-        </w:rPr>
-        <w:t>std::</w:t>
-      </w:r>
-      <w:proofErr w:type="spellStart"/>
-      <w:proofErr w:type="gramEnd"/>
-      <w:r>
-        <w:rPr>
-          <w:rFonts w:ascii="Times New Roman" w:eastAsia="Times New Roman" w:hAnsi="Times New Roman" w:cs="Times New Roman"/>
-          <w:bCs/>
-          <w:sz w:val="28"/>
-          <w:szCs w:val="28"/>
-          <w:lang w:val="en-US"/>
-        </w:rPr>
-        <w:t>cout</w:t>
-      </w:r>
-      <w:proofErr w:type="spellEnd"/>
-      <w:r>
-        <w:rPr>
-          <w:rFonts w:ascii="Times New Roman" w:eastAsia="Times New Roman" w:hAnsi="Times New Roman" w:cs="Times New Roman"/>
-          <w:bCs/>
-          <w:sz w:val="28"/>
-          <w:szCs w:val="28"/>
-          <w:lang w:val="en-US"/>
-        </w:rPr>
-        <w:t>;</w:t>
-      </w:r>
-    </w:p>
-    <w:p>
-      <w:pPr>
-        <w:spacing w:after="0" w:line="360" w:lineRule="auto"/>
-        <w:rPr>
-          <w:rFonts w:ascii="Times New Roman" w:eastAsia="Times New Roman" w:hAnsi="Times New Roman" w:cs="Times New Roman"/>
-          <w:bCs/>
-          <w:sz w:val="28"/>
-          <w:szCs w:val="28"/>
-          <w:lang w:val="en-US"/>
-        </w:rPr>
-      </w:pPr>
-      <w:r>
-        <w:rPr>
-          <w:rFonts w:ascii="Times New Roman" w:eastAsia="Times New Roman" w:hAnsi="Times New Roman" w:cs="Times New Roman"/>
-          <w:bCs/>
-          <w:sz w:val="28"/>
-          <w:szCs w:val="28"/>
-          <w:lang w:val="en-US"/>
-        </w:rPr>
-        <w:tab/>
-        <w:t>if (</w:t>
-      </w:r>
-      <w:proofErr w:type="spellStart"/>
-      <w:r>
-        <w:rPr>
-          <w:rFonts w:ascii="Times New Roman" w:eastAsia="Times New Roman" w:hAnsi="Times New Roman" w:cs="Times New Roman"/>
-          <w:bCs/>
-          <w:sz w:val="28"/>
-          <w:szCs w:val="28"/>
-          <w:lang w:val="en-US"/>
-        </w:rPr>
-        <w:t>argc</w:t>
-      </w:r>
-      <w:proofErr w:type="spellEnd"/>
-      <w:r>
-        <w:rPr>
-          <w:rFonts w:ascii="Times New Roman" w:eastAsia="Times New Roman" w:hAnsi="Times New Roman" w:cs="Times New Roman"/>
-          <w:bCs/>
-          <w:sz w:val="28"/>
-          <w:szCs w:val="28"/>
-          <w:lang w:val="en-US"/>
-        </w:rPr>
-        <w:t xml:space="preserve"> &lt; 2) return -1;</w:t>
-      </w:r>
-    </w:p>
-    <w:p>
-      <w:pPr>
-        <w:spacing w:after="0" w:line="360" w:lineRule="auto"/>
-        <w:rPr>
-          <w:rFonts w:ascii="Times New Roman" w:eastAsia="Times New Roman" w:hAnsi="Times New Roman" w:cs="Times New Roman"/>
-          <w:bCs/>
-          <w:sz w:val="28"/>
-          <w:szCs w:val="28"/>
-          <w:lang w:val="en-US"/>
-        </w:rPr>
-      </w:pPr>
-      <w:r>
-        <w:rPr>
-          <w:rFonts w:ascii="Times New Roman" w:eastAsia="Times New Roman" w:hAnsi="Times New Roman" w:cs="Times New Roman"/>
-          <w:bCs/>
-          <w:sz w:val="28"/>
-          <w:szCs w:val="28"/>
-          <w:lang w:val="en-US"/>
-        </w:rPr>
-        <w:tab/>
-        <w:t>Alpha str(</w:t>
-      </w:r>
-      <w:proofErr w:type="spellStart"/>
-      <w:proofErr w:type="gramStart"/>
-      <w:r>
-        <w:rPr>
-          <w:rFonts w:ascii="Times New Roman" w:eastAsia="Times New Roman" w:hAnsi="Times New Roman" w:cs="Times New Roman"/>
-          <w:bCs/>
-          <w:sz w:val="28"/>
-          <w:szCs w:val="28"/>
-          <w:lang w:val="en-US"/>
-        </w:rPr>
-        <w:t>argv</w:t>
-      </w:r>
-      <w:proofErr w:type="spellEnd"/>
-      <w:r>
-        <w:rPr>
-          <w:rFonts w:ascii="Times New Roman" w:eastAsia="Times New Roman" w:hAnsi="Times New Roman" w:cs="Times New Roman"/>
-          <w:bCs/>
-          <w:sz w:val="28"/>
-          <w:szCs w:val="28"/>
-          <w:lang w:val="en-US"/>
-        </w:rPr>
-        <w:t>[</w:t>
-      </w:r>
-      <w:proofErr w:type="gramEnd"/>
-      <w:r>
-        <w:rPr>
-          <w:rFonts w:ascii="Times New Roman" w:eastAsia="Times New Roman" w:hAnsi="Times New Roman" w:cs="Times New Roman"/>
-          <w:bCs/>
-          <w:sz w:val="28"/>
-          <w:szCs w:val="28"/>
-          <w:lang w:val="en-US"/>
-        </w:rPr>
-        <w:t>1]);</w:t>
-      </w:r>
-    </w:p>
-    <w:p>
-      <w:pPr>
-        <w:spacing w:after="0" w:line="360" w:lineRule="auto"/>
-        <w:rPr>
-          <w:rFonts w:ascii="Times New Roman" w:eastAsia="Times New Roman" w:hAnsi="Times New Roman" w:cs="Times New Roman"/>
-          <w:bCs/>
-          <w:sz w:val="28"/>
-          <w:szCs w:val="28"/>
-          <w:lang w:val="en-US"/>
-        </w:rPr>
-      </w:pPr>
-      <w:r>
-        <w:rPr>
-          <w:rFonts w:ascii="Times New Roman" w:eastAsia="Times New Roman" w:hAnsi="Times New Roman" w:cs="Times New Roman"/>
-          <w:bCs/>
-          <w:sz w:val="28"/>
-          <w:szCs w:val="28"/>
-          <w:lang w:val="en-US"/>
-        </w:rPr>
-        <w:tab/>
-        <w:t xml:space="preserve">Alpha </w:t>
-      </w:r>
-      <w:proofErr w:type="spellStart"/>
-      <w:r>
-        <w:rPr>
-          <w:rFonts w:ascii="Times New Roman" w:eastAsia="Times New Roman" w:hAnsi="Times New Roman" w:cs="Times New Roman"/>
-          <w:bCs/>
-          <w:sz w:val="28"/>
-          <w:szCs w:val="28"/>
-          <w:lang w:val="en-US"/>
-        </w:rPr>
-        <w:t>sogl</w:t>
-      </w:r>
-      <w:proofErr w:type="spellEnd"/>
-      <w:r>
-        <w:rPr>
-          <w:rFonts w:ascii="Times New Roman" w:eastAsia="Times New Roman" w:hAnsi="Times New Roman" w:cs="Times New Roman"/>
-          <w:bCs/>
-          <w:sz w:val="28"/>
-          <w:szCs w:val="28"/>
-          <w:lang w:val="en-US"/>
-        </w:rPr>
-        <w:t>("</w:t>
-      </w:r>
-      <w:proofErr w:type="spellStart"/>
-      <w:r>
-        <w:rPr>
-          <w:rFonts w:ascii="Times New Roman" w:eastAsia="Times New Roman" w:hAnsi="Times New Roman" w:cs="Times New Roman"/>
-          <w:bCs/>
-          <w:sz w:val="28"/>
-          <w:szCs w:val="28"/>
-          <w:lang w:val="en-US"/>
-        </w:rPr>
-        <w:t>bcdfghjklmnpqrstvwxz</w:t>
-      </w:r>
-      <w:proofErr w:type="spellEnd"/>
-      <w:r>
-        <w:rPr>
-          <w:rFonts w:ascii="Times New Roman" w:eastAsia="Times New Roman" w:hAnsi="Times New Roman" w:cs="Times New Roman"/>
-          <w:bCs/>
-          <w:sz w:val="28"/>
-          <w:szCs w:val="28"/>
-          <w:lang w:val="en-US"/>
-        </w:rPr>
-        <w:t>");</w:t>
-      </w:r>
-    </w:p>
-    <w:p>
-      <w:pPr>
-        <w:spacing w:after="0" w:line="360" w:lineRule="auto"/>
-        <w:rPr>
-          <w:rFonts w:ascii="Times New Roman" w:eastAsia="Times New Roman" w:hAnsi="Times New Roman" w:cs="Times New Roman"/>
-          <w:bCs/>
-          <w:sz w:val="28"/>
-          <w:szCs w:val="28"/>
-          <w:lang w:val="en-US"/>
-        </w:rPr>
-      </w:pPr>
-      <w:r>
-        <w:rPr>
-          <w:rFonts w:ascii="Times New Roman" w:eastAsia="Times New Roman" w:hAnsi="Times New Roman" w:cs="Times New Roman"/>
-          <w:bCs/>
-          <w:sz w:val="28"/>
-          <w:szCs w:val="28"/>
-          <w:lang w:val="en-US"/>
-        </w:rPr>
-        <w:tab/>
-        <w:t>Alpha H;</w:t>
-      </w:r>
-    </w:p>
-    <w:p>
-      <w:pPr>
-        <w:spacing w:after="0" w:line="360" w:lineRule="auto"/>
-        <w:rPr>
-          <w:rFonts w:ascii="Times New Roman" w:eastAsia="Times New Roman" w:hAnsi="Times New Roman" w:cs="Times New Roman"/>
-          <w:bCs/>
-          <w:sz w:val="28"/>
-          <w:szCs w:val="28"/>
-          <w:lang w:val="en-US"/>
-        </w:rPr>
-      </w:pPr>
-      <w:r>
-        <w:rPr>
-          <w:rFonts w:ascii="Times New Roman" w:eastAsia="Times New Roman" w:hAnsi="Times New Roman" w:cs="Times New Roman"/>
-          <w:bCs/>
-          <w:sz w:val="28"/>
-          <w:szCs w:val="28"/>
-          <w:lang w:val="en-US"/>
-        </w:rPr>
-        <w:tab/>
-        <w:t xml:space="preserve">Alpha </w:t>
-      </w:r>
-      <w:proofErr w:type="spellStart"/>
-      <w:r>
-        <w:rPr>
-          <w:rFonts w:ascii="Times New Roman" w:eastAsia="Times New Roman" w:hAnsi="Times New Roman" w:cs="Times New Roman"/>
-          <w:bCs/>
-          <w:sz w:val="28"/>
-          <w:szCs w:val="28"/>
-          <w:lang w:val="en-US"/>
-        </w:rPr>
-        <w:t>set_sogl</w:t>
-      </w:r>
-      <w:proofErr w:type="spellEnd"/>
-      <w:r>
-        <w:rPr>
-          <w:rFonts w:ascii="Times New Roman" w:eastAsia="Times New Roman" w:hAnsi="Times New Roman" w:cs="Times New Roman"/>
-          <w:bCs/>
-          <w:sz w:val="28"/>
-          <w:szCs w:val="28"/>
-          <w:lang w:val="en-US"/>
-        </w:rPr>
-        <w:t xml:space="preserve"> = str &amp; </w:t>
-      </w:r>
-      <w:proofErr w:type="spellStart"/>
-      <w:r>
-        <w:rPr>
-          <w:rFonts w:ascii="Times New Roman" w:eastAsia="Times New Roman" w:hAnsi="Times New Roman" w:cs="Times New Roman"/>
-          <w:bCs/>
-          <w:sz w:val="28"/>
-          <w:szCs w:val="28"/>
-          <w:lang w:val="en-US"/>
-        </w:rPr>
-        <w:t>sogl</w:t>
-      </w:r>
-      <w:proofErr w:type="spellEnd"/>
-      <w:r>
-        <w:rPr>
-          <w:rFonts w:ascii="Times New Roman" w:eastAsia="Times New Roman" w:hAnsi="Times New Roman" w:cs="Times New Roman"/>
-          <w:bCs/>
-          <w:sz w:val="28"/>
-          <w:szCs w:val="28"/>
-          <w:lang w:val="en-US"/>
-        </w:rPr>
-        <w:t>;</w:t>
-      </w:r>
-    </w:p>
-    <w:p>
-      <w:pPr>
-        <w:spacing w:after="0" w:line="360" w:lineRule="auto"/>
-        <w:rPr>
-          <w:rFonts w:ascii="Times New Roman" w:eastAsia="Times New Roman" w:hAnsi="Times New Roman" w:cs="Times New Roman"/>
-          <w:bCs/>
-          <w:sz w:val="28"/>
-          <w:szCs w:val="28"/>
-          <w:lang w:val="en-US"/>
-        </w:rPr>
-      </w:pPr>
-      <w:r>
-        <w:rPr>
-          <w:rFonts w:ascii="Times New Roman" w:eastAsia="Times New Roman" w:hAnsi="Times New Roman" w:cs="Times New Roman"/>
-          <w:bCs/>
-          <w:sz w:val="28"/>
-          <w:szCs w:val="28"/>
-          <w:lang w:val="en-US"/>
-        </w:rPr>
-        <w:tab/>
-        <w:t xml:space="preserve">int d = </w:t>
-      </w:r>
-      <w:proofErr w:type="gramStart"/>
-      <w:r>
-        <w:rPr>
-          <w:rFonts w:ascii="Times New Roman" w:eastAsia="Times New Roman" w:hAnsi="Times New Roman" w:cs="Times New Roman"/>
-          <w:bCs/>
-          <w:sz w:val="28"/>
-          <w:szCs w:val="28"/>
-          <w:lang w:val="en-US"/>
-        </w:rPr>
-        <w:t>H(</w:t>
-      </w:r>
-      <w:proofErr w:type="spellStart"/>
-      <w:proofErr w:type="gramEnd"/>
-      <w:r>
-        <w:rPr>
-          <w:rFonts w:ascii="Times New Roman" w:eastAsia="Times New Roman" w:hAnsi="Times New Roman" w:cs="Times New Roman"/>
-          <w:bCs/>
-          <w:sz w:val="28"/>
-          <w:szCs w:val="28"/>
-          <w:lang w:val="en-US"/>
-        </w:rPr>
-        <w:t>set_sogl</w:t>
-      </w:r>
-      <w:proofErr w:type="spellEnd"/>
-      <w:r>
-        <w:rPr>
-          <w:rFonts w:ascii="Times New Roman" w:eastAsia="Times New Roman" w:hAnsi="Times New Roman" w:cs="Times New Roman"/>
-          <w:bCs/>
-          <w:sz w:val="28"/>
-          <w:szCs w:val="28"/>
-          <w:lang w:val="en-US"/>
-        </w:rPr>
-        <w:t xml:space="preserve">, </w:t>
-      </w:r>
-      <w:proofErr w:type="spellStart"/>
-      <w:r>
-        <w:rPr>
-          <w:rFonts w:ascii="Times New Roman" w:eastAsia="Times New Roman" w:hAnsi="Times New Roman" w:cs="Times New Roman"/>
-          <w:bCs/>
-          <w:sz w:val="28"/>
-          <w:szCs w:val="28"/>
-          <w:lang w:val="en-US"/>
-        </w:rPr>
-        <w:t>sogl</w:t>
-      </w:r>
-      <w:proofErr w:type="spellEnd"/>
-      <w:r>
-        <w:rPr>
-          <w:rFonts w:ascii="Times New Roman" w:eastAsia="Times New Roman" w:hAnsi="Times New Roman" w:cs="Times New Roman"/>
-          <w:bCs/>
-          <w:sz w:val="28"/>
-          <w:szCs w:val="28"/>
-          <w:lang w:val="en-US"/>
-        </w:rPr>
-        <w:t>);</w:t>
-      </w:r>
-    </w:p>
-    <w:p>
-      <w:pPr>
-        <w:spacing w:after="0" w:line="360" w:lineRule="auto"/>
-        <w:rPr>
-          <w:rFonts w:ascii="Times New Roman" w:eastAsia="Times New Roman" w:hAnsi="Times New Roman" w:cs="Times New Roman"/>
-          <w:bCs/>
-          <w:sz w:val="28"/>
-          <w:szCs w:val="28"/>
-          <w:lang w:val="en-US"/>
-        </w:rPr>
-      </w:pPr>
-      <w:r>
-        <w:rPr>
-          <w:rFonts w:ascii="Times New Roman" w:eastAsia="Times New Roman" w:hAnsi="Times New Roman" w:cs="Times New Roman"/>
-          <w:bCs/>
-          <w:sz w:val="28"/>
-          <w:szCs w:val="28"/>
-          <w:lang w:val="en-US"/>
-        </w:rPr>
-        <w:tab/>
-      </w:r>
-      <w:proofErr w:type="spellStart"/>
-      <w:r>
-        <w:rPr>
-          <w:rFonts w:ascii="Times New Roman" w:eastAsia="Times New Roman" w:hAnsi="Times New Roman" w:cs="Times New Roman"/>
-          <w:bCs/>
-          <w:sz w:val="28"/>
-          <w:szCs w:val="28"/>
-          <w:lang w:val="en-US"/>
-        </w:rPr>
-        <w:t>cout</w:t>
-      </w:r>
-      <w:proofErr w:type="spellEnd"/>
-      <w:r>
-        <w:rPr>
-          <w:rFonts w:ascii="Times New Roman" w:eastAsia="Times New Roman" w:hAnsi="Times New Roman" w:cs="Times New Roman"/>
-          <w:bCs/>
-          <w:sz w:val="28"/>
-          <w:szCs w:val="28"/>
-          <w:lang w:val="en-US"/>
-        </w:rPr>
-        <w:t xml:space="preserve"> &lt;&lt; "</w:t>
-      </w:r>
-      <w:proofErr w:type="gramStart"/>
-      <w:r>
-        <w:rPr>
-          <w:rFonts w:ascii="Times New Roman" w:eastAsia="Times New Roman" w:hAnsi="Times New Roman" w:cs="Times New Roman"/>
-          <w:bCs/>
-          <w:sz w:val="28"/>
-          <w:szCs w:val="28"/>
-          <w:lang w:val="en-US"/>
-        </w:rPr>
-        <w:t>&lt;(</w:t>
-      </w:r>
-      <w:proofErr w:type="gramEnd"/>
-      <w:r>
-        <w:rPr>
-          <w:rFonts w:ascii="Times New Roman" w:eastAsia="Times New Roman" w:hAnsi="Times New Roman" w:cs="Times New Roman"/>
-          <w:bCs/>
-          <w:sz w:val="28"/>
-          <w:szCs w:val="28"/>
-          <w:lang w:val="en-US"/>
-        </w:rPr>
-        <w:t>" &lt;&lt; (char*)str &lt;&lt; ", " &lt;&lt; (char*)</w:t>
-      </w:r>
-      <w:proofErr w:type="spellStart"/>
-      <w:r>
-        <w:rPr>
-          <w:rFonts w:ascii="Times New Roman" w:eastAsia="Times New Roman" w:hAnsi="Times New Roman" w:cs="Times New Roman"/>
-          <w:bCs/>
-          <w:sz w:val="28"/>
-          <w:szCs w:val="28"/>
-          <w:lang w:val="en-US"/>
-        </w:rPr>
-        <w:t>sogl</w:t>
-      </w:r>
-      <w:proofErr w:type="spellEnd"/>
-      <w:r>
-        <w:rPr>
-          <w:rFonts w:ascii="Times New Roman" w:eastAsia="Times New Roman" w:hAnsi="Times New Roman" w:cs="Times New Roman"/>
-          <w:bCs/>
-          <w:sz w:val="28"/>
-          <w:szCs w:val="28"/>
-          <w:lang w:val="en-US"/>
-        </w:rPr>
-        <w:t xml:space="preserve"> &lt;&lt; ") = " &lt;&lt; d &lt;&lt; '\n';</w:t>
-      </w:r>
-    </w:p>
-    <w:p>
-      <w:pPr>
-        <w:spacing w:after="0" w:line="360" w:lineRule="auto"/>
-        <w:rPr>
-          <w:rFonts w:ascii="Times New Roman" w:eastAsia="Times New Roman" w:hAnsi="Times New Roman" w:cs="Times New Roman"/>
-          <w:bCs/>
-          <w:sz w:val="28"/>
-          <w:szCs w:val="28"/>
-        </w:rPr>
-      </w:pPr>
-      <w:r>
-        <w:rPr>
-          <w:rFonts w:ascii="Times New Roman" w:eastAsia="Times New Roman" w:hAnsi="Times New Roman" w:cs="Times New Roman"/>
-          <w:bCs/>
-          <w:sz w:val="28"/>
-          <w:szCs w:val="28"/>
-        </w:rPr>
-        <w:t>}</w:t>
-      </w:r>
-    </w:p>
-    <w:p>
-      <w:pPr>
-        <w:pageBreakBefore/>
-        <w:spacing w:after="0" w:line="360" w:lineRule="auto"/>
-        <w:jc w:val="right"/>
-        <w:rPr>
-          <w:rFonts w:ascii="Times New Roman" w:eastAsia="Times New Roman" w:hAnsi="Times New Roman" w:cs="Times New Roman"/>
-          <w:b/>
-          <w:sz w:val="28"/>
-          <w:szCs w:val="28"/>
-        </w:rPr>
-      </w:pPr>
       <w:r>
         <w:rPr>
           <w:rFonts w:ascii="Times New Roman" w:eastAsia="Times New Roman" w:hAnsi="Times New Roman" w:cs="Times New Roman"/>
@@ -7514,9 +7541,9 @@
           <w:noProof/>
         </w:rPr>
         <w:drawing>
-          <wp:inline distT="0" distB="0" distL="0" distR="0" wp14:anchorId="72C13132" wp14:editId="1A3546DC">
-            <wp:extent cx="4943284" cy="2562225"/>
-            <wp:effectExtent l="19050" t="19050" r="10160" b="9525"/>
+          <wp:inline distT="0" distB="0" distL="0" distR="0" wp14:anchorId="72C13132" wp14:editId="3F9FE668">
+            <wp:extent cx="6010275" cy="2108080"/>
+            <wp:effectExtent l="19050" t="19050" r="9525" b="26035"/>
             <wp:docPr id="3" name="Рисунок 3"/>
             <wp:cNvGraphicFramePr>
               <a:graphicFrameLocks xmlns:a="http://schemas.openxmlformats.org/drawingml/2006/main" noChangeAspect="1"/>
@@ -7543,7 +7570,7 @@
                   <pic:spPr>
                     <a:xfrm>
                       <a:off x="0" y="0"/>
-                      <a:ext cx="4947665" cy="2564496"/>
+                      <a:ext cx="6036480" cy="2117271"/>
                     </a:xfrm>
                     <a:prstGeom prst="rect">
                       <a:avLst/>
@@ -9461,7 +9488,7 @@
 </file>
 
 <file path=customXml/itemProps1.xml><?xml version="1.0" encoding="utf-8"?>
-<ds:datastoreItem xmlns:ds="http://schemas.openxmlformats.org/officeDocument/2006/customXml" ds:itemID="{FA66968E-48C5-4F42-A643-F875E96E2989}">
+<ds:datastoreItem xmlns:ds="http://schemas.openxmlformats.org/officeDocument/2006/customXml" ds:itemID="{7DE688D6-7D94-428D-AB47-F02F95B2B88A}">
   <ds:schemaRefs>
     <ds:schemaRef ds:uri="http://schemas.openxmlformats.org/officeDocument/2006/bibliography"/>
   </ds:schemaRefs>

</xml_diff>